<commit_message>
Final report and project ready Final project is ready to go and turn in. Will try to implement extra credit next.
</commit_message>
<xml_diff>
--- a/Program3Report.docx
+++ b/Program3Report.docx
@@ -41,7 +41,7 @@
         <w:rPr>
           <w:rFonts w:ascii="Times New Roman" w:hAnsi="Times New Roman" w:cs="Times New Roman"/>
         </w:rPr>
-        <w:t>2/19</w:t>
+        <w:t>3/5</w:t>
       </w:r>
       <w:r>
         <w:rPr>
@@ -61,7 +61,7 @@
         <w:rPr>
           <w:rFonts w:ascii="Times New Roman" w:hAnsi="Times New Roman" w:cs="Times New Roman"/>
         </w:rPr>
-        <w:t>Problem Set 2</w:t>
+        <w:t>Problem Set 3</w:t>
       </w:r>
       <w:r>
         <w:rPr>
@@ -69,6 +69,8 @@
         </w:rPr>
         <w:t xml:space="preserve"> - Report</w:t>
       </w:r>
+      <w:bookmarkStart w:id="0" w:name="_GoBack"/>
+      <w:bookmarkEnd w:id="0"/>
     </w:p>
     <w:p>
       <w:pPr>
@@ -90,7 +92,31 @@
         <w:rPr>
           <w:rFonts w:ascii="Times New Roman" w:hAnsi="Times New Roman" w:cs="Times New Roman"/>
         </w:rPr>
-        <w:t xml:space="preserve">This assignment implements a K-Nearest Neighbor algorithm </w:t>
+        <w:t xml:space="preserve">This assignment implements a </w:t>
+      </w:r>
+      <w:r>
+        <w:rPr>
+          <w:rFonts w:ascii="Times New Roman" w:hAnsi="Times New Roman" w:cs="Times New Roman"/>
+        </w:rPr>
+        <w:t xml:space="preserve">polynomial </w:t>
+      </w:r>
+      <w:r>
+        <w:rPr>
+          <w:rFonts w:ascii="Times New Roman" w:hAnsi="Times New Roman" w:cs="Times New Roman"/>
+        </w:rPr>
+        <w:t>regression</w:t>
+      </w:r>
+      <w:r>
+        <w:rPr>
+          <w:rFonts w:ascii="Times New Roman" w:hAnsi="Times New Roman" w:cs="Times New Roman"/>
+        </w:rPr>
+        <w:t xml:space="preserve"> algorithm </w:t>
+      </w:r>
+      <w:r>
+        <w:rPr>
+          <w:rFonts w:ascii="Times New Roman" w:hAnsi="Times New Roman" w:cs="Times New Roman"/>
+        </w:rPr>
+        <w:t xml:space="preserve">with gradient descent </w:t>
       </w:r>
       <w:r>
         <w:rPr>
@@ -108,7 +134,13 @@
         <w:rPr>
           <w:rFonts w:ascii="Times New Roman" w:hAnsi="Times New Roman" w:cs="Times New Roman"/>
         </w:rPr>
-        <w:t xml:space="preserve"> used to predict movie ratings for a given user</w:t>
+        <w:t xml:space="preserve"> used to predict </w:t>
+      </w:r>
+      <w:r>
+        <w:rPr>
+          <w:rFonts w:ascii="Times New Roman" w:hAnsi="Times New Roman" w:cs="Times New Roman"/>
+        </w:rPr>
+        <w:t>y values for three synthetic datasets</w:t>
       </w:r>
       <w:r>
         <w:rPr>
@@ -126,7 +158,19 @@
         <w:rPr>
           <w:rFonts w:ascii="Times New Roman" w:hAnsi="Times New Roman" w:cs="Times New Roman"/>
         </w:rPr>
-        <w:t>There is one included program: Program2.py. It is</w:t>
+        <w:t>There i</w:t>
+      </w:r>
+      <w:r>
+        <w:rPr>
+          <w:rFonts w:ascii="Times New Roman" w:hAnsi="Times New Roman" w:cs="Times New Roman"/>
+        </w:rPr>
+        <w:t>s one included program: Program3</w:t>
+      </w:r>
+      <w:r>
+        <w:rPr>
+          <w:rFonts w:ascii="Times New Roman" w:hAnsi="Times New Roman" w:cs="Times New Roman"/>
+        </w:rPr>
+        <w:t>.py. It is</w:t>
       </w:r>
       <w:r>
         <w:rPr>
@@ -156,7 +200,7 @@
         <w:rPr>
           <w:rFonts w:ascii="Times New Roman" w:hAnsi="Times New Roman" w:cs="Times New Roman"/>
         </w:rPr>
-        <w:t>the K-Nearest Neighbor implementation for K=3, and then with cross validation.</w:t>
+        <w:t>the polynomial regression implementation and usage with visuals.</w:t>
       </w:r>
     </w:p>
     <w:p>
@@ -193,14 +237,7 @@
           <w:rFonts w:ascii="Times New Roman" w:hAnsi="Times New Roman" w:cs="Times New Roman"/>
           <w:b/>
         </w:rPr>
-        <w:t>User-Based Col</w:t>
-      </w:r>
-      <w:r>
-        <w:rPr>
-          <w:rFonts w:ascii="Times New Roman" w:hAnsi="Times New Roman" w:cs="Times New Roman"/>
-          <w:b/>
-        </w:rPr>
-        <w:t>laborative Filtering</w:t>
+        <w:t>Polynomial Regression with Gradient Descent</w:t>
       </w:r>
     </w:p>
     <w:p>
@@ -215,13 +252,37 @@
         <w:rPr>
           <w:rFonts w:ascii="Times New Roman" w:hAnsi="Times New Roman" w:cs="Times New Roman"/>
         </w:rPr>
-        <w:t xml:space="preserve">Program2.py </w:t>
-      </w:r>
-      <w:r>
-        <w:rPr>
-          <w:rFonts w:ascii="Times New Roman" w:hAnsi="Times New Roman" w:cs="Times New Roman"/>
-        </w:rPr>
-        <w:t>implements K-Nearest Neighbor using cosine similarity</w:t>
+        <w:t>Program3</w:t>
+      </w:r>
+      <w:r>
+        <w:rPr>
+          <w:rFonts w:ascii="Times New Roman" w:hAnsi="Times New Roman" w:cs="Times New Roman"/>
+        </w:rPr>
+        <w:t xml:space="preserve">.py </w:t>
+      </w:r>
+      <w:r>
+        <w:rPr>
+          <w:rFonts w:ascii="Times New Roman" w:hAnsi="Times New Roman" w:cs="Times New Roman"/>
+        </w:rPr>
+        <w:t xml:space="preserve">implements </w:t>
+      </w:r>
+      <w:r>
+        <w:rPr>
+          <w:rFonts w:ascii="Times New Roman" w:hAnsi="Times New Roman" w:cs="Times New Roman"/>
+        </w:rPr>
+        <w:t>polynomial regression</w:t>
+      </w:r>
+      <w:r>
+        <w:rPr>
+          <w:rFonts w:ascii="Times New Roman" w:hAnsi="Times New Roman" w:cs="Times New Roman"/>
+        </w:rPr>
+        <w:t xml:space="preserve"> using </w:t>
+      </w:r>
+      <w:r>
+        <w:rPr>
+          <w:rFonts w:ascii="Times New Roman" w:hAnsi="Times New Roman" w:cs="Times New Roman"/>
+        </w:rPr>
+        <w:t>gradient descent</w:t>
       </w:r>
       <w:r>
         <w:rPr>
@@ -287,13 +348,13 @@
           <w:rFonts w:ascii="Times New Roman" w:hAnsi="Times New Roman" w:cs="Times New Roman"/>
           <w:b/>
         </w:rPr>
-        <w:t>random</w:t>
-      </w:r>
-      <w:r>
-        <w:rPr>
-          <w:rFonts w:ascii="Times New Roman" w:hAnsi="Times New Roman" w:cs="Times New Roman"/>
-        </w:rPr>
-        <w:t xml:space="preserve"> to choose elements from the dataset to create folds in cross validation, and</w:t>
+        <w:t>numpy</w:t>
+      </w:r>
+      <w:r>
+        <w:rPr>
+          <w:rFonts w:ascii="Times New Roman" w:hAnsi="Times New Roman" w:cs="Times New Roman"/>
+        </w:rPr>
+        <w:t xml:space="preserve"> to create quick for loops with floats, and</w:t>
       </w:r>
     </w:p>
     <w:p>
@@ -314,13 +375,13 @@
           <w:rFonts w:ascii="Times New Roman" w:hAnsi="Times New Roman" w:cs="Times New Roman"/>
           <w:b/>
         </w:rPr>
-        <w:t>copy</w:t>
-      </w:r>
-      <w:r>
-        <w:rPr>
-          <w:rFonts w:ascii="Times New Roman" w:hAnsi="Times New Roman" w:cs="Times New Roman"/>
-        </w:rPr>
-        <w:t xml:space="preserve"> to deep copy sets/lists.</w:t>
+        <w:t>matplotlib</w:t>
+      </w:r>
+      <w:r>
+        <w:rPr>
+          <w:rFonts w:ascii="Times New Roman" w:hAnsi="Times New Roman" w:cs="Times New Roman"/>
+        </w:rPr>
+        <w:t xml:space="preserve"> to model data in charts.</w:t>
       </w:r>
     </w:p>
     <w:p>
@@ -335,43 +396,13 @@
         <w:rPr>
           <w:rFonts w:ascii="Times New Roman" w:hAnsi="Times New Roman" w:cs="Times New Roman"/>
         </w:rPr>
-        <w:t>For this part, i</w:t>
-      </w:r>
-      <w:r>
-        <w:rPr>
-          <w:rFonts w:ascii="Times New Roman" w:hAnsi="Times New Roman" w:cs="Times New Roman"/>
-        </w:rPr>
-        <w:t xml:space="preserve">t </w:t>
-      </w:r>
-      <w:r>
-        <w:rPr>
-          <w:rFonts w:ascii="Times New Roman" w:hAnsi="Times New Roman" w:cs="Times New Roman"/>
-        </w:rPr>
-        <w:t>runs with K=</w:t>
-      </w:r>
-      <w:r>
-        <w:rPr>
-          <w:rFonts w:ascii="Times New Roman" w:hAnsi="Times New Roman" w:cs="Times New Roman"/>
-        </w:rPr>
-        <w:t xml:space="preserve">3 </w:t>
-      </w:r>
-      <w:r>
-        <w:rPr>
-          <w:rFonts w:ascii="Times New Roman" w:hAnsi="Times New Roman" w:cs="Times New Roman"/>
-        </w:rPr>
-        <w:t xml:space="preserve">by default </w:t>
-      </w:r>
-      <w:r>
-        <w:rPr>
-          <w:rFonts w:ascii="Times New Roman" w:hAnsi="Times New Roman" w:cs="Times New Roman"/>
-        </w:rPr>
-        <w:t>and</w:t>
-      </w:r>
-      <w:r>
-        <w:rPr>
-          <w:rFonts w:ascii="Times New Roman" w:hAnsi="Times New Roman" w:cs="Times New Roman"/>
-        </w:rPr>
-        <w:t xml:space="preserve"> is run with the following command:</w:t>
+        <w:t xml:space="preserve">For this part, Program3.py </w:t>
+      </w:r>
+      <w:r>
+        <w:rPr>
+          <w:rFonts w:ascii="Times New Roman" w:hAnsi="Times New Roman" w:cs="Times New Roman"/>
+        </w:rPr>
+        <w:t>is run with the following command:</w:t>
       </w:r>
     </w:p>
     <w:p>
@@ -397,14 +428,42 @@
           <w:rFonts w:ascii="Menlo" w:hAnsi="Menlo" w:cs="Times New Roman"/>
           <w:color w:val="000000"/>
         </w:rPr>
-        <w:t xml:space="preserve">python Program2.py </w:t>
+        <w:t>python Program3</w:t>
       </w:r>
       <w:r>
         <w:rPr>
           <w:rFonts w:ascii="Menlo" w:hAnsi="Menlo" w:cs="Times New Roman"/>
           <w:color w:val="000000"/>
         </w:rPr>
-        <w:t>[file1] [file2]</w:t>
+        <w:t xml:space="preserve">.py </w:t>
+      </w:r>
+      <w:r>
+        <w:rPr>
+          <w:rFonts w:ascii="Menlo" w:hAnsi="Menlo" w:cs="Times New Roman"/>
+          <w:color w:val="000000"/>
+        </w:rPr>
+        <w:t>[filename</w:t>
+      </w:r>
+      <w:r>
+        <w:rPr>
+          <w:rFonts w:ascii="Menlo" w:hAnsi="Menlo" w:cs="Times New Roman"/>
+          <w:color w:val="000000"/>
+        </w:rPr>
+        <w:t>] [</w:t>
+      </w:r>
+      <w:r>
+        <w:rPr>
+          <w:rFonts w:ascii="Menlo" w:hAnsi="Menlo" w:cs="Times New Roman"/>
+          <w:color w:val="000000"/>
+        </w:rPr>
+        <w:t>order</w:t>
+      </w:r>
+      <w:r>
+        <w:rPr>
+          <w:rFonts w:ascii="Menlo" w:hAnsi="Menlo" w:cs="Times New Roman"/>
+          <w:color w:val="000000"/>
+        </w:rPr>
+        <w:t>]</w:t>
       </w:r>
     </w:p>
     <w:p>
@@ -419,7 +478,7 @@
         <w:rPr>
           <w:rFonts w:ascii="Times New Roman" w:hAnsi="Times New Roman" w:cs="Times New Roman"/>
         </w:rPr>
-        <w:t>Where [file1</w:t>
+        <w:t>Where [filename</w:t>
       </w:r>
       <w:r>
         <w:rPr>
@@ -431,19 +490,49 @@
         <w:rPr>
           <w:rFonts w:ascii="Times New Roman" w:hAnsi="Times New Roman" w:cs="Times New Roman"/>
         </w:rPr>
-        <w:t>the base training set (data/</w:t>
-      </w:r>
-      <w:r>
-        <w:rPr>
-          <w:rFonts w:ascii="Times New Roman" w:hAnsi="Times New Roman" w:cs="Times New Roman"/>
-        </w:rPr>
-        <w:t>u1-base.base</w:t>
-      </w:r>
-      <w:r>
-        <w:rPr>
-          <w:rFonts w:ascii="Times New Roman" w:hAnsi="Times New Roman" w:cs="Times New Roman"/>
-        </w:rPr>
-        <w:t>) and [file2] should be replaced with the test data set (data/u1-test.test).</w:t>
+        <w:t xml:space="preserve">the </w:t>
+      </w:r>
+      <w:r>
+        <w:rPr>
+          <w:rFonts w:ascii="Times New Roman" w:hAnsi="Times New Roman" w:cs="Times New Roman"/>
+        </w:rPr>
+        <w:t>training file name</w:t>
+      </w:r>
+      <w:r>
+        <w:rPr>
+          <w:rFonts w:ascii="Times New Roman" w:hAnsi="Times New Roman" w:cs="Times New Roman"/>
+        </w:rPr>
+        <w:t xml:space="preserve"> and [</w:t>
+      </w:r>
+      <w:r>
+        <w:rPr>
+          <w:rFonts w:ascii="Times New Roman" w:hAnsi="Times New Roman" w:cs="Times New Roman"/>
+        </w:rPr>
+        <w:t>order</w:t>
+      </w:r>
+      <w:r>
+        <w:rPr>
+          <w:rFonts w:ascii="Times New Roman" w:hAnsi="Times New Roman" w:cs="Times New Roman"/>
+        </w:rPr>
+        <w:t>] should be replaced with the</w:t>
+      </w:r>
+      <w:r>
+        <w:rPr>
+          <w:rFonts w:ascii="Times New Roman" w:hAnsi="Times New Roman" w:cs="Times New Roman"/>
+        </w:rPr>
+        <w:t xml:space="preserve"> polynomial order</w:t>
+      </w:r>
+      <w:r>
+        <w:rPr>
+          <w:rFonts w:ascii="Times New Roman" w:hAnsi="Times New Roman" w:cs="Times New Roman"/>
+        </w:rPr>
+        <w:t xml:space="preserve"> of weights that the regression algorithm should use</w:t>
+      </w:r>
+      <w:r>
+        <w:rPr>
+          <w:rFonts w:ascii="Times New Roman" w:hAnsi="Times New Roman" w:cs="Times New Roman"/>
+        </w:rPr>
+        <w:t>.</w:t>
       </w:r>
       <w:r>
         <w:rPr>
@@ -455,7 +544,49 @@
         <w:rPr>
           <w:rFonts w:ascii="Times New Roman" w:hAnsi="Times New Roman" w:cs="Times New Roman"/>
         </w:rPr>
-        <w:t>This will initialize the K-Nearest Neighbor algorithm, then display a progress indicator to show how many users’ ratings have been estimated by the algorithm. After running through each user, the final mean squared error will be displayed.</w:t>
+        <w:t xml:space="preserve">This will initialize the </w:t>
+      </w:r>
+      <w:r>
+        <w:rPr>
+          <w:rFonts w:ascii="Times New Roman" w:hAnsi="Times New Roman" w:cs="Times New Roman"/>
+        </w:rPr>
+        <w:t>polynomial regression</w:t>
+      </w:r>
+      <w:r>
+        <w:rPr>
+          <w:rFonts w:ascii="Times New Roman" w:hAnsi="Times New Roman" w:cs="Times New Roman"/>
+        </w:rPr>
+        <w:t xml:space="preserve"> algorithm, display </w:t>
+      </w:r>
+      <w:r>
+        <w:rPr>
+          <w:rFonts w:ascii="Times New Roman" w:hAnsi="Times New Roman" w:cs="Times New Roman"/>
+        </w:rPr>
+        <w:t>the variable alpha decreasing to an effective value, then the cost of the algorithm at every 1000 iterations of gradient descent</w:t>
+      </w:r>
+      <w:r>
+        <w:rPr>
+          <w:rFonts w:ascii="Times New Roman" w:hAnsi="Times New Roman" w:cs="Times New Roman"/>
+        </w:rPr>
+        <w:t xml:space="preserve">. After </w:t>
+      </w:r>
+      <w:r>
+        <w:rPr>
+          <w:rFonts w:ascii="Times New Roman" w:hAnsi="Times New Roman" w:cs="Times New Roman"/>
+        </w:rPr>
+        <w:t>running until each weight changes by less than 0.01, or 100,000 iterations have passed</w:t>
+      </w:r>
+      <w:r>
+        <w:rPr>
+          <w:rFonts w:ascii="Times New Roman" w:hAnsi="Times New Roman" w:cs="Times New Roman"/>
+        </w:rPr>
+        <w:t xml:space="preserve">, the final mean </w:t>
+      </w:r>
+      <w:r>
+        <w:rPr>
+          <w:rFonts w:ascii="Times New Roman" w:hAnsi="Times New Roman" w:cs="Times New Roman"/>
+        </w:rPr>
+        <w:t>squared error will be displayed along with the weights the algorithm optimized.</w:t>
       </w:r>
       <w:r>
         <w:rPr>
@@ -467,7 +598,37 @@
         <w:rPr>
           <w:rFonts w:ascii="Times New Roman" w:hAnsi="Times New Roman" w:cs="Times New Roman"/>
         </w:rPr>
-        <w:t xml:space="preserve">Note that is can take around 6 minutes to run for this part. </w:t>
+        <w:t xml:space="preserve">Note that using </w:t>
+      </w:r>
+      <w:r>
+        <w:rPr>
+          <w:rFonts w:ascii="Times New Roman" w:hAnsi="Times New Roman" w:cs="Times New Roman"/>
+        </w:rPr>
+        <w:t xml:space="preserve">order </w:t>
+      </w:r>
+      <w:r>
+        <w:rPr>
+          <w:rFonts w:ascii="Times New Roman" w:hAnsi="Times New Roman" w:cs="Times New Roman"/>
+        </w:rPr>
+        <w:t xml:space="preserve">9 will always result in the 100,000 iteration limit being met (which takes around </w:t>
+      </w:r>
+      <w:r>
+        <w:rPr>
+          <w:rFonts w:ascii="Times New Roman" w:hAnsi="Times New Roman" w:cs="Times New Roman"/>
+        </w:rPr>
+        <w:t xml:space="preserve">4 </w:t>
+      </w:r>
+      <w:r>
+        <w:rPr>
+          <w:rFonts w:ascii="Times New Roman" w:hAnsi="Times New Roman" w:cs="Times New Roman"/>
+        </w:rPr>
+        <w:t>minutes), but if more iterations were run, the decreasing cost shows that the algorithm would eventually stop</w:t>
+      </w:r>
+      <w:r>
+        <w:rPr>
+          <w:rFonts w:ascii="Times New Roman" w:hAnsi="Times New Roman" w:cs="Times New Roman"/>
+        </w:rPr>
+        <w:t xml:space="preserve">. </w:t>
       </w:r>
       <w:r>
         <w:rPr>
@@ -504,7 +665,19 @@
         <w:rPr>
           <w:rFonts w:ascii="Times New Roman" w:hAnsi="Times New Roman" w:cs="Times New Roman"/>
         </w:rPr>
-        <w:t>This implementation uses cosine similarity to determine the best neighbors.</w:t>
+        <w:t>This implementation uses</w:t>
+      </w:r>
+      <w:r>
+        <w:rPr>
+          <w:rFonts w:ascii="Times New Roman" w:hAnsi="Times New Roman" w:cs="Times New Roman"/>
+        </w:rPr>
+        <w:t xml:space="preserve"> full batch gradient descent</w:t>
+      </w:r>
+      <w:r>
+        <w:rPr>
+          <w:rFonts w:ascii="Times New Roman" w:hAnsi="Times New Roman" w:cs="Times New Roman"/>
+        </w:rPr>
+        <w:t>.</w:t>
       </w:r>
     </w:p>
     <w:p>
@@ -523,7 +696,19 @@
         <w:rPr>
           <w:rFonts w:ascii="Times New Roman" w:hAnsi="Times New Roman" w:cs="Times New Roman"/>
         </w:rPr>
-        <w:t>If a user was missing a rating for a movie, it was defaulted to the value of 2.5. This was to simplify comparing the vectors of movie ratings.</w:t>
+        <w:t>This implementation uses a variable alpha, which is multiplied by 0.5 each time the resulting error from an iteration would have been greater than that of the previous iteration.</w:t>
+      </w:r>
+      <w:r>
+        <w:rPr>
+          <w:rFonts w:ascii="Times New Roman" w:hAnsi="Times New Roman" w:cs="Times New Roman"/>
+        </w:rPr>
+        <w:t xml:space="preserve"> Because of this, the initial alpha value of 1 was chosen arbitrarily and is decreased to a suitable value for any given </w:t>
+      </w:r>
+      <w:r>
+        <w:rPr>
+          <w:rFonts w:ascii="Times New Roman" w:hAnsi="Times New Roman" w:cs="Times New Roman"/>
+        </w:rPr>
+        <w:t>order.</w:t>
       </w:r>
     </w:p>
     <w:p>
@@ -542,269 +727,7 @@
         <w:rPr>
           <w:rFonts w:ascii="Times New Roman" w:hAnsi="Times New Roman" w:cs="Times New Roman"/>
         </w:rPr>
-        <w:t>If a user was missing in the training set completely, 2.5 was substituted for every movie rating for that user.</w:t>
-      </w:r>
-    </w:p>
-    <w:p>
-      <w:pPr>
-        <w:spacing w:after="120" w:line="276" w:lineRule="auto"/>
-        <w:rPr>
-          <w:rFonts w:ascii="Times New Roman" w:hAnsi="Times New Roman" w:cs="Times New Roman"/>
-        </w:rPr>
-      </w:pPr>
-      <w:r>
-        <w:rPr>
-          <w:rFonts w:ascii="Times New Roman" w:hAnsi="Times New Roman" w:cs="Times New Roman"/>
-        </w:rPr>
-        <w:t>The</w:t>
-      </w:r>
-      <w:r>
-        <w:rPr>
-          <w:rFonts w:ascii="Times New Roman" w:hAnsi="Times New Roman" w:cs="Times New Roman"/>
-        </w:rPr>
-        <w:t xml:space="preserve"> final </w:t>
-      </w:r>
-      <w:r>
-        <w:rPr>
-          <w:rFonts w:ascii="Times New Roman" w:hAnsi="Times New Roman" w:cs="Times New Roman"/>
-        </w:rPr>
-        <w:t xml:space="preserve">mean squared </w:t>
-      </w:r>
-      <w:r>
-        <w:rPr>
-          <w:rFonts w:ascii="Times New Roman" w:hAnsi="Times New Roman" w:cs="Times New Roman"/>
-        </w:rPr>
-        <w:t>e</w:t>
-      </w:r>
-      <w:r>
-        <w:rPr>
-          <w:rFonts w:ascii="Times New Roman" w:hAnsi="Times New Roman" w:cs="Times New Roman"/>
-        </w:rPr>
-        <w:t xml:space="preserve">rror results for </w:t>
-      </w:r>
-      <w:r>
-        <w:rPr>
-          <w:rFonts w:ascii="Times New Roman" w:hAnsi="Times New Roman" w:cs="Times New Roman"/>
-        </w:rPr>
-        <w:t xml:space="preserve">the test set with K=3 was </w:t>
-      </w:r>
-      <w:r>
-        <w:rPr>
-          <w:rFonts w:ascii="Times New Roman" w:hAnsi="Times New Roman" w:cs="Times New Roman"/>
-          <w:b/>
-        </w:rPr>
-        <w:t>1.42432333999</w:t>
-      </w:r>
-      <w:r>
-        <w:rPr>
-          <w:rFonts w:ascii="Times New Roman" w:hAnsi="Times New Roman" w:cs="Times New Roman"/>
-        </w:rPr>
-        <w:t>.</w:t>
-      </w:r>
-    </w:p>
-    <w:p>
-      <w:pPr>
-        <w:spacing w:before="120" w:line="276" w:lineRule="auto"/>
-        <w:rPr>
-          <w:rFonts w:ascii="Times New Roman" w:hAnsi="Times New Roman" w:cs="Times New Roman"/>
-          <w:b/>
-        </w:rPr>
-      </w:pPr>
-      <w:r>
-        <w:rPr>
-          <w:rFonts w:ascii="Times New Roman" w:hAnsi="Times New Roman" w:cs="Times New Roman"/>
-          <w:b/>
-        </w:rPr>
-        <w:t xml:space="preserve">Part 2: </w:t>
-      </w:r>
-      <w:r>
-        <w:rPr>
-          <w:rFonts w:ascii="Times New Roman" w:hAnsi="Times New Roman" w:cs="Times New Roman"/>
-          <w:b/>
-        </w:rPr>
-        <w:t>Determine the best K using cross validation</w:t>
-      </w:r>
-    </w:p>
-    <w:p>
-      <w:pPr>
-        <w:spacing w:before="120" w:line="276" w:lineRule="auto"/>
-        <w:rPr>
-          <w:rFonts w:ascii="Times New Roman" w:hAnsi="Times New Roman" w:cs="Times New Roman"/>
-        </w:rPr>
-      </w:pPr>
-      <w:r>
-        <w:rPr>
-          <w:rFonts w:ascii="Times New Roman" w:hAnsi="Times New Roman" w:cs="Times New Roman"/>
-          <w:b/>
-        </w:rPr>
-        <w:tab/>
-      </w:r>
-      <w:r>
-        <w:rPr>
-          <w:rFonts w:ascii="Times New Roman" w:hAnsi="Times New Roman" w:cs="Times New Roman"/>
-        </w:rPr>
-        <w:t xml:space="preserve">Cross validation can be run to determine the best value K for the training dataset, and then to use that value with the test set. </w:t>
-      </w:r>
-      <w:r>
-        <w:rPr>
-          <w:rFonts w:ascii="Times New Roman" w:hAnsi="Times New Roman" w:cs="Times New Roman"/>
-        </w:rPr>
-        <w:t xml:space="preserve">It is implemented using the fold-based method with 4 folds. </w:t>
-      </w:r>
-      <w:r>
-        <w:rPr>
-          <w:rFonts w:ascii="Times New Roman" w:hAnsi="Times New Roman" w:cs="Times New Roman"/>
-        </w:rPr>
-        <w:t>It can be run in the same way as part 1, but with the ‘-cv’ flag:</w:t>
-      </w:r>
-    </w:p>
-    <w:p>
-      <w:pPr>
-        <w:spacing w:after="120" w:line="276" w:lineRule="auto"/>
-        <w:rPr>
-          <w:rFonts w:ascii="Menlo" w:hAnsi="Menlo" w:cs="Times New Roman"/>
-          <w:color w:val="000000"/>
-        </w:rPr>
-      </w:pPr>
-      <w:r>
-        <w:rPr>
-          <w:rFonts w:ascii="Menlo" w:hAnsi="Menlo" w:cs="Times New Roman"/>
-          <w:color w:val="000000"/>
-        </w:rPr>
-        <w:t>$</w:t>
-      </w:r>
-      <w:r>
-        <w:t xml:space="preserve"> </w:t>
-      </w:r>
-      <w:r>
-        <w:rPr>
-          <w:rFonts w:ascii="Menlo" w:hAnsi="Menlo" w:cs="Times New Roman"/>
-          <w:color w:val="000000"/>
-        </w:rPr>
-        <w:t xml:space="preserve">python Program2.py </w:t>
-      </w:r>
-      <w:r>
-        <w:rPr>
-          <w:rFonts w:ascii="Menlo" w:hAnsi="Menlo" w:cs="Times New Roman"/>
-          <w:color w:val="000000"/>
-        </w:rPr>
-        <w:t>[file1] [file2] -cv</w:t>
-      </w:r>
-    </w:p>
-    <w:p>
-      <w:pPr>
-        <w:spacing w:after="120" w:line="276" w:lineRule="auto"/>
-        <w:ind w:firstLine="720"/>
-        <w:rPr>
-          <w:rFonts w:ascii="Times New Roman" w:hAnsi="Times New Roman" w:cs="Times New Roman"/>
-        </w:rPr>
-      </w:pPr>
-      <w:r>
-        <w:rPr>
-          <w:rFonts w:ascii="Times New Roman" w:hAnsi="Times New Roman" w:cs="Times New Roman"/>
-        </w:rPr>
-        <w:t>Where [file1</w:t>
-      </w:r>
-      <w:r>
-        <w:rPr>
-          <w:rFonts w:ascii="Times New Roman" w:hAnsi="Times New Roman" w:cs="Times New Roman"/>
-        </w:rPr>
-        <w:t xml:space="preserve">] should be replaced with </w:t>
-      </w:r>
-      <w:r>
-        <w:rPr>
-          <w:rFonts w:ascii="Times New Roman" w:hAnsi="Times New Roman" w:cs="Times New Roman"/>
-        </w:rPr>
-        <w:t>the base training set (data/</w:t>
-      </w:r>
-      <w:r>
-        <w:rPr>
-          <w:rFonts w:ascii="Times New Roman" w:hAnsi="Times New Roman" w:cs="Times New Roman"/>
-        </w:rPr>
-        <w:t>u1-base.base</w:t>
-      </w:r>
-      <w:r>
-        <w:rPr>
-          <w:rFonts w:ascii="Times New Roman" w:hAnsi="Times New Roman" w:cs="Times New Roman"/>
-        </w:rPr>
-        <w:t>) and [file2] should be replaced with the test data set (data/u1-test.test).</w:t>
-      </w:r>
-      <w:r>
-        <w:rPr>
-          <w:rFonts w:ascii="Times New Roman" w:hAnsi="Times New Roman" w:cs="Times New Roman"/>
-        </w:rPr>
-        <w:t xml:space="preserve"> </w:t>
-      </w:r>
-      <w:r>
-        <w:rPr>
-          <w:rFonts w:ascii="Times New Roman" w:hAnsi="Times New Roman" w:cs="Times New Roman"/>
-        </w:rPr>
-        <w:t xml:space="preserve">This will initialize the K-Nearest Neighbor algorithm, initialize 4 folds to cross validate, then display a progress indicator to show </w:t>
-      </w:r>
-      <w:r>
-        <w:rPr>
-          <w:rFonts w:ascii="Times New Roman" w:hAnsi="Times New Roman" w:cs="Times New Roman"/>
-        </w:rPr>
-        <w:lastRenderedPageBreak/>
-        <w:t xml:space="preserve">the progress of each fold for each value K (1, 3, 5, 7, or 9). After running through the 4 folds for a value K, the average mean squared error for that K will be displayed. The K yielding the minimum error will be chosen at the </w:t>
-      </w:r>
-      <w:proofErr w:type="gramStart"/>
-      <w:r>
-        <w:rPr>
-          <w:rFonts w:ascii="Times New Roman" w:hAnsi="Times New Roman" w:cs="Times New Roman"/>
-        </w:rPr>
-        <w:t>end, and</w:t>
-      </w:r>
-      <w:proofErr w:type="gramEnd"/>
-      <w:r>
-        <w:rPr>
-          <w:rFonts w:ascii="Times New Roman" w:hAnsi="Times New Roman" w:cs="Times New Roman"/>
-        </w:rPr>
-        <w:t xml:space="preserve"> run against the test set. Note that </w:t>
-      </w:r>
-      <w:r>
-        <w:rPr>
-          <w:rFonts w:ascii="Times New Roman" w:hAnsi="Times New Roman" w:cs="Times New Roman"/>
-        </w:rPr>
-        <w:t>the program</w:t>
-      </w:r>
-      <w:r>
-        <w:rPr>
-          <w:rFonts w:ascii="Times New Roman" w:hAnsi="Times New Roman" w:cs="Times New Roman"/>
-        </w:rPr>
-        <w:t xml:space="preserve"> will take around three hours to run for this part. </w:t>
-      </w:r>
-      <w:r>
-        <w:rPr>
-          <w:rFonts w:ascii="Times New Roman" w:hAnsi="Times New Roman" w:cs="Times New Roman"/>
-        </w:rPr>
-        <w:t>There were a few implementation decisions worth mentioning</w:t>
-      </w:r>
-      <w:r>
-        <w:rPr>
-          <w:rFonts w:ascii="Times New Roman" w:hAnsi="Times New Roman" w:cs="Times New Roman"/>
-        </w:rPr>
-        <w:t xml:space="preserve"> for the </w:t>
-      </w:r>
-      <w:proofErr w:type="gramStart"/>
-      <w:r>
-        <w:rPr>
-          <w:rFonts w:ascii="Times New Roman" w:hAnsi="Times New Roman" w:cs="Times New Roman"/>
-        </w:rPr>
-        <w:t>cross validation</w:t>
-      </w:r>
-      <w:proofErr w:type="gramEnd"/>
-      <w:r>
-        <w:rPr>
-          <w:rFonts w:ascii="Times New Roman" w:hAnsi="Times New Roman" w:cs="Times New Roman"/>
-        </w:rPr>
-        <w:t xml:space="preserve"> piece (the three aforementioned implementation decisions still apply since this is the same program)</w:t>
-      </w:r>
-      <w:r>
-        <w:rPr>
-          <w:rFonts w:ascii="Times New Roman" w:hAnsi="Times New Roman" w:cs="Times New Roman"/>
-        </w:rPr>
-        <w:t>:</w:t>
+        <w:t>The 100,000 iteration limit was chosen arbitrarily, after talking to Dr. Harrison in class.</w:t>
       </w:r>
     </w:p>
     <w:p>
@@ -812,18 +735,18 @@
         <w:pStyle w:val="ListParagraph"/>
         <w:numPr>
           <w:ilvl w:val="0"/>
-          <w:numId w:val="3"/>
+          <w:numId w:val="1"/>
         </w:numPr>
-        <w:spacing w:before="120" w:after="120" w:line="276" w:lineRule="auto"/>
-        <w:rPr>
-          <w:rFonts w:ascii="Times New Roman" w:hAnsi="Times New Roman" w:cs="Times New Roman"/>
-        </w:rPr>
-      </w:pPr>
-      <w:r>
-        <w:rPr>
-          <w:rFonts w:ascii="Times New Roman" w:hAnsi="Times New Roman" w:cs="Times New Roman"/>
-        </w:rPr>
-        <w:t>As permitted by Dr. Harrison, only 5 K values in the range 1-10 were tested (1, 3, 5, 7, and 9). This seemed like a good spread to test different K values.</w:t>
+        <w:spacing w:after="120" w:line="276" w:lineRule="auto"/>
+        <w:rPr>
+          <w:rFonts w:ascii="Times New Roman" w:hAnsi="Times New Roman" w:cs="Times New Roman"/>
+        </w:rPr>
+      </w:pPr>
+      <w:r>
+        <w:rPr>
+          <w:rFonts w:ascii="Times New Roman" w:hAnsi="Times New Roman" w:cs="Times New Roman"/>
+        </w:rPr>
+        <w:t>If the change in all weights is less than 0.01, regression stops. This is an arbitrary stopping condition that allows for distinguishable differences in the plots that were printed in part 2.</w:t>
       </w:r>
     </w:p>
     <w:p>
@@ -831,610 +754,2451 @@
         <w:pStyle w:val="ListParagraph"/>
         <w:numPr>
           <w:ilvl w:val="0"/>
-          <w:numId w:val="3"/>
+          <w:numId w:val="1"/>
         </w:numPr>
-        <w:spacing w:before="120" w:after="120" w:line="276" w:lineRule="auto"/>
-        <w:rPr>
-          <w:rFonts w:ascii="Times New Roman" w:hAnsi="Times New Roman" w:cs="Times New Roman"/>
-        </w:rPr>
-      </w:pPr>
-      <w:r>
-        <w:rPr>
-          <w:rFonts w:ascii="Times New Roman" w:hAnsi="Times New Roman" w:cs="Times New Roman"/>
-        </w:rPr>
-        <w:t xml:space="preserve">I chose the number of folds to be 4 to ensure the same </w:t>
-      </w:r>
-      <w:r>
-        <w:rPr>
-          <w:rFonts w:ascii="Times New Roman" w:hAnsi="Times New Roman" w:cs="Times New Roman"/>
-        </w:rPr>
-        <w:t>number</w:t>
-      </w:r>
-      <w:r>
-        <w:rPr>
-          <w:rFonts w:ascii="Times New Roman" w:hAnsi="Times New Roman" w:cs="Times New Roman"/>
-        </w:rPr>
-        <w:t xml:space="preserve"> of examples across each </w:t>
-      </w:r>
-      <w:r>
-        <w:rPr>
-          <w:rFonts w:ascii="Times New Roman" w:hAnsi="Times New Roman" w:cs="Times New Roman"/>
-        </w:rPr>
-        <w:t>fold</w:t>
-      </w:r>
-      <w:r>
-        <w:rPr>
-          <w:rFonts w:ascii="Times New Roman" w:hAnsi="Times New Roman" w:cs="Times New Roman"/>
-        </w:rPr>
-        <w:t>, and to prevent longer than necessary runtime.</w:t>
+        <w:spacing w:after="120" w:line="276" w:lineRule="auto"/>
+        <w:rPr>
+          <w:rFonts w:ascii="Times New Roman" w:hAnsi="Times New Roman" w:cs="Times New Roman"/>
+        </w:rPr>
+      </w:pPr>
+      <w:r>
+        <w:rPr>
+          <w:rFonts w:ascii="Times New Roman" w:hAnsi="Times New Roman" w:cs="Times New Roman"/>
+        </w:rPr>
+        <w:t>The weights were initialized to 0 arbitrarily.</w:t>
       </w:r>
     </w:p>
     <w:p>
       <w:pPr>
-        <w:spacing w:before="120" w:after="120" w:line="276" w:lineRule="auto"/>
-        <w:ind w:firstLine="720"/>
-        <w:rPr>
-          <w:rFonts w:ascii="Times New Roman" w:hAnsi="Times New Roman" w:cs="Times New Roman"/>
-        </w:rPr>
-      </w:pPr>
-      <w:r>
-        <w:rPr>
-          <w:rFonts w:ascii="Times New Roman" w:hAnsi="Times New Roman" w:cs="Times New Roman"/>
-          <w:b/>
-        </w:rPr>
-        <w:t>Description of cross validation algorithm:</w:t>
-      </w:r>
-      <w:r>
-        <w:rPr>
-          <w:rFonts w:ascii="Times New Roman" w:hAnsi="Times New Roman" w:cs="Times New Roman"/>
-        </w:rPr>
-        <w:t xml:space="preserve"> The algorithm I used to cross validate the best K value for this program is the </w:t>
-      </w:r>
-      <w:r>
-        <w:rPr>
-          <w:rFonts w:ascii="Times New Roman" w:hAnsi="Times New Roman" w:cs="Times New Roman"/>
-        </w:rPr>
-        <w:t>fold-based</w:t>
-      </w:r>
-      <w:r>
-        <w:rPr>
-          <w:rFonts w:ascii="Times New Roman" w:hAnsi="Times New Roman" w:cs="Times New Roman"/>
-        </w:rPr>
-        <w:t xml:space="preserve"> method. Here is a basic outline of the steps I used to cross validate, which could be used to re-implement my method:</w:t>
-      </w:r>
+        <w:spacing w:after="120" w:line="276" w:lineRule="auto"/>
+        <w:rPr>
+          <w:rFonts w:ascii="Times New Roman" w:hAnsi="Times New Roman" w:cs="Times New Roman"/>
+        </w:rPr>
+      </w:pPr>
+      <w:r>
+        <w:rPr>
+          <w:rFonts w:ascii="Times New Roman" w:hAnsi="Times New Roman" w:cs="Times New Roman"/>
+        </w:rPr>
+        <w:t>The</w:t>
+      </w:r>
+      <w:r>
+        <w:rPr>
+          <w:rFonts w:ascii="Times New Roman" w:hAnsi="Times New Roman" w:cs="Times New Roman"/>
+        </w:rPr>
+        <w:t xml:space="preserve"> </w:t>
+      </w:r>
+      <w:r>
+        <w:rPr>
+          <w:rFonts w:ascii="Times New Roman" w:hAnsi="Times New Roman" w:cs="Times New Roman"/>
+        </w:rPr>
+        <w:t xml:space="preserve">mean squared </w:t>
+      </w:r>
+      <w:r>
+        <w:rPr>
+          <w:rFonts w:ascii="Times New Roman" w:hAnsi="Times New Roman" w:cs="Times New Roman"/>
+        </w:rPr>
+        <w:t>e</w:t>
+      </w:r>
+      <w:r>
+        <w:rPr>
+          <w:rFonts w:ascii="Times New Roman" w:hAnsi="Times New Roman" w:cs="Times New Roman"/>
+        </w:rPr>
+        <w:t>rror results</w:t>
+      </w:r>
+      <w:r>
+        <w:rPr>
+          <w:rFonts w:ascii="Times New Roman" w:hAnsi="Times New Roman" w:cs="Times New Roman"/>
+        </w:rPr>
+        <w:t xml:space="preserve"> and weights</w:t>
+      </w:r>
+      <w:r>
+        <w:rPr>
+          <w:rFonts w:ascii="Times New Roman" w:hAnsi="Times New Roman" w:cs="Times New Roman"/>
+        </w:rPr>
+        <w:t xml:space="preserve"> </w:t>
+      </w:r>
+      <w:r>
+        <w:rPr>
+          <w:rFonts w:ascii="Times New Roman" w:hAnsi="Times New Roman" w:cs="Times New Roman"/>
+        </w:rPr>
+        <w:t>for each data set and order follow</w:t>
+      </w:r>
+      <w:r>
+        <w:rPr>
+          <w:rFonts w:ascii="Times New Roman" w:hAnsi="Times New Roman" w:cs="Times New Roman"/>
+        </w:rPr>
+        <w:t xml:space="preserve"> on the next page</w:t>
+      </w:r>
+      <w:r>
+        <w:rPr>
+          <w:rFonts w:ascii="Times New Roman" w:hAnsi="Times New Roman" w:cs="Times New Roman"/>
+        </w:rPr>
+        <w:t>:</w:t>
+      </w:r>
+    </w:p>
+    <w:tbl>
+      <w:tblPr>
+        <w:tblStyle w:val="TableGrid"/>
+        <w:tblW w:w="0" w:type="auto"/>
+        <w:tblLook w:val="04A0" w:firstRow="1" w:lastRow="0" w:firstColumn="1" w:lastColumn="0" w:noHBand="0" w:noVBand="1"/>
+      </w:tblPr>
+      <w:tblGrid>
+        <w:gridCol w:w="2019"/>
+        <w:gridCol w:w="1036"/>
+        <w:gridCol w:w="2340"/>
+        <w:gridCol w:w="3870"/>
+      </w:tblGrid>
+      <w:tr>
+        <w:tc>
+          <w:tcPr>
+            <w:tcW w:w="2019" w:type="dxa"/>
+          </w:tcPr>
+          <w:p>
+            <w:pPr>
+              <w:spacing w:after="120" w:line="276" w:lineRule="auto"/>
+              <w:rPr>
+                <w:rFonts w:ascii="Times New Roman" w:hAnsi="Times New Roman" w:cs="Times New Roman"/>
+              </w:rPr>
+            </w:pPr>
+            <w:r>
+              <w:rPr>
+                <w:rFonts w:ascii="Times New Roman" w:hAnsi="Times New Roman" w:cs="Times New Roman"/>
+              </w:rPr>
+              <w:lastRenderedPageBreak/>
+              <w:t>Training set</w:t>
+            </w:r>
+          </w:p>
+        </w:tc>
+        <w:tc>
+          <w:tcPr>
+            <w:tcW w:w="1036" w:type="dxa"/>
+          </w:tcPr>
+          <w:p>
+            <w:pPr>
+              <w:spacing w:after="120" w:line="276" w:lineRule="auto"/>
+              <w:rPr>
+                <w:rFonts w:ascii="Times New Roman" w:hAnsi="Times New Roman" w:cs="Times New Roman"/>
+              </w:rPr>
+            </w:pPr>
+            <w:r>
+              <w:rPr>
+                <w:rFonts w:ascii="Times New Roman" w:hAnsi="Times New Roman" w:cs="Times New Roman"/>
+              </w:rPr>
+              <w:t>Order</w:t>
+            </w:r>
+          </w:p>
+        </w:tc>
+        <w:tc>
+          <w:tcPr>
+            <w:tcW w:w="2340" w:type="dxa"/>
+          </w:tcPr>
+          <w:p>
+            <w:pPr>
+              <w:spacing w:after="120" w:line="276" w:lineRule="auto"/>
+              <w:rPr>
+                <w:rFonts w:ascii="Times New Roman" w:hAnsi="Times New Roman" w:cs="Times New Roman"/>
+              </w:rPr>
+            </w:pPr>
+            <w:r>
+              <w:rPr>
+                <w:rFonts w:ascii="Times New Roman" w:hAnsi="Times New Roman" w:cs="Times New Roman"/>
+              </w:rPr>
+              <w:t>Mean Squared Error</w:t>
+            </w:r>
+          </w:p>
+        </w:tc>
+        <w:tc>
+          <w:tcPr>
+            <w:tcW w:w="3870" w:type="dxa"/>
+          </w:tcPr>
+          <w:p>
+            <w:pPr>
+              <w:spacing w:after="120" w:line="276" w:lineRule="auto"/>
+              <w:rPr>
+                <w:rFonts w:ascii="Times New Roman" w:hAnsi="Times New Roman" w:cs="Times New Roman"/>
+              </w:rPr>
+            </w:pPr>
+            <w:r>
+              <w:rPr>
+                <w:rFonts w:ascii="Times New Roman" w:hAnsi="Times New Roman" w:cs="Times New Roman"/>
+              </w:rPr>
+              <w:t>Weights</w:t>
+            </w:r>
+            <w:r>
+              <w:rPr>
+                <w:rFonts w:ascii="Times New Roman" w:hAnsi="Times New Roman" w:cs="Times New Roman"/>
+              </w:rPr>
+              <w:t xml:space="preserve"> (</w:t>
+            </w:r>
+            <w:r>
+              <w:rPr>
+                <w:rFonts w:ascii="Times New Roman" w:hAnsi="Times New Roman" w:cs="Times New Roman"/>
+              </w:rPr>
+              <w:t>θ</w:t>
+            </w:r>
+            <w:r>
+              <w:rPr>
+                <w:rFonts w:ascii="Times New Roman" w:hAnsi="Times New Roman" w:cs="Times New Roman"/>
+                <w:vertAlign w:val="subscript"/>
+              </w:rPr>
+              <w:t>0</w:t>
+            </w:r>
+            <w:r>
+              <w:rPr>
+                <w:rFonts w:ascii="Times New Roman" w:hAnsi="Times New Roman" w:cs="Times New Roman"/>
+              </w:rPr>
+              <w:t xml:space="preserve">, </w:t>
+            </w:r>
+            <w:r>
+              <w:rPr>
+                <w:rFonts w:ascii="Times New Roman" w:hAnsi="Times New Roman" w:cs="Times New Roman"/>
+              </w:rPr>
+              <w:t>θ</w:t>
+            </w:r>
+            <w:r>
+              <w:rPr>
+                <w:rFonts w:ascii="Times New Roman" w:hAnsi="Times New Roman" w:cs="Times New Roman"/>
+                <w:vertAlign w:val="subscript"/>
+              </w:rPr>
+              <w:t>1</w:t>
+            </w:r>
+            <w:r>
+              <w:rPr>
+                <w:rFonts w:ascii="Times New Roman" w:hAnsi="Times New Roman" w:cs="Times New Roman"/>
+              </w:rPr>
+              <w:t xml:space="preserve">, …, </w:t>
+            </w:r>
+            <w:r>
+              <w:rPr>
+                <w:rFonts w:ascii="Times New Roman" w:hAnsi="Times New Roman" w:cs="Times New Roman"/>
+              </w:rPr>
+              <w:t>θ</w:t>
+            </w:r>
+            <w:r>
+              <w:rPr>
+                <w:rFonts w:ascii="Times New Roman" w:hAnsi="Times New Roman" w:cs="Times New Roman"/>
+                <w:vertAlign w:val="subscript"/>
+              </w:rPr>
+              <w:t>Order</w:t>
+            </w:r>
+            <w:r>
+              <w:rPr>
+                <w:rFonts w:ascii="Times New Roman" w:hAnsi="Times New Roman" w:cs="Times New Roman"/>
+              </w:rPr>
+              <w:t>)</w:t>
+            </w:r>
+          </w:p>
+        </w:tc>
+      </w:tr>
+      <w:tr>
+        <w:tc>
+          <w:tcPr>
+            <w:tcW w:w="2019" w:type="dxa"/>
+          </w:tcPr>
+          <w:p>
+            <w:pPr>
+              <w:spacing w:line="276" w:lineRule="auto"/>
+              <w:rPr>
+                <w:rFonts w:ascii="Menlo" w:hAnsi="Menlo" w:cs="Menlo"/>
+                <w:sz w:val="20"/>
+                <w:szCs w:val="20"/>
+              </w:rPr>
+            </w:pPr>
+            <w:r>
+              <w:rPr>
+                <w:rFonts w:ascii="Menlo" w:hAnsi="Menlo" w:cs="Menlo"/>
+                <w:color w:val="000000"/>
+                <w:sz w:val="20"/>
+                <w:szCs w:val="20"/>
+              </w:rPr>
+              <w:t>synthetic-1.csv</w:t>
+            </w:r>
+          </w:p>
+        </w:tc>
+        <w:tc>
+          <w:tcPr>
+            <w:tcW w:w="1036" w:type="dxa"/>
+          </w:tcPr>
+          <w:p>
+            <w:pPr>
+              <w:spacing w:line="276" w:lineRule="auto"/>
+              <w:rPr>
+                <w:rFonts w:ascii="Menlo" w:hAnsi="Menlo" w:cs="Menlo"/>
+                <w:sz w:val="20"/>
+                <w:szCs w:val="20"/>
+              </w:rPr>
+            </w:pPr>
+            <w:r>
+              <w:rPr>
+                <w:rFonts w:ascii="Menlo" w:hAnsi="Menlo" w:cs="Menlo"/>
+                <w:sz w:val="20"/>
+                <w:szCs w:val="20"/>
+              </w:rPr>
+              <w:t>1</w:t>
+            </w:r>
+          </w:p>
+        </w:tc>
+        <w:tc>
+          <w:tcPr>
+            <w:tcW w:w="2340" w:type="dxa"/>
+          </w:tcPr>
+          <w:p>
+            <w:pPr>
+              <w:spacing w:line="276" w:lineRule="auto"/>
+              <w:rPr>
+                <w:rFonts w:ascii="Menlo" w:hAnsi="Menlo" w:cs="Menlo"/>
+                <w:sz w:val="20"/>
+                <w:szCs w:val="20"/>
+              </w:rPr>
+            </w:pPr>
+            <w:r>
+              <w:rPr>
+                <w:rFonts w:ascii="Menlo" w:hAnsi="Menlo" w:cs="Menlo"/>
+                <w:color w:val="000000"/>
+                <w:sz w:val="20"/>
+                <w:szCs w:val="20"/>
+              </w:rPr>
+              <w:t>7.18125545446</w:t>
+            </w:r>
+          </w:p>
+        </w:tc>
+        <w:tc>
+          <w:tcPr>
+            <w:tcW w:w="3870" w:type="dxa"/>
+          </w:tcPr>
+          <w:p>
+            <w:pPr>
+              <w:spacing w:line="276" w:lineRule="auto"/>
+              <w:rPr>
+                <w:rFonts w:ascii="Menlo" w:hAnsi="Menlo" w:cs="Menlo"/>
+                <w:sz w:val="20"/>
+                <w:szCs w:val="20"/>
+              </w:rPr>
+            </w:pPr>
+            <w:r>
+              <w:rPr>
+                <w:rFonts w:ascii="Menlo" w:hAnsi="Menlo" w:cs="Menlo"/>
+                <w:color w:val="000000"/>
+                <w:sz w:val="20"/>
+                <w:szCs w:val="20"/>
+              </w:rPr>
+              <w:t>[4.13928466161656, 0.4091414768014465]</w:t>
+            </w:r>
+          </w:p>
+        </w:tc>
+      </w:tr>
+      <w:tr>
+        <w:tc>
+          <w:tcPr>
+            <w:tcW w:w="2019" w:type="dxa"/>
+          </w:tcPr>
+          <w:p>
+            <w:pPr>
+              <w:spacing w:line="276" w:lineRule="auto"/>
+              <w:rPr>
+                <w:rFonts w:ascii="Menlo" w:hAnsi="Menlo" w:cs="Menlo"/>
+                <w:sz w:val="20"/>
+                <w:szCs w:val="20"/>
+              </w:rPr>
+            </w:pPr>
+            <w:r>
+              <w:rPr>
+                <w:rFonts w:ascii="Menlo" w:hAnsi="Menlo" w:cs="Menlo"/>
+                <w:color w:val="000000"/>
+                <w:sz w:val="20"/>
+                <w:szCs w:val="20"/>
+              </w:rPr>
+              <w:t>synthetic-1.csv</w:t>
+            </w:r>
+          </w:p>
+        </w:tc>
+        <w:tc>
+          <w:tcPr>
+            <w:tcW w:w="1036" w:type="dxa"/>
+          </w:tcPr>
+          <w:p>
+            <w:pPr>
+              <w:spacing w:line="276" w:lineRule="auto"/>
+              <w:rPr>
+                <w:rFonts w:ascii="Menlo" w:hAnsi="Menlo" w:cs="Menlo"/>
+                <w:sz w:val="20"/>
+                <w:szCs w:val="20"/>
+              </w:rPr>
+            </w:pPr>
+            <w:r>
+              <w:rPr>
+                <w:rFonts w:ascii="Menlo" w:hAnsi="Menlo" w:cs="Menlo"/>
+                <w:sz w:val="20"/>
+                <w:szCs w:val="20"/>
+              </w:rPr>
+              <w:t>2</w:t>
+            </w:r>
+          </w:p>
+        </w:tc>
+        <w:tc>
+          <w:tcPr>
+            <w:tcW w:w="2340" w:type="dxa"/>
+          </w:tcPr>
+          <w:p>
+            <w:pPr>
+              <w:spacing w:line="276" w:lineRule="auto"/>
+              <w:rPr>
+                <w:rFonts w:ascii="Menlo" w:hAnsi="Menlo" w:cs="Menlo"/>
+                <w:sz w:val="20"/>
+                <w:szCs w:val="20"/>
+              </w:rPr>
+            </w:pPr>
+            <w:r>
+              <w:rPr>
+                <w:rFonts w:ascii="Menlo" w:hAnsi="Menlo" w:cs="Menlo"/>
+                <w:color w:val="000000"/>
+                <w:sz w:val="20"/>
+                <w:szCs w:val="20"/>
+              </w:rPr>
+              <w:t>3.77086293137</w:t>
+            </w:r>
+          </w:p>
+        </w:tc>
+        <w:tc>
+          <w:tcPr>
+            <w:tcW w:w="3870" w:type="dxa"/>
+          </w:tcPr>
+          <w:p>
+            <w:pPr>
+              <w:spacing w:line="276" w:lineRule="auto"/>
+              <w:rPr>
+                <w:rFonts w:ascii="Menlo" w:hAnsi="Menlo" w:cs="Menlo"/>
+                <w:sz w:val="20"/>
+                <w:szCs w:val="20"/>
+              </w:rPr>
+            </w:pPr>
+            <w:r>
+              <w:rPr>
+                <w:rFonts w:ascii="Menlo" w:hAnsi="Menlo" w:cs="Menlo"/>
+                <w:color w:val="000000"/>
+                <w:sz w:val="20"/>
+                <w:szCs w:val="20"/>
+              </w:rPr>
+              <w:t>[1.8061790045929957, 0.26715352200545045, 1.5993340564223362]</w:t>
+            </w:r>
+          </w:p>
+        </w:tc>
+      </w:tr>
+      <w:tr>
+        <w:tc>
+          <w:tcPr>
+            <w:tcW w:w="2019" w:type="dxa"/>
+          </w:tcPr>
+          <w:p>
+            <w:pPr>
+              <w:spacing w:line="276" w:lineRule="auto"/>
+              <w:rPr>
+                <w:rFonts w:ascii="Menlo" w:hAnsi="Menlo" w:cs="Menlo"/>
+                <w:sz w:val="20"/>
+                <w:szCs w:val="20"/>
+              </w:rPr>
+            </w:pPr>
+            <w:r>
+              <w:rPr>
+                <w:rFonts w:ascii="Menlo" w:hAnsi="Menlo" w:cs="Menlo"/>
+                <w:color w:val="000000"/>
+                <w:sz w:val="20"/>
+                <w:szCs w:val="20"/>
+              </w:rPr>
+              <w:t>synthetic-1.csv</w:t>
+            </w:r>
+          </w:p>
+        </w:tc>
+        <w:tc>
+          <w:tcPr>
+            <w:tcW w:w="1036" w:type="dxa"/>
+          </w:tcPr>
+          <w:p>
+            <w:pPr>
+              <w:spacing w:line="276" w:lineRule="auto"/>
+              <w:rPr>
+                <w:rFonts w:ascii="Menlo" w:hAnsi="Menlo" w:cs="Menlo"/>
+                <w:sz w:val="20"/>
+                <w:szCs w:val="20"/>
+              </w:rPr>
+            </w:pPr>
+            <w:r>
+              <w:rPr>
+                <w:rFonts w:ascii="Menlo" w:hAnsi="Menlo" w:cs="Menlo"/>
+                <w:sz w:val="20"/>
+                <w:szCs w:val="20"/>
+              </w:rPr>
+              <w:t>4</w:t>
+            </w:r>
+          </w:p>
+        </w:tc>
+        <w:tc>
+          <w:tcPr>
+            <w:tcW w:w="2340" w:type="dxa"/>
+          </w:tcPr>
+          <w:p>
+            <w:pPr>
+              <w:spacing w:line="276" w:lineRule="auto"/>
+              <w:rPr>
+                <w:rFonts w:ascii="Menlo" w:hAnsi="Menlo" w:cs="Menlo"/>
+                <w:sz w:val="20"/>
+                <w:szCs w:val="20"/>
+              </w:rPr>
+            </w:pPr>
+            <w:r>
+              <w:rPr>
+                <w:rFonts w:ascii="Menlo" w:hAnsi="Menlo" w:cs="Menlo"/>
+                <w:color w:val="000000"/>
+                <w:sz w:val="20"/>
+                <w:szCs w:val="20"/>
+              </w:rPr>
+              <w:t>3.74767857892</w:t>
+            </w:r>
+          </w:p>
+        </w:tc>
+        <w:tc>
+          <w:tcPr>
+            <w:tcW w:w="3870" w:type="dxa"/>
+          </w:tcPr>
+          <w:p>
+            <w:pPr>
+              <w:spacing w:line="276" w:lineRule="auto"/>
+              <w:rPr>
+                <w:rFonts w:ascii="Menlo" w:hAnsi="Menlo" w:cs="Menlo"/>
+                <w:sz w:val="20"/>
+                <w:szCs w:val="20"/>
+              </w:rPr>
+            </w:pPr>
+            <w:r>
+              <w:rPr>
+                <w:rFonts w:ascii="Menlo" w:hAnsi="Menlo" w:cs="Menlo"/>
+                <w:color w:val="000000"/>
+                <w:sz w:val="20"/>
+                <w:szCs w:val="20"/>
+              </w:rPr>
+              <w:t>[2.0293994133917974, 0.20494683830761898, 1.1273756034894127, 0.021121263889241612, 0.13328778401769892]</w:t>
+            </w:r>
+          </w:p>
+        </w:tc>
+      </w:tr>
+      <w:tr>
+        <w:tc>
+          <w:tcPr>
+            <w:tcW w:w="2019" w:type="dxa"/>
+          </w:tcPr>
+          <w:p>
+            <w:pPr>
+              <w:spacing w:line="276" w:lineRule="auto"/>
+              <w:rPr>
+                <w:rFonts w:ascii="Menlo" w:hAnsi="Menlo" w:cs="Menlo"/>
+                <w:sz w:val="20"/>
+                <w:szCs w:val="20"/>
+              </w:rPr>
+            </w:pPr>
+            <w:r>
+              <w:rPr>
+                <w:rFonts w:ascii="Menlo" w:hAnsi="Menlo" w:cs="Menlo"/>
+                <w:color w:val="000000"/>
+                <w:sz w:val="20"/>
+                <w:szCs w:val="20"/>
+              </w:rPr>
+              <w:t>synthetic-1.csv</w:t>
+            </w:r>
+          </w:p>
+        </w:tc>
+        <w:tc>
+          <w:tcPr>
+            <w:tcW w:w="1036" w:type="dxa"/>
+          </w:tcPr>
+          <w:p>
+            <w:pPr>
+              <w:spacing w:line="276" w:lineRule="auto"/>
+              <w:rPr>
+                <w:rFonts w:ascii="Menlo" w:hAnsi="Menlo" w:cs="Menlo"/>
+                <w:sz w:val="20"/>
+                <w:szCs w:val="20"/>
+              </w:rPr>
+            </w:pPr>
+            <w:r>
+              <w:rPr>
+                <w:rFonts w:ascii="Menlo" w:hAnsi="Menlo" w:cs="Menlo"/>
+                <w:sz w:val="20"/>
+                <w:szCs w:val="20"/>
+              </w:rPr>
+              <w:t>9</w:t>
+            </w:r>
+          </w:p>
+        </w:tc>
+        <w:tc>
+          <w:tcPr>
+            <w:tcW w:w="2340" w:type="dxa"/>
+          </w:tcPr>
+          <w:p>
+            <w:pPr>
+              <w:spacing w:line="276" w:lineRule="auto"/>
+              <w:rPr>
+                <w:rFonts w:ascii="Menlo" w:hAnsi="Menlo" w:cs="Menlo"/>
+                <w:sz w:val="20"/>
+                <w:szCs w:val="20"/>
+              </w:rPr>
+            </w:pPr>
+            <w:r>
+              <w:rPr>
+                <w:rFonts w:ascii="Menlo" w:hAnsi="Menlo" w:cs="Menlo"/>
+                <w:color w:val="000000"/>
+                <w:sz w:val="20"/>
+                <w:szCs w:val="20"/>
+              </w:rPr>
+              <w:t>3.71807083629</w:t>
+            </w:r>
+          </w:p>
+        </w:tc>
+        <w:tc>
+          <w:tcPr>
+            <w:tcW w:w="3870" w:type="dxa"/>
+          </w:tcPr>
+          <w:p>
+            <w:pPr>
+              <w:spacing w:line="276" w:lineRule="auto"/>
+              <w:rPr>
+                <w:rFonts w:ascii="Menlo" w:hAnsi="Menlo" w:cs="Menlo"/>
+                <w:color w:val="000000"/>
+                <w:sz w:val="20"/>
+                <w:szCs w:val="20"/>
+              </w:rPr>
+            </w:pPr>
+            <w:r>
+              <w:rPr>
+                <w:rFonts w:ascii="Menlo" w:hAnsi="Menlo" w:cs="Menlo"/>
+                <w:color w:val="000000"/>
+                <w:sz w:val="20"/>
+                <w:szCs w:val="20"/>
+              </w:rPr>
+              <w:t>[1.8593309374557587, 0.469029295044813, 1.0009040266195355, 0.02823990</w:t>
+            </w:r>
+            <w:r>
+              <w:rPr>
+                <w:rFonts w:ascii="Menlo" w:hAnsi="Menlo" w:cs="Menlo"/>
+                <w:color w:val="000000"/>
+                <w:sz w:val="20"/>
+                <w:szCs w:val="20"/>
+              </w:rPr>
+              <w:t xml:space="preserve">158445133, 0.3483149945881487, </w:t>
+            </w:r>
+          </w:p>
+          <w:p>
+            <w:pPr>
+              <w:spacing w:line="276" w:lineRule="auto"/>
+              <w:rPr>
+                <w:rFonts w:ascii="Menlo" w:hAnsi="Menlo" w:cs="Menlo"/>
+                <w:color w:val="000000"/>
+                <w:sz w:val="20"/>
+                <w:szCs w:val="20"/>
+              </w:rPr>
+            </w:pPr>
+            <w:r>
+              <w:rPr>
+                <w:rFonts w:ascii="Menlo" w:hAnsi="Menlo" w:cs="Menlo"/>
+                <w:color w:val="000000"/>
+                <w:sz w:val="20"/>
+                <w:szCs w:val="20"/>
+              </w:rPr>
+              <w:t>-</w:t>
+            </w:r>
+            <w:r>
+              <w:rPr>
+                <w:rFonts w:ascii="Menlo" w:hAnsi="Menlo" w:cs="Menlo"/>
+                <w:color w:val="000000"/>
+                <w:sz w:val="20"/>
+                <w:szCs w:val="20"/>
+              </w:rPr>
+              <w:t xml:space="preserve">0.254162867611155, 0.0025154290154203013, 0.1387823738059825, </w:t>
+            </w:r>
+          </w:p>
+          <w:p>
+            <w:pPr>
+              <w:spacing w:line="276" w:lineRule="auto"/>
+              <w:rPr>
+                <w:rFonts w:ascii="Menlo" w:hAnsi="Menlo" w:cs="Menlo"/>
+                <w:color w:val="000000"/>
+                <w:sz w:val="20"/>
+                <w:szCs w:val="20"/>
+              </w:rPr>
+            </w:pPr>
+            <w:r>
+              <w:rPr>
+                <w:rFonts w:ascii="Menlo" w:hAnsi="Menlo" w:cs="Menlo"/>
+                <w:color w:val="000000"/>
+                <w:sz w:val="20"/>
+                <w:szCs w:val="20"/>
+              </w:rPr>
+              <w:t xml:space="preserve">-0.014979951454633354, </w:t>
+            </w:r>
+          </w:p>
+          <w:p>
+            <w:pPr>
+              <w:spacing w:line="276" w:lineRule="auto"/>
+              <w:rPr>
+                <w:rFonts w:ascii="Menlo" w:hAnsi="Menlo" w:cs="Menlo"/>
+                <w:color w:val="000000"/>
+                <w:sz w:val="20"/>
+                <w:szCs w:val="20"/>
+              </w:rPr>
+            </w:pPr>
+            <w:r>
+              <w:rPr>
+                <w:rFonts w:ascii="Menlo" w:hAnsi="Menlo" w:cs="Menlo"/>
+                <w:color w:val="000000"/>
+                <w:sz w:val="20"/>
+                <w:szCs w:val="20"/>
+              </w:rPr>
+              <w:t>-0.02102694450334377]</w:t>
+            </w:r>
+          </w:p>
+        </w:tc>
+      </w:tr>
+      <w:tr>
+        <w:tc>
+          <w:tcPr>
+            <w:tcW w:w="2019" w:type="dxa"/>
+          </w:tcPr>
+          <w:p>
+            <w:pPr>
+              <w:spacing w:line="276" w:lineRule="auto"/>
+              <w:rPr>
+                <w:rFonts w:ascii="Menlo" w:hAnsi="Menlo" w:cs="Menlo"/>
+                <w:color w:val="000000"/>
+                <w:sz w:val="20"/>
+                <w:szCs w:val="20"/>
+              </w:rPr>
+            </w:pPr>
+            <w:r>
+              <w:rPr>
+                <w:rFonts w:ascii="Menlo" w:hAnsi="Menlo" w:cs="Menlo"/>
+                <w:color w:val="000000"/>
+                <w:sz w:val="20"/>
+                <w:szCs w:val="20"/>
+              </w:rPr>
+              <w:t>synthetic-2</w:t>
+            </w:r>
+            <w:r>
+              <w:rPr>
+                <w:rFonts w:ascii="Menlo" w:hAnsi="Menlo" w:cs="Menlo"/>
+                <w:color w:val="000000"/>
+                <w:sz w:val="20"/>
+                <w:szCs w:val="20"/>
+              </w:rPr>
+              <w:t>.csv</w:t>
+            </w:r>
+          </w:p>
+        </w:tc>
+        <w:tc>
+          <w:tcPr>
+            <w:tcW w:w="1036" w:type="dxa"/>
+          </w:tcPr>
+          <w:p>
+            <w:pPr>
+              <w:spacing w:line="276" w:lineRule="auto"/>
+              <w:rPr>
+                <w:rFonts w:ascii="Menlo" w:hAnsi="Menlo" w:cs="Menlo"/>
+                <w:sz w:val="20"/>
+                <w:szCs w:val="20"/>
+              </w:rPr>
+            </w:pPr>
+            <w:r>
+              <w:rPr>
+                <w:rFonts w:ascii="Menlo" w:hAnsi="Menlo" w:cs="Menlo"/>
+                <w:sz w:val="20"/>
+                <w:szCs w:val="20"/>
+              </w:rPr>
+              <w:t>1</w:t>
+            </w:r>
+          </w:p>
+        </w:tc>
+        <w:tc>
+          <w:tcPr>
+            <w:tcW w:w="2340" w:type="dxa"/>
+          </w:tcPr>
+          <w:p>
+            <w:pPr>
+              <w:spacing w:line="276" w:lineRule="auto"/>
+              <w:rPr>
+                <w:rFonts w:ascii="Menlo" w:hAnsi="Menlo" w:cs="Menlo"/>
+                <w:color w:val="000000"/>
+                <w:sz w:val="20"/>
+                <w:szCs w:val="20"/>
+              </w:rPr>
+            </w:pPr>
+            <w:r>
+              <w:rPr>
+                <w:rFonts w:ascii="Menlo" w:hAnsi="Menlo" w:cs="Menlo"/>
+                <w:color w:val="000000"/>
+                <w:sz w:val="20"/>
+                <w:szCs w:val="20"/>
+              </w:rPr>
+              <w:t>31.0619314115</w:t>
+            </w:r>
+          </w:p>
+        </w:tc>
+        <w:tc>
+          <w:tcPr>
+            <w:tcW w:w="3870" w:type="dxa"/>
+          </w:tcPr>
+          <w:p>
+            <w:pPr>
+              <w:spacing w:line="276" w:lineRule="auto"/>
+              <w:rPr>
+                <w:rFonts w:ascii="Menlo" w:hAnsi="Menlo" w:cs="Menlo"/>
+                <w:color w:val="000000"/>
+                <w:sz w:val="20"/>
+                <w:szCs w:val="20"/>
+              </w:rPr>
+            </w:pPr>
+            <w:r>
+              <w:rPr>
+                <w:rFonts w:ascii="Menlo" w:hAnsi="Menlo" w:cs="Menlo"/>
+                <w:color w:val="000000"/>
+                <w:sz w:val="20"/>
+                <w:szCs w:val="20"/>
+              </w:rPr>
+              <w:t>[-3.5494606477832917, 1.9871322521588999]</w:t>
+            </w:r>
+          </w:p>
+        </w:tc>
+      </w:tr>
+      <w:tr>
+        <w:tc>
+          <w:tcPr>
+            <w:tcW w:w="2019" w:type="dxa"/>
+          </w:tcPr>
+          <w:p>
+            <w:pPr>
+              <w:spacing w:line="276" w:lineRule="auto"/>
+              <w:rPr>
+                <w:rFonts w:ascii="Menlo" w:hAnsi="Menlo" w:cs="Menlo"/>
+                <w:color w:val="000000"/>
+                <w:sz w:val="20"/>
+                <w:szCs w:val="20"/>
+              </w:rPr>
+            </w:pPr>
+            <w:r>
+              <w:rPr>
+                <w:rFonts w:ascii="Menlo" w:hAnsi="Menlo" w:cs="Menlo"/>
+                <w:color w:val="000000"/>
+                <w:sz w:val="20"/>
+                <w:szCs w:val="20"/>
+              </w:rPr>
+              <w:t>synthetic-2.csv</w:t>
+            </w:r>
+          </w:p>
+        </w:tc>
+        <w:tc>
+          <w:tcPr>
+            <w:tcW w:w="1036" w:type="dxa"/>
+          </w:tcPr>
+          <w:p>
+            <w:pPr>
+              <w:spacing w:line="276" w:lineRule="auto"/>
+              <w:rPr>
+                <w:rFonts w:ascii="Menlo" w:hAnsi="Menlo" w:cs="Menlo"/>
+                <w:sz w:val="20"/>
+                <w:szCs w:val="20"/>
+              </w:rPr>
+            </w:pPr>
+            <w:r>
+              <w:rPr>
+                <w:rFonts w:ascii="Menlo" w:hAnsi="Menlo" w:cs="Menlo"/>
+                <w:sz w:val="20"/>
+                <w:szCs w:val="20"/>
+              </w:rPr>
+              <w:t>2</w:t>
+            </w:r>
+          </w:p>
+        </w:tc>
+        <w:tc>
+          <w:tcPr>
+            <w:tcW w:w="2340" w:type="dxa"/>
+          </w:tcPr>
+          <w:p>
+            <w:pPr>
+              <w:spacing w:line="276" w:lineRule="auto"/>
+              <w:rPr>
+                <w:rFonts w:ascii="Menlo" w:hAnsi="Menlo" w:cs="Menlo"/>
+                <w:color w:val="000000"/>
+                <w:sz w:val="20"/>
+                <w:szCs w:val="20"/>
+              </w:rPr>
+            </w:pPr>
+            <w:r>
+              <w:rPr>
+                <w:rFonts w:ascii="Menlo" w:hAnsi="Menlo" w:cs="Menlo"/>
+                <w:color w:val="000000"/>
+                <w:sz w:val="20"/>
+                <w:szCs w:val="20"/>
+              </w:rPr>
+              <w:t>30.4056244996</w:t>
+            </w:r>
+          </w:p>
+        </w:tc>
+        <w:tc>
+          <w:tcPr>
+            <w:tcW w:w="3870" w:type="dxa"/>
+          </w:tcPr>
+          <w:p>
+            <w:pPr>
+              <w:spacing w:line="276" w:lineRule="auto"/>
+              <w:rPr>
+                <w:rFonts w:ascii="Menlo" w:hAnsi="Menlo" w:cs="Menlo"/>
+                <w:color w:val="000000"/>
+                <w:sz w:val="20"/>
+                <w:szCs w:val="20"/>
+              </w:rPr>
+            </w:pPr>
+            <w:r>
+              <w:rPr>
+                <w:rFonts w:ascii="Menlo" w:hAnsi="Menlo" w:cs="Menlo"/>
+                <w:color w:val="000000"/>
+                <w:sz w:val="20"/>
+                <w:szCs w:val="20"/>
+              </w:rPr>
+              <w:t>[-4.410741622195432, 1.8889612362192238, 0.674994929005409]</w:t>
+            </w:r>
+          </w:p>
+        </w:tc>
+      </w:tr>
+      <w:tr>
+        <w:tc>
+          <w:tcPr>
+            <w:tcW w:w="2019" w:type="dxa"/>
+          </w:tcPr>
+          <w:p>
+            <w:pPr>
+              <w:spacing w:line="276" w:lineRule="auto"/>
+              <w:rPr>
+                <w:rFonts w:ascii="Menlo" w:hAnsi="Menlo" w:cs="Menlo"/>
+                <w:color w:val="000000"/>
+                <w:sz w:val="20"/>
+                <w:szCs w:val="20"/>
+              </w:rPr>
+            </w:pPr>
+            <w:r>
+              <w:rPr>
+                <w:rFonts w:ascii="Menlo" w:hAnsi="Menlo" w:cs="Menlo"/>
+                <w:color w:val="000000"/>
+                <w:sz w:val="20"/>
+                <w:szCs w:val="20"/>
+              </w:rPr>
+              <w:t>synthetic-2.csv</w:t>
+            </w:r>
+          </w:p>
+        </w:tc>
+        <w:tc>
+          <w:tcPr>
+            <w:tcW w:w="1036" w:type="dxa"/>
+          </w:tcPr>
+          <w:p>
+            <w:pPr>
+              <w:spacing w:line="276" w:lineRule="auto"/>
+              <w:rPr>
+                <w:rFonts w:ascii="Menlo" w:hAnsi="Menlo" w:cs="Menlo"/>
+                <w:sz w:val="20"/>
+                <w:szCs w:val="20"/>
+              </w:rPr>
+            </w:pPr>
+            <w:r>
+              <w:rPr>
+                <w:rFonts w:ascii="Menlo" w:hAnsi="Menlo" w:cs="Menlo"/>
+                <w:sz w:val="20"/>
+                <w:szCs w:val="20"/>
+              </w:rPr>
+              <w:t>4</w:t>
+            </w:r>
+          </w:p>
+        </w:tc>
+        <w:tc>
+          <w:tcPr>
+            <w:tcW w:w="2340" w:type="dxa"/>
+          </w:tcPr>
+          <w:p>
+            <w:pPr>
+              <w:spacing w:line="276" w:lineRule="auto"/>
+              <w:rPr>
+                <w:rFonts w:ascii="Menlo" w:hAnsi="Menlo" w:cs="Menlo"/>
+                <w:color w:val="000000"/>
+                <w:sz w:val="20"/>
+                <w:szCs w:val="20"/>
+              </w:rPr>
+            </w:pPr>
+            <w:r>
+              <w:rPr>
+                <w:rFonts w:ascii="Menlo" w:hAnsi="Menlo" w:cs="Menlo"/>
+                <w:color w:val="000000"/>
+                <w:sz w:val="20"/>
+                <w:szCs w:val="20"/>
+              </w:rPr>
+              <w:t>8.28731178219</w:t>
+            </w:r>
+          </w:p>
+        </w:tc>
+        <w:tc>
+          <w:tcPr>
+            <w:tcW w:w="3870" w:type="dxa"/>
+          </w:tcPr>
+          <w:p>
+            <w:pPr>
+              <w:spacing w:line="276" w:lineRule="auto"/>
+              <w:rPr>
+                <w:rFonts w:ascii="Menlo" w:hAnsi="Menlo" w:cs="Menlo"/>
+                <w:color w:val="000000"/>
+                <w:sz w:val="20"/>
+                <w:szCs w:val="20"/>
+              </w:rPr>
+            </w:pPr>
+            <w:r>
+              <w:rPr>
+                <w:rFonts w:ascii="Menlo" w:hAnsi="Menlo" w:cs="Menlo"/>
+                <w:color w:val="000000"/>
+                <w:sz w:val="20"/>
+                <w:szCs w:val="20"/>
+              </w:rPr>
+              <w:t xml:space="preserve">[-3.0003879721918207, 11.34299457179249, </w:t>
+            </w:r>
+          </w:p>
+          <w:p>
+            <w:pPr>
+              <w:spacing w:line="276" w:lineRule="auto"/>
+              <w:rPr>
+                <w:rFonts w:ascii="Menlo" w:hAnsi="Menlo" w:cs="Menlo"/>
+                <w:color w:val="000000"/>
+                <w:sz w:val="20"/>
+                <w:szCs w:val="20"/>
+              </w:rPr>
+            </w:pPr>
+            <w:r>
+              <w:rPr>
+                <w:rFonts w:ascii="Menlo" w:hAnsi="Menlo" w:cs="Menlo"/>
+                <w:color w:val="000000"/>
+                <w:sz w:val="20"/>
+                <w:szCs w:val="20"/>
+              </w:rPr>
+              <w:t xml:space="preserve">-1.6224742929958418, </w:t>
+            </w:r>
+          </w:p>
+          <w:p>
+            <w:pPr>
+              <w:spacing w:line="276" w:lineRule="auto"/>
+              <w:rPr>
+                <w:rFonts w:ascii="Menlo" w:hAnsi="Menlo" w:cs="Menlo"/>
+                <w:color w:val="000000"/>
+                <w:sz w:val="20"/>
+                <w:szCs w:val="20"/>
+              </w:rPr>
+            </w:pPr>
+            <w:r>
+              <w:rPr>
+                <w:rFonts w:ascii="Menlo" w:hAnsi="Menlo" w:cs="Menlo"/>
+                <w:color w:val="000000"/>
+                <w:sz w:val="20"/>
+                <w:szCs w:val="20"/>
+              </w:rPr>
+              <w:t>-3.9451634891945577, 0.7309374483981106]</w:t>
+            </w:r>
+          </w:p>
+        </w:tc>
+      </w:tr>
+      <w:tr>
+        <w:tc>
+          <w:tcPr>
+            <w:tcW w:w="2019" w:type="dxa"/>
+          </w:tcPr>
+          <w:p>
+            <w:pPr>
+              <w:spacing w:line="276" w:lineRule="auto"/>
+              <w:rPr>
+                <w:rFonts w:ascii="Menlo" w:hAnsi="Menlo" w:cs="Menlo"/>
+                <w:color w:val="000000"/>
+                <w:sz w:val="20"/>
+                <w:szCs w:val="20"/>
+              </w:rPr>
+            </w:pPr>
+            <w:r>
+              <w:rPr>
+                <w:rFonts w:ascii="Menlo" w:hAnsi="Menlo" w:cs="Menlo"/>
+                <w:color w:val="000000"/>
+                <w:sz w:val="20"/>
+                <w:szCs w:val="20"/>
+              </w:rPr>
+              <w:t>synthetic-2.csv</w:t>
+            </w:r>
+          </w:p>
+        </w:tc>
+        <w:tc>
+          <w:tcPr>
+            <w:tcW w:w="1036" w:type="dxa"/>
+          </w:tcPr>
+          <w:p>
+            <w:pPr>
+              <w:spacing w:line="276" w:lineRule="auto"/>
+              <w:rPr>
+                <w:rFonts w:ascii="Menlo" w:hAnsi="Menlo" w:cs="Menlo"/>
+                <w:sz w:val="20"/>
+                <w:szCs w:val="20"/>
+              </w:rPr>
+            </w:pPr>
+            <w:r>
+              <w:rPr>
+                <w:rFonts w:ascii="Menlo" w:hAnsi="Menlo" w:cs="Menlo"/>
+                <w:sz w:val="20"/>
+                <w:szCs w:val="20"/>
+              </w:rPr>
+              <w:t>9</w:t>
+            </w:r>
+          </w:p>
+        </w:tc>
+        <w:tc>
+          <w:tcPr>
+            <w:tcW w:w="2340" w:type="dxa"/>
+          </w:tcPr>
+          <w:p>
+            <w:pPr>
+              <w:spacing w:line="276" w:lineRule="auto"/>
+              <w:rPr>
+                <w:rFonts w:ascii="Menlo" w:hAnsi="Menlo" w:cs="Menlo"/>
+                <w:color w:val="000000"/>
+                <w:sz w:val="20"/>
+                <w:szCs w:val="20"/>
+              </w:rPr>
+            </w:pPr>
+            <w:r>
+              <w:rPr>
+                <w:rFonts w:ascii="Menlo" w:hAnsi="Menlo" w:cs="Menlo"/>
+                <w:color w:val="000000"/>
+                <w:sz w:val="20"/>
+                <w:szCs w:val="20"/>
+              </w:rPr>
+              <w:t>12.8524562324</w:t>
+            </w:r>
+          </w:p>
+        </w:tc>
+        <w:tc>
+          <w:tcPr>
+            <w:tcW w:w="3870" w:type="dxa"/>
+          </w:tcPr>
+          <w:p>
+            <w:pPr>
+              <w:spacing w:line="276" w:lineRule="auto"/>
+              <w:rPr>
+                <w:rFonts w:ascii="Menlo" w:hAnsi="Menlo" w:cs="Menlo"/>
+                <w:color w:val="000000"/>
+                <w:sz w:val="20"/>
+                <w:szCs w:val="20"/>
+              </w:rPr>
+            </w:pPr>
+            <w:r>
+              <w:rPr>
+                <w:rFonts w:ascii="Menlo" w:hAnsi="Menlo" w:cs="Menlo"/>
+                <w:color w:val="000000"/>
+                <w:sz w:val="20"/>
+                <w:szCs w:val="20"/>
+              </w:rPr>
+              <w:t xml:space="preserve">[-4.1919341790314135, 3.1626238520441317, 0.48418632994009536, 3.6504176341522476, 0.9890263470101822, 1.597811277741065, </w:t>
+            </w:r>
+          </w:p>
+          <w:p>
+            <w:pPr>
+              <w:spacing w:line="276" w:lineRule="auto"/>
+              <w:rPr>
+                <w:rFonts w:ascii="Menlo" w:hAnsi="Menlo" w:cs="Menlo"/>
+                <w:color w:val="000000"/>
+                <w:sz w:val="20"/>
+                <w:szCs w:val="20"/>
+              </w:rPr>
+            </w:pPr>
+            <w:r>
+              <w:rPr>
+                <w:rFonts w:ascii="Menlo" w:hAnsi="Menlo" w:cs="Menlo"/>
+                <w:color w:val="000000"/>
+                <w:sz w:val="20"/>
+                <w:szCs w:val="20"/>
+              </w:rPr>
+              <w:t xml:space="preserve">-0.6978045698203058, </w:t>
+            </w:r>
+          </w:p>
+          <w:p>
+            <w:pPr>
+              <w:spacing w:line="276" w:lineRule="auto"/>
+              <w:rPr>
+                <w:rFonts w:ascii="Menlo" w:hAnsi="Menlo" w:cs="Menlo"/>
+                <w:color w:val="000000"/>
+                <w:sz w:val="20"/>
+                <w:szCs w:val="20"/>
+              </w:rPr>
+            </w:pPr>
+            <w:r>
+              <w:rPr>
+                <w:rFonts w:ascii="Menlo" w:hAnsi="Menlo" w:cs="Menlo"/>
+                <w:color w:val="000000"/>
+                <w:sz w:val="20"/>
+                <w:szCs w:val="20"/>
+              </w:rPr>
+              <w:t>-2.226252006643883, 0.13613283979548946, 0.37993946918413085]</w:t>
+            </w:r>
+          </w:p>
+        </w:tc>
+      </w:tr>
+      <w:tr>
+        <w:tc>
+          <w:tcPr>
+            <w:tcW w:w="2019" w:type="dxa"/>
+          </w:tcPr>
+          <w:p>
+            <w:pPr>
+              <w:spacing w:line="276" w:lineRule="auto"/>
+              <w:rPr>
+                <w:rFonts w:ascii="Menlo" w:hAnsi="Menlo" w:cs="Menlo"/>
+                <w:color w:val="000000"/>
+                <w:sz w:val="20"/>
+                <w:szCs w:val="20"/>
+              </w:rPr>
+            </w:pPr>
+            <w:r>
+              <w:rPr>
+                <w:rFonts w:ascii="Menlo" w:hAnsi="Menlo" w:cs="Menlo"/>
+                <w:color w:val="000000"/>
+                <w:sz w:val="20"/>
+                <w:szCs w:val="20"/>
+              </w:rPr>
+              <w:t>synthetic-3</w:t>
+            </w:r>
+            <w:r>
+              <w:rPr>
+                <w:rFonts w:ascii="Menlo" w:hAnsi="Menlo" w:cs="Menlo"/>
+                <w:color w:val="000000"/>
+                <w:sz w:val="20"/>
+                <w:szCs w:val="20"/>
+              </w:rPr>
+              <w:t>.csv</w:t>
+            </w:r>
+          </w:p>
+        </w:tc>
+        <w:tc>
+          <w:tcPr>
+            <w:tcW w:w="1036" w:type="dxa"/>
+          </w:tcPr>
+          <w:p>
+            <w:pPr>
+              <w:spacing w:line="276" w:lineRule="auto"/>
+              <w:rPr>
+                <w:rFonts w:ascii="Menlo" w:hAnsi="Menlo" w:cs="Menlo"/>
+                <w:sz w:val="20"/>
+                <w:szCs w:val="20"/>
+              </w:rPr>
+            </w:pPr>
+            <w:r>
+              <w:rPr>
+                <w:rFonts w:ascii="Menlo" w:hAnsi="Menlo" w:cs="Menlo"/>
+                <w:sz w:val="20"/>
+                <w:szCs w:val="20"/>
+              </w:rPr>
+              <w:t>1</w:t>
+            </w:r>
+          </w:p>
+        </w:tc>
+        <w:tc>
+          <w:tcPr>
+            <w:tcW w:w="2340" w:type="dxa"/>
+          </w:tcPr>
+          <w:p>
+            <w:pPr>
+              <w:spacing w:line="276" w:lineRule="auto"/>
+              <w:rPr>
+                <w:rFonts w:ascii="Menlo" w:hAnsi="Menlo" w:cs="Menlo"/>
+                <w:color w:val="000000"/>
+                <w:sz w:val="20"/>
+                <w:szCs w:val="20"/>
+              </w:rPr>
+            </w:pPr>
+            <w:r>
+              <w:rPr>
+                <w:rFonts w:ascii="Menlo" w:hAnsi="Menlo" w:cs="Menlo"/>
+                <w:color w:val="000000"/>
+                <w:sz w:val="20"/>
+                <w:szCs w:val="20"/>
+              </w:rPr>
+              <w:t>0.626756229317</w:t>
+            </w:r>
+          </w:p>
+        </w:tc>
+        <w:tc>
+          <w:tcPr>
+            <w:tcW w:w="3870" w:type="dxa"/>
+          </w:tcPr>
+          <w:p>
+            <w:pPr>
+              <w:spacing w:line="276" w:lineRule="auto"/>
+              <w:rPr>
+                <w:rFonts w:ascii="Menlo" w:hAnsi="Menlo" w:cs="Menlo"/>
+                <w:color w:val="000000"/>
+                <w:sz w:val="20"/>
+                <w:szCs w:val="20"/>
+              </w:rPr>
+            </w:pPr>
+            <w:r>
+              <w:rPr>
+                <w:rFonts w:ascii="Menlo" w:hAnsi="Menlo" w:cs="Menlo"/>
+                <w:color w:val="000000"/>
+                <w:sz w:val="20"/>
+                <w:szCs w:val="20"/>
+              </w:rPr>
+              <w:t xml:space="preserve">[0.19665630085069027, </w:t>
+            </w:r>
+          </w:p>
+          <w:p>
+            <w:pPr>
+              <w:spacing w:line="276" w:lineRule="auto"/>
+              <w:rPr>
+                <w:rFonts w:ascii="Menlo" w:hAnsi="Menlo" w:cs="Menlo"/>
+                <w:color w:val="000000"/>
+                <w:sz w:val="20"/>
+                <w:szCs w:val="20"/>
+              </w:rPr>
+            </w:pPr>
+            <w:r>
+              <w:rPr>
+                <w:rFonts w:ascii="Menlo" w:hAnsi="Menlo" w:cs="Menlo"/>
+                <w:color w:val="000000"/>
+                <w:sz w:val="20"/>
+                <w:szCs w:val="20"/>
+              </w:rPr>
+              <w:t>-0.005262093836301718]</w:t>
+            </w:r>
+          </w:p>
+        </w:tc>
+      </w:tr>
+      <w:tr>
+        <w:tc>
+          <w:tcPr>
+            <w:tcW w:w="2019" w:type="dxa"/>
+          </w:tcPr>
+          <w:p>
+            <w:pPr>
+              <w:spacing w:line="276" w:lineRule="auto"/>
+              <w:rPr>
+                <w:rFonts w:ascii="Menlo" w:hAnsi="Menlo" w:cs="Menlo"/>
+                <w:color w:val="000000"/>
+                <w:sz w:val="20"/>
+                <w:szCs w:val="20"/>
+              </w:rPr>
+            </w:pPr>
+            <w:r>
+              <w:rPr>
+                <w:rFonts w:ascii="Menlo" w:hAnsi="Menlo" w:cs="Menlo"/>
+                <w:color w:val="000000"/>
+                <w:sz w:val="20"/>
+                <w:szCs w:val="20"/>
+              </w:rPr>
+              <w:t>synthetic-3</w:t>
+            </w:r>
+            <w:r>
+              <w:rPr>
+                <w:rFonts w:ascii="Menlo" w:hAnsi="Menlo" w:cs="Menlo"/>
+                <w:color w:val="000000"/>
+                <w:sz w:val="20"/>
+                <w:szCs w:val="20"/>
+              </w:rPr>
+              <w:t>.csv</w:t>
+            </w:r>
+          </w:p>
+        </w:tc>
+        <w:tc>
+          <w:tcPr>
+            <w:tcW w:w="1036" w:type="dxa"/>
+          </w:tcPr>
+          <w:p>
+            <w:pPr>
+              <w:spacing w:line="276" w:lineRule="auto"/>
+              <w:rPr>
+                <w:rFonts w:ascii="Menlo" w:hAnsi="Menlo" w:cs="Menlo"/>
+                <w:sz w:val="20"/>
+                <w:szCs w:val="20"/>
+              </w:rPr>
+            </w:pPr>
+            <w:r>
+              <w:rPr>
+                <w:rFonts w:ascii="Menlo" w:hAnsi="Menlo" w:cs="Menlo"/>
+                <w:sz w:val="20"/>
+                <w:szCs w:val="20"/>
+              </w:rPr>
+              <w:t>2</w:t>
+            </w:r>
+          </w:p>
+        </w:tc>
+        <w:tc>
+          <w:tcPr>
+            <w:tcW w:w="2340" w:type="dxa"/>
+          </w:tcPr>
+          <w:p>
+            <w:pPr>
+              <w:spacing w:line="276" w:lineRule="auto"/>
+              <w:rPr>
+                <w:rFonts w:ascii="Menlo" w:hAnsi="Menlo" w:cs="Menlo"/>
+                <w:color w:val="000000"/>
+                <w:sz w:val="20"/>
+                <w:szCs w:val="20"/>
+              </w:rPr>
+            </w:pPr>
+            <w:r>
+              <w:rPr>
+                <w:rFonts w:ascii="Menlo" w:hAnsi="Menlo" w:cs="Menlo"/>
+                <w:color w:val="000000"/>
+                <w:sz w:val="20"/>
+                <w:szCs w:val="20"/>
+              </w:rPr>
+              <w:t>0.625838558949</w:t>
+            </w:r>
+          </w:p>
+        </w:tc>
+        <w:tc>
+          <w:tcPr>
+            <w:tcW w:w="3870" w:type="dxa"/>
+          </w:tcPr>
+          <w:p>
+            <w:pPr>
+              <w:spacing w:line="276" w:lineRule="auto"/>
+              <w:rPr>
+                <w:rFonts w:ascii="Menlo" w:hAnsi="Menlo" w:cs="Menlo"/>
+                <w:color w:val="000000"/>
+                <w:sz w:val="20"/>
+                <w:szCs w:val="20"/>
+              </w:rPr>
+            </w:pPr>
+            <w:r>
+              <w:rPr>
+                <w:rFonts w:ascii="Menlo" w:hAnsi="Menlo" w:cs="Menlo"/>
+                <w:color w:val="000000"/>
+                <w:sz w:val="20"/>
+                <w:szCs w:val="20"/>
+              </w:rPr>
+              <w:t xml:space="preserve">[0.1458040852579301, </w:t>
+            </w:r>
+          </w:p>
+          <w:p>
+            <w:pPr>
+              <w:spacing w:line="276" w:lineRule="auto"/>
+              <w:rPr>
+                <w:rFonts w:ascii="Menlo" w:hAnsi="Menlo" w:cs="Menlo"/>
+                <w:color w:val="000000"/>
+                <w:sz w:val="20"/>
+                <w:szCs w:val="20"/>
+              </w:rPr>
+            </w:pPr>
+            <w:r>
+              <w:rPr>
+                <w:rFonts w:ascii="Menlo" w:hAnsi="Menlo" w:cs="Menlo"/>
+                <w:color w:val="000000"/>
+                <w:sz w:val="20"/>
+                <w:szCs w:val="20"/>
+              </w:rPr>
+              <w:t>-0.004111528924042779, 0.03307637852127355]</w:t>
+            </w:r>
+          </w:p>
+        </w:tc>
+      </w:tr>
+      <w:tr>
+        <w:tc>
+          <w:tcPr>
+            <w:tcW w:w="2019" w:type="dxa"/>
+          </w:tcPr>
+          <w:p>
+            <w:pPr>
+              <w:spacing w:line="276" w:lineRule="auto"/>
+              <w:rPr>
+                <w:rFonts w:ascii="Menlo" w:hAnsi="Menlo" w:cs="Menlo"/>
+                <w:color w:val="000000"/>
+                <w:sz w:val="20"/>
+                <w:szCs w:val="20"/>
+              </w:rPr>
+            </w:pPr>
+            <w:r>
+              <w:rPr>
+                <w:rFonts w:ascii="Menlo" w:hAnsi="Menlo" w:cs="Menlo"/>
+                <w:color w:val="000000"/>
+                <w:sz w:val="20"/>
+                <w:szCs w:val="20"/>
+              </w:rPr>
+              <w:lastRenderedPageBreak/>
+              <w:t>synthetic-3.csv</w:t>
+            </w:r>
+          </w:p>
+        </w:tc>
+        <w:tc>
+          <w:tcPr>
+            <w:tcW w:w="1036" w:type="dxa"/>
+          </w:tcPr>
+          <w:p>
+            <w:pPr>
+              <w:spacing w:line="276" w:lineRule="auto"/>
+              <w:rPr>
+                <w:rFonts w:ascii="Menlo" w:hAnsi="Menlo" w:cs="Menlo"/>
+                <w:sz w:val="20"/>
+                <w:szCs w:val="20"/>
+              </w:rPr>
+            </w:pPr>
+            <w:r>
+              <w:rPr>
+                <w:rFonts w:ascii="Menlo" w:hAnsi="Menlo" w:cs="Menlo"/>
+                <w:sz w:val="20"/>
+                <w:szCs w:val="20"/>
+              </w:rPr>
+              <w:t>4</w:t>
+            </w:r>
+          </w:p>
+        </w:tc>
+        <w:tc>
+          <w:tcPr>
+            <w:tcW w:w="2340" w:type="dxa"/>
+          </w:tcPr>
+          <w:p>
+            <w:pPr>
+              <w:spacing w:line="276" w:lineRule="auto"/>
+              <w:rPr>
+                <w:rFonts w:ascii="Menlo" w:hAnsi="Menlo" w:cs="Menlo"/>
+                <w:color w:val="000000"/>
+                <w:sz w:val="20"/>
+                <w:szCs w:val="20"/>
+              </w:rPr>
+            </w:pPr>
+            <w:r>
+              <w:rPr>
+                <w:rFonts w:ascii="Menlo" w:hAnsi="Menlo" w:cs="Menlo"/>
+                <w:color w:val="000000"/>
+                <w:sz w:val="20"/>
+                <w:szCs w:val="20"/>
+              </w:rPr>
+              <w:t>0.550763901359</w:t>
+            </w:r>
+          </w:p>
+        </w:tc>
+        <w:tc>
+          <w:tcPr>
+            <w:tcW w:w="3870" w:type="dxa"/>
+          </w:tcPr>
+          <w:p>
+            <w:pPr>
+              <w:spacing w:line="276" w:lineRule="auto"/>
+              <w:rPr>
+                <w:rFonts w:ascii="Menlo" w:hAnsi="Menlo" w:cs="Menlo"/>
+                <w:color w:val="000000"/>
+                <w:sz w:val="20"/>
+                <w:szCs w:val="20"/>
+              </w:rPr>
+            </w:pPr>
+            <w:r>
+              <w:rPr>
+                <w:rFonts w:ascii="Menlo" w:hAnsi="Menlo" w:cs="Menlo"/>
+                <w:color w:val="000000"/>
+                <w:sz w:val="20"/>
+                <w:szCs w:val="20"/>
+              </w:rPr>
+              <w:t xml:space="preserve">[0.4118200468362114, 0.16519365217650647, </w:t>
+            </w:r>
+          </w:p>
+          <w:p>
+            <w:pPr>
+              <w:spacing w:line="276" w:lineRule="auto"/>
+              <w:rPr>
+                <w:rFonts w:ascii="Menlo" w:hAnsi="Menlo" w:cs="Menlo"/>
+                <w:color w:val="000000"/>
+                <w:sz w:val="20"/>
+                <w:szCs w:val="20"/>
+              </w:rPr>
+            </w:pPr>
+            <w:r>
+              <w:rPr>
+                <w:rFonts w:ascii="Menlo" w:hAnsi="Menlo" w:cs="Menlo"/>
+                <w:color w:val="000000"/>
+                <w:sz w:val="20"/>
+                <w:szCs w:val="20"/>
+              </w:rPr>
+              <w:t xml:space="preserve">-0.6377080754204318, </w:t>
+            </w:r>
+          </w:p>
+          <w:p>
+            <w:pPr>
+              <w:spacing w:line="276" w:lineRule="auto"/>
+              <w:rPr>
+                <w:rFonts w:ascii="Menlo" w:hAnsi="Menlo" w:cs="Menlo"/>
+                <w:color w:val="000000"/>
+                <w:sz w:val="20"/>
+                <w:szCs w:val="20"/>
+              </w:rPr>
+            </w:pPr>
+            <w:r>
+              <w:rPr>
+                <w:rFonts w:ascii="Menlo" w:hAnsi="Menlo" w:cs="Menlo"/>
+                <w:color w:val="000000"/>
+                <w:sz w:val="20"/>
+                <w:szCs w:val="20"/>
+              </w:rPr>
+              <w:t>-0.06188212627387233, 0.1914919169551756]</w:t>
+            </w:r>
+          </w:p>
+        </w:tc>
+      </w:tr>
+      <w:tr>
+        <w:tc>
+          <w:tcPr>
+            <w:tcW w:w="2019" w:type="dxa"/>
+          </w:tcPr>
+          <w:p>
+            <w:pPr>
+              <w:spacing w:line="276" w:lineRule="auto"/>
+              <w:rPr>
+                <w:rFonts w:ascii="Menlo" w:hAnsi="Menlo" w:cs="Menlo"/>
+                <w:color w:val="000000"/>
+                <w:sz w:val="20"/>
+                <w:szCs w:val="20"/>
+              </w:rPr>
+            </w:pPr>
+            <w:r>
+              <w:rPr>
+                <w:rFonts w:ascii="Menlo" w:hAnsi="Menlo" w:cs="Menlo"/>
+                <w:color w:val="000000"/>
+                <w:sz w:val="20"/>
+                <w:szCs w:val="20"/>
+              </w:rPr>
+              <w:t>synthetic-3.csv</w:t>
+            </w:r>
+          </w:p>
+        </w:tc>
+        <w:tc>
+          <w:tcPr>
+            <w:tcW w:w="1036" w:type="dxa"/>
+          </w:tcPr>
+          <w:p>
+            <w:pPr>
+              <w:spacing w:line="276" w:lineRule="auto"/>
+              <w:rPr>
+                <w:rFonts w:ascii="Menlo" w:hAnsi="Menlo" w:cs="Menlo"/>
+                <w:sz w:val="20"/>
+                <w:szCs w:val="20"/>
+              </w:rPr>
+            </w:pPr>
+            <w:r>
+              <w:rPr>
+                <w:rFonts w:ascii="Menlo" w:hAnsi="Menlo" w:cs="Menlo"/>
+                <w:sz w:val="20"/>
+                <w:szCs w:val="20"/>
+              </w:rPr>
+              <w:t>9</w:t>
+            </w:r>
+          </w:p>
+        </w:tc>
+        <w:tc>
+          <w:tcPr>
+            <w:tcW w:w="2340" w:type="dxa"/>
+          </w:tcPr>
+          <w:p>
+            <w:pPr>
+              <w:spacing w:line="276" w:lineRule="auto"/>
+              <w:rPr>
+                <w:rFonts w:ascii="Menlo" w:hAnsi="Menlo" w:cs="Menlo"/>
+                <w:color w:val="000000"/>
+                <w:sz w:val="20"/>
+                <w:szCs w:val="20"/>
+              </w:rPr>
+            </w:pPr>
+            <w:r>
+              <w:rPr>
+                <w:rFonts w:ascii="Menlo" w:hAnsi="Menlo" w:cs="Menlo"/>
+                <w:color w:val="000000"/>
+                <w:sz w:val="20"/>
+                <w:szCs w:val="20"/>
+              </w:rPr>
+              <w:t>0.353643751764</w:t>
+            </w:r>
+          </w:p>
+        </w:tc>
+        <w:tc>
+          <w:tcPr>
+            <w:tcW w:w="3870" w:type="dxa"/>
+          </w:tcPr>
+          <w:p>
+            <w:pPr>
+              <w:spacing w:line="276" w:lineRule="auto"/>
+              <w:rPr>
+                <w:rFonts w:ascii="Menlo" w:hAnsi="Menlo" w:cs="Menlo"/>
+                <w:color w:val="000000"/>
+                <w:sz w:val="20"/>
+                <w:szCs w:val="20"/>
+              </w:rPr>
+            </w:pPr>
+            <w:r>
+              <w:rPr>
+                <w:rFonts w:ascii="Menlo" w:hAnsi="Menlo" w:cs="Menlo"/>
+                <w:color w:val="000000"/>
+                <w:sz w:val="20"/>
+                <w:szCs w:val="20"/>
+              </w:rPr>
+              <w:t xml:space="preserve">[0.28532819186358716, 0.07814955691534739, 0.2712829944326238, 0.1072025390680838, </w:t>
+            </w:r>
+          </w:p>
+          <w:p>
+            <w:pPr>
+              <w:spacing w:line="276" w:lineRule="auto"/>
+              <w:rPr>
+                <w:rFonts w:ascii="Menlo" w:hAnsi="Menlo" w:cs="Menlo"/>
+                <w:color w:val="000000"/>
+                <w:sz w:val="20"/>
+                <w:szCs w:val="20"/>
+              </w:rPr>
+            </w:pPr>
+            <w:r>
+              <w:rPr>
+                <w:rFonts w:ascii="Menlo" w:hAnsi="Menlo" w:cs="Menlo"/>
+                <w:color w:val="000000"/>
+                <w:sz w:val="20"/>
+                <w:szCs w:val="20"/>
+              </w:rPr>
+              <w:t xml:space="preserve">-0.015972541046617345, </w:t>
+            </w:r>
+          </w:p>
+          <w:p>
+            <w:pPr>
+              <w:spacing w:line="276" w:lineRule="auto"/>
+              <w:rPr>
+                <w:rFonts w:ascii="Menlo" w:hAnsi="Menlo" w:cs="Menlo"/>
+                <w:color w:val="000000"/>
+                <w:sz w:val="20"/>
+                <w:szCs w:val="20"/>
+              </w:rPr>
+            </w:pPr>
+            <w:r>
+              <w:rPr>
+                <w:rFonts w:ascii="Menlo" w:hAnsi="Menlo" w:cs="Menlo"/>
+                <w:color w:val="000000"/>
+                <w:sz w:val="20"/>
+                <w:szCs w:val="20"/>
+              </w:rPr>
+              <w:t xml:space="preserve">-0.026648880978534153, </w:t>
+            </w:r>
+          </w:p>
+          <w:p>
+            <w:pPr>
+              <w:spacing w:line="276" w:lineRule="auto"/>
+              <w:rPr>
+                <w:rFonts w:ascii="Menlo" w:hAnsi="Menlo" w:cs="Menlo"/>
+                <w:color w:val="000000"/>
+                <w:sz w:val="20"/>
+                <w:szCs w:val="20"/>
+              </w:rPr>
+            </w:pPr>
+            <w:r>
+              <w:rPr>
+                <w:rFonts w:ascii="Menlo" w:hAnsi="Menlo" w:cs="Menlo"/>
+                <w:color w:val="000000"/>
+                <w:sz w:val="20"/>
+                <w:szCs w:val="20"/>
+              </w:rPr>
+              <w:t xml:space="preserve">-0.2947663830572262, </w:t>
+            </w:r>
+          </w:p>
+          <w:p>
+            <w:pPr>
+              <w:spacing w:line="276" w:lineRule="auto"/>
+              <w:rPr>
+                <w:rFonts w:ascii="Menlo" w:hAnsi="Menlo" w:cs="Menlo"/>
+                <w:color w:val="000000"/>
+                <w:sz w:val="20"/>
+                <w:szCs w:val="20"/>
+              </w:rPr>
+            </w:pPr>
+            <w:r>
+              <w:rPr>
+                <w:rFonts w:ascii="Menlo" w:hAnsi="Menlo" w:cs="Menlo"/>
+                <w:color w:val="000000"/>
+                <w:sz w:val="20"/>
+                <w:szCs w:val="20"/>
+              </w:rPr>
+              <w:t>-0.03149825327229785, 0.0791039847402398, 0.007755762483492536]</w:t>
+            </w:r>
+          </w:p>
+        </w:tc>
+      </w:tr>
+    </w:tbl>
+    <w:p>
+      <w:pPr>
+        <w:spacing w:after="120" w:line="276" w:lineRule="auto"/>
+        <w:rPr>
+          <w:rFonts w:ascii="Times New Roman" w:hAnsi="Times New Roman" w:cs="Times New Roman"/>
+        </w:rPr>
+      </w:pPr>
     </w:p>
     <w:p>
       <w:pPr>
-        <w:pStyle w:val="ListParagraph"/>
-        <w:numPr>
-          <w:ilvl w:val="0"/>
-          <w:numId w:val="9"/>
-        </w:numPr>
-        <w:spacing w:before="120" w:after="120" w:line="276" w:lineRule="auto"/>
-        <w:rPr>
-          <w:rFonts w:ascii="Times New Roman" w:hAnsi="Times New Roman" w:cs="Times New Roman"/>
-        </w:rPr>
-      </w:pPr>
-      <w:r>
-        <w:rPr>
-          <w:rFonts w:ascii="Times New Roman" w:hAnsi="Times New Roman" w:cs="Times New Roman"/>
-        </w:rPr>
-        <w:t xml:space="preserve">The training set is partitioned into 4 </w:t>
-      </w:r>
-      <w:r>
-        <w:rPr>
-          <w:rFonts w:ascii="Times New Roman" w:hAnsi="Times New Roman" w:cs="Times New Roman"/>
-        </w:rPr>
-        <w:t xml:space="preserve">evenly sized </w:t>
-      </w:r>
-      <w:r>
-        <w:rPr>
-          <w:rFonts w:ascii="Times New Roman" w:hAnsi="Times New Roman" w:cs="Times New Roman"/>
-        </w:rPr>
-        <w:t xml:space="preserve">folds, randomly selecting unique examples from the training set. 4 folds seemed to be a good balance between having enough examples in each fold and ensured that each fold would receive the same number of examples. Elements are randomly chosen from the training set to create each fold and </w:t>
-      </w:r>
-      <w:r>
-        <w:rPr>
-          <w:rFonts w:ascii="Times New Roman" w:hAnsi="Times New Roman" w:cs="Times New Roman"/>
-        </w:rPr>
-        <w:t xml:space="preserve">each element </w:t>
-      </w:r>
-      <w:r>
-        <w:rPr>
-          <w:rFonts w:ascii="Times New Roman" w:hAnsi="Times New Roman" w:cs="Times New Roman"/>
-        </w:rPr>
-        <w:t xml:space="preserve">can only pertain to </w:t>
-      </w:r>
-      <w:proofErr w:type="gramStart"/>
-      <w:r>
-        <w:rPr>
-          <w:rFonts w:ascii="Times New Roman" w:hAnsi="Times New Roman" w:cs="Times New Roman"/>
-        </w:rPr>
-        <w:t>1 fold</w:t>
-      </w:r>
-      <w:proofErr w:type="gramEnd"/>
-      <w:r>
-        <w:rPr>
-          <w:rFonts w:ascii="Times New Roman" w:hAnsi="Times New Roman" w:cs="Times New Roman"/>
-        </w:rPr>
-        <w:t>. For this training set, it results in 4 folds with 20,000 unique randomly selected examples from the training set each.</w:t>
+        <w:spacing w:before="120" w:line="276" w:lineRule="auto"/>
+        <w:rPr>
+          <w:rFonts w:ascii="Times New Roman" w:hAnsi="Times New Roman" w:cs="Times New Roman"/>
+          <w:b/>
+        </w:rPr>
+      </w:pPr>
+      <w:r>
+        <w:rPr>
+          <w:rFonts w:ascii="Times New Roman" w:hAnsi="Times New Roman" w:cs="Times New Roman"/>
+          <w:b/>
+        </w:rPr>
+        <w:t xml:space="preserve">Part 2: </w:t>
+      </w:r>
+      <w:r>
+        <w:rPr>
+          <w:rFonts w:ascii="Times New Roman" w:hAnsi="Times New Roman" w:cs="Times New Roman"/>
+          <w:b/>
+        </w:rPr>
+        <w:t>Plot your regression lines</w:t>
       </w:r>
     </w:p>
     <w:p>
       <w:pPr>
-        <w:pStyle w:val="ListParagraph"/>
-        <w:numPr>
-          <w:ilvl w:val="0"/>
-          <w:numId w:val="9"/>
-        </w:numPr>
-        <w:spacing w:before="120" w:after="120" w:line="276" w:lineRule="auto"/>
-        <w:rPr>
-          <w:rFonts w:ascii="Times New Roman" w:hAnsi="Times New Roman" w:cs="Times New Roman"/>
-        </w:rPr>
-      </w:pPr>
-      <w:r>
-        <w:rPr>
-          <w:rFonts w:ascii="Times New Roman" w:hAnsi="Times New Roman" w:cs="Times New Roman"/>
-        </w:rPr>
-        <w:t xml:space="preserve">The next </w:t>
-      </w:r>
-      <w:r>
-        <w:rPr>
-          <w:rFonts w:ascii="Times New Roman" w:hAnsi="Times New Roman" w:cs="Times New Roman"/>
-        </w:rPr>
-        <w:t>value for K (1, 3, 5, 7, 9) is chosen to cross validate each fold.</w:t>
+        <w:spacing w:before="120" w:line="276" w:lineRule="auto"/>
+        <w:rPr>
+          <w:rFonts w:ascii="Times New Roman" w:hAnsi="Times New Roman" w:cs="Times New Roman"/>
+        </w:rPr>
+      </w:pPr>
+      <w:r>
+        <w:rPr>
+          <w:rFonts w:ascii="Times New Roman" w:hAnsi="Times New Roman" w:cs="Times New Roman"/>
+          <w:b/>
+        </w:rPr>
+        <w:tab/>
+      </w:r>
+      <w:r>
+        <w:rPr>
+          <w:rFonts w:ascii="Times New Roman" w:hAnsi="Times New Roman" w:cs="Times New Roman"/>
+        </w:rPr>
+        <w:t>Here are the regression lines for each order and data set:</w:t>
       </w:r>
     </w:p>
     <w:p>
       <w:pPr>
-        <w:pStyle w:val="ListParagraph"/>
-        <w:numPr>
-          <w:ilvl w:val="0"/>
-          <w:numId w:val="9"/>
-        </w:numPr>
-        <w:spacing w:before="120" w:after="120" w:line="276" w:lineRule="auto"/>
-        <w:rPr>
-          <w:rFonts w:ascii="Times New Roman" w:hAnsi="Times New Roman" w:cs="Times New Roman"/>
-        </w:rPr>
-      </w:pPr>
-      <w:r>
-        <w:rPr>
-          <w:rFonts w:ascii="Times New Roman" w:hAnsi="Times New Roman" w:cs="Times New Roman"/>
-        </w:rPr>
-        <w:t xml:space="preserve">The next fold </w:t>
-      </w:r>
-      <w:r>
-        <w:rPr>
-          <w:rFonts w:ascii="Times New Roman" w:hAnsi="Times New Roman" w:cs="Times New Roman"/>
-        </w:rPr>
-        <w:t xml:space="preserve">(0, 1, 2, 3) </w:t>
-      </w:r>
-      <w:r>
-        <w:rPr>
-          <w:rFonts w:ascii="Times New Roman" w:hAnsi="Times New Roman" w:cs="Times New Roman"/>
-        </w:rPr>
-        <w:t>is chosen for the respective K value.</w:t>
+        <w:spacing w:line="276" w:lineRule="auto"/>
+        <w:rPr>
+          <w:rFonts w:ascii="Times New Roman" w:hAnsi="Times New Roman" w:cs="Times New Roman"/>
+        </w:rPr>
+      </w:pPr>
+      <w:r>
+        <w:rPr>
+          <w:rFonts w:ascii="Times New Roman" w:hAnsi="Times New Roman" w:cs="Times New Roman"/>
+          <w:noProof/>
+        </w:rPr>
+        <w:drawing>
+          <wp:inline distT="0" distB="0" distL="0" distR="0" wp14:anchorId="372F3589" wp14:editId="292590C7">
+            <wp:extent cx="2982097" cy="2236573"/>
+            <wp:effectExtent l="0" t="0" r="2540" b="0"/>
+            <wp:docPr id="2" name="Picture 2"/>
+            <wp:cNvGraphicFramePr>
+              <a:graphicFrameLocks xmlns:a="http://schemas.openxmlformats.org/drawingml/2006/main" noChangeAspect="1"/>
+            </wp:cNvGraphicFramePr>
+            <a:graphic xmlns:a="http://schemas.openxmlformats.org/drawingml/2006/main">
+              <a:graphicData uri="http://schemas.openxmlformats.org/drawingml/2006/picture">
+                <pic:pic xmlns:pic="http://schemas.openxmlformats.org/drawingml/2006/picture">
+                  <pic:nvPicPr>
+                    <pic:cNvPr id="1" name="data1order1.png"/>
+                    <pic:cNvPicPr/>
+                  </pic:nvPicPr>
+                  <pic:blipFill>
+                    <a:blip r:embed="rId5" cstate="print">
+                      <a:extLst>
+                        <a:ext uri="{28A0092B-C50C-407E-A947-70E740481C1C}">
+                          <a14:useLocalDpi xmlns:a14="http://schemas.microsoft.com/office/drawing/2010/main" val="0"/>
+                        </a:ext>
+                      </a:extLst>
+                    </a:blip>
+                    <a:stretch>
+                      <a:fillRect/>
+                    </a:stretch>
+                  </pic:blipFill>
+                  <pic:spPr>
+                    <a:xfrm>
+                      <a:off x="0" y="0"/>
+                      <a:ext cx="3019628" cy="2264721"/>
+                    </a:xfrm>
+                    <a:prstGeom prst="rect">
+                      <a:avLst/>
+                    </a:prstGeom>
+                  </pic:spPr>
+                </pic:pic>
+              </a:graphicData>
+            </a:graphic>
+          </wp:inline>
+        </w:drawing>
+      </w:r>
+      <w:r>
+        <w:rPr>
+          <w:rFonts w:ascii="Times New Roman" w:hAnsi="Times New Roman" w:cs="Times New Roman"/>
+          <w:noProof/>
+        </w:rPr>
+        <w:drawing>
+          <wp:inline distT="0" distB="0" distL="0" distR="0">
+            <wp:extent cx="2932670" cy="2199503"/>
+            <wp:effectExtent l="0" t="0" r="1270" b="0"/>
+            <wp:docPr id="1" name="Picture 1"/>
+            <wp:cNvGraphicFramePr>
+              <a:graphicFrameLocks xmlns:a="http://schemas.openxmlformats.org/drawingml/2006/main" noChangeAspect="1"/>
+            </wp:cNvGraphicFramePr>
+            <a:graphic xmlns:a="http://schemas.openxmlformats.org/drawingml/2006/main">
+              <a:graphicData uri="http://schemas.openxmlformats.org/drawingml/2006/picture">
+                <pic:pic xmlns:pic="http://schemas.openxmlformats.org/drawingml/2006/picture">
+                  <pic:nvPicPr>
+                    <pic:cNvPr id="1" name="data1order1.png"/>
+                    <pic:cNvPicPr/>
+                  </pic:nvPicPr>
+                  <pic:blipFill>
+                    <a:blip r:embed="rId6" cstate="print">
+                      <a:extLst>
+                        <a:ext uri="{28A0092B-C50C-407E-A947-70E740481C1C}">
+                          <a14:useLocalDpi xmlns:a14="http://schemas.microsoft.com/office/drawing/2010/main" val="0"/>
+                        </a:ext>
+                      </a:extLst>
+                    </a:blip>
+                    <a:stretch>
+                      <a:fillRect/>
+                    </a:stretch>
+                  </pic:blipFill>
+                  <pic:spPr>
+                    <a:xfrm>
+                      <a:off x="0" y="0"/>
+                      <a:ext cx="2932670" cy="2199503"/>
+                    </a:xfrm>
+                    <a:prstGeom prst="rect">
+                      <a:avLst/>
+                    </a:prstGeom>
+                  </pic:spPr>
+                </pic:pic>
+              </a:graphicData>
+            </a:graphic>
+          </wp:inline>
+        </w:drawing>
       </w:r>
     </w:p>
     <w:p>
       <w:pPr>
-        <w:pStyle w:val="ListParagraph"/>
-        <w:numPr>
-          <w:ilvl w:val="0"/>
-          <w:numId w:val="9"/>
-        </w:numPr>
-        <w:spacing w:before="120" w:after="120" w:line="276" w:lineRule="auto"/>
-        <w:rPr>
-          <w:rFonts w:ascii="Times New Roman" w:hAnsi="Times New Roman" w:cs="Times New Roman"/>
-        </w:rPr>
-      </w:pPr>
-      <w:r>
-        <w:rPr>
-          <w:rFonts w:ascii="Times New Roman" w:hAnsi="Times New Roman" w:cs="Times New Roman"/>
-        </w:rPr>
-        <w:t xml:space="preserve">Every other fold is </w:t>
-      </w:r>
-      <w:proofErr w:type="gramStart"/>
-      <w:r>
-        <w:rPr>
-          <w:rFonts w:ascii="Times New Roman" w:hAnsi="Times New Roman" w:cs="Times New Roman"/>
-        </w:rPr>
-        <w:t>combined, and</w:t>
-      </w:r>
-      <w:proofErr w:type="gramEnd"/>
-      <w:r>
-        <w:rPr>
-          <w:rFonts w:ascii="Times New Roman" w:hAnsi="Times New Roman" w:cs="Times New Roman"/>
-        </w:rPr>
-        <w:t xml:space="preserve"> used to train the K-Nearest Neighbor algorithm. The chosen fold is then tested against this combination of the folds, yielding a mean squared e</w:t>
-      </w:r>
-      <w:r>
-        <w:rPr>
-          <w:rFonts w:ascii="Times New Roman" w:hAnsi="Times New Roman" w:cs="Times New Roman"/>
-        </w:rPr>
-        <w:t>rror</w:t>
-      </w:r>
-      <w:r>
-        <w:rPr>
-          <w:rFonts w:ascii="Times New Roman" w:hAnsi="Times New Roman" w:cs="Times New Roman"/>
-        </w:rPr>
-        <w:t xml:space="preserve"> for that fold, which is added to the running total for the current value K.</w:t>
+        <w:spacing w:line="276" w:lineRule="auto"/>
+        <w:rPr>
+          <w:rFonts w:ascii="Times New Roman" w:hAnsi="Times New Roman" w:cs="Times New Roman"/>
+        </w:rPr>
+      </w:pPr>
+      <w:r>
+        <w:rPr>
+          <w:rFonts w:ascii="Times New Roman" w:hAnsi="Times New Roman" w:cs="Times New Roman"/>
+          <w:noProof/>
+        </w:rPr>
+        <w:drawing>
+          <wp:inline distT="0" distB="0" distL="0" distR="0" wp14:anchorId="189CA191" wp14:editId="4BEEE5C2">
+            <wp:extent cx="2982097" cy="2236572"/>
+            <wp:effectExtent l="0" t="0" r="2540" b="0"/>
+            <wp:docPr id="3" name="Picture 3"/>
+            <wp:cNvGraphicFramePr>
+              <a:graphicFrameLocks xmlns:a="http://schemas.openxmlformats.org/drawingml/2006/main" noChangeAspect="1"/>
+            </wp:cNvGraphicFramePr>
+            <a:graphic xmlns:a="http://schemas.openxmlformats.org/drawingml/2006/main">
+              <a:graphicData uri="http://schemas.openxmlformats.org/drawingml/2006/picture">
+                <pic:pic xmlns:pic="http://schemas.openxmlformats.org/drawingml/2006/picture">
+                  <pic:nvPicPr>
+                    <pic:cNvPr id="1" name="data1order1.png"/>
+                    <pic:cNvPicPr/>
+                  </pic:nvPicPr>
+                  <pic:blipFill>
+                    <a:blip r:embed="rId7" cstate="print">
+                      <a:extLst>
+                        <a:ext uri="{28A0092B-C50C-407E-A947-70E740481C1C}">
+                          <a14:useLocalDpi xmlns:a14="http://schemas.microsoft.com/office/drawing/2010/main" val="0"/>
+                        </a:ext>
+                      </a:extLst>
+                    </a:blip>
+                    <a:stretch>
+                      <a:fillRect/>
+                    </a:stretch>
+                  </pic:blipFill>
+                  <pic:spPr>
+                    <a:xfrm>
+                      <a:off x="0" y="0"/>
+                      <a:ext cx="2982097" cy="2236572"/>
+                    </a:xfrm>
+                    <a:prstGeom prst="rect">
+                      <a:avLst/>
+                    </a:prstGeom>
+                  </pic:spPr>
+                </pic:pic>
+              </a:graphicData>
+            </a:graphic>
+          </wp:inline>
+        </w:drawing>
+      </w:r>
+      <w:r>
+        <w:rPr>
+          <w:rFonts w:ascii="Times New Roman" w:hAnsi="Times New Roman" w:cs="Times New Roman"/>
+          <w:noProof/>
+        </w:rPr>
+        <w:drawing>
+          <wp:inline distT="0" distB="0" distL="0" distR="0" wp14:anchorId="26F11227" wp14:editId="0952315F">
+            <wp:extent cx="2932670" cy="2199502"/>
+            <wp:effectExtent l="0" t="0" r="1270" b="0"/>
+            <wp:docPr id="4" name="Picture 4"/>
+            <wp:cNvGraphicFramePr>
+              <a:graphicFrameLocks xmlns:a="http://schemas.openxmlformats.org/drawingml/2006/main" noChangeAspect="1"/>
+            </wp:cNvGraphicFramePr>
+            <a:graphic xmlns:a="http://schemas.openxmlformats.org/drawingml/2006/main">
+              <a:graphicData uri="http://schemas.openxmlformats.org/drawingml/2006/picture">
+                <pic:pic xmlns:pic="http://schemas.openxmlformats.org/drawingml/2006/picture">
+                  <pic:nvPicPr>
+                    <pic:cNvPr id="1" name="data1order1.png"/>
+                    <pic:cNvPicPr/>
+                  </pic:nvPicPr>
+                  <pic:blipFill>
+                    <a:blip r:embed="rId8" cstate="print">
+                      <a:extLst>
+                        <a:ext uri="{28A0092B-C50C-407E-A947-70E740481C1C}">
+                          <a14:useLocalDpi xmlns:a14="http://schemas.microsoft.com/office/drawing/2010/main" val="0"/>
+                        </a:ext>
+                      </a:extLst>
+                    </a:blip>
+                    <a:stretch>
+                      <a:fillRect/>
+                    </a:stretch>
+                  </pic:blipFill>
+                  <pic:spPr>
+                    <a:xfrm>
+                      <a:off x="0" y="0"/>
+                      <a:ext cx="2932670" cy="2199502"/>
+                    </a:xfrm>
+                    <a:prstGeom prst="rect">
+                      <a:avLst/>
+                    </a:prstGeom>
+                  </pic:spPr>
+                </pic:pic>
+              </a:graphicData>
+            </a:graphic>
+          </wp:inline>
+        </w:drawing>
       </w:r>
     </w:p>
     <w:p>
       <w:pPr>
-        <w:pStyle w:val="ListParagraph"/>
-        <w:numPr>
-          <w:ilvl w:val="0"/>
-          <w:numId w:val="9"/>
-        </w:numPr>
-        <w:spacing w:before="120" w:after="120" w:line="276" w:lineRule="auto"/>
-        <w:rPr>
-          <w:rFonts w:ascii="Times New Roman" w:hAnsi="Times New Roman" w:cs="Times New Roman"/>
-        </w:rPr>
-      </w:pPr>
-      <w:r>
-        <w:rPr>
-          <w:rFonts w:ascii="Times New Roman" w:hAnsi="Times New Roman" w:cs="Times New Roman"/>
-        </w:rPr>
-        <w:t>If not out of folds, go back to step three, choosing the next fold.</w:t>
+        <w:spacing w:line="276" w:lineRule="auto"/>
+        <w:rPr>
+          <w:rFonts w:ascii="Times New Roman" w:hAnsi="Times New Roman" w:cs="Times New Roman"/>
+        </w:rPr>
+      </w:pPr>
+      <w:r>
+        <w:rPr>
+          <w:rFonts w:ascii="Times New Roman" w:hAnsi="Times New Roman" w:cs="Times New Roman"/>
+          <w:noProof/>
+        </w:rPr>
+        <w:lastRenderedPageBreak/>
+        <w:drawing>
+          <wp:inline distT="0" distB="0" distL="0" distR="0" wp14:anchorId="189CA191" wp14:editId="4BEEE5C2">
+            <wp:extent cx="2982097" cy="2236572"/>
+            <wp:effectExtent l="0" t="0" r="2540" b="0"/>
+            <wp:docPr id="5" name="Picture 5"/>
+            <wp:cNvGraphicFramePr>
+              <a:graphicFrameLocks xmlns:a="http://schemas.openxmlformats.org/drawingml/2006/main" noChangeAspect="1"/>
+            </wp:cNvGraphicFramePr>
+            <a:graphic xmlns:a="http://schemas.openxmlformats.org/drawingml/2006/main">
+              <a:graphicData uri="http://schemas.openxmlformats.org/drawingml/2006/picture">
+                <pic:pic xmlns:pic="http://schemas.openxmlformats.org/drawingml/2006/picture">
+                  <pic:nvPicPr>
+                    <pic:cNvPr id="1" name="data1order1.png"/>
+                    <pic:cNvPicPr/>
+                  </pic:nvPicPr>
+                  <pic:blipFill>
+                    <a:blip r:embed="rId9" cstate="print">
+                      <a:extLst>
+                        <a:ext uri="{28A0092B-C50C-407E-A947-70E740481C1C}">
+                          <a14:useLocalDpi xmlns:a14="http://schemas.microsoft.com/office/drawing/2010/main" val="0"/>
+                        </a:ext>
+                      </a:extLst>
+                    </a:blip>
+                    <a:stretch>
+                      <a:fillRect/>
+                    </a:stretch>
+                  </pic:blipFill>
+                  <pic:spPr>
+                    <a:xfrm>
+                      <a:off x="0" y="0"/>
+                      <a:ext cx="2982097" cy="2236572"/>
+                    </a:xfrm>
+                    <a:prstGeom prst="rect">
+                      <a:avLst/>
+                    </a:prstGeom>
+                  </pic:spPr>
+                </pic:pic>
+              </a:graphicData>
+            </a:graphic>
+          </wp:inline>
+        </w:drawing>
+      </w:r>
+      <w:r>
+        <w:rPr>
+          <w:rFonts w:ascii="Times New Roman" w:hAnsi="Times New Roman" w:cs="Times New Roman"/>
+          <w:noProof/>
+        </w:rPr>
+        <w:drawing>
+          <wp:inline distT="0" distB="0" distL="0" distR="0" wp14:anchorId="26F11227" wp14:editId="0952315F">
+            <wp:extent cx="2932670" cy="2199502"/>
+            <wp:effectExtent l="0" t="0" r="1270" b="0"/>
+            <wp:docPr id="6" name="Picture 6"/>
+            <wp:cNvGraphicFramePr>
+              <a:graphicFrameLocks xmlns:a="http://schemas.openxmlformats.org/drawingml/2006/main" noChangeAspect="1"/>
+            </wp:cNvGraphicFramePr>
+            <a:graphic xmlns:a="http://schemas.openxmlformats.org/drawingml/2006/main">
+              <a:graphicData uri="http://schemas.openxmlformats.org/drawingml/2006/picture">
+                <pic:pic xmlns:pic="http://schemas.openxmlformats.org/drawingml/2006/picture">
+                  <pic:nvPicPr>
+                    <pic:cNvPr id="1" name="data1order1.png"/>
+                    <pic:cNvPicPr/>
+                  </pic:nvPicPr>
+                  <pic:blipFill>
+                    <a:blip r:embed="rId10" cstate="print">
+                      <a:extLst>
+                        <a:ext uri="{28A0092B-C50C-407E-A947-70E740481C1C}">
+                          <a14:useLocalDpi xmlns:a14="http://schemas.microsoft.com/office/drawing/2010/main" val="0"/>
+                        </a:ext>
+                      </a:extLst>
+                    </a:blip>
+                    <a:stretch>
+                      <a:fillRect/>
+                    </a:stretch>
+                  </pic:blipFill>
+                  <pic:spPr>
+                    <a:xfrm>
+                      <a:off x="0" y="0"/>
+                      <a:ext cx="2932670" cy="2199502"/>
+                    </a:xfrm>
+                    <a:prstGeom prst="rect">
+                      <a:avLst/>
+                    </a:prstGeom>
+                  </pic:spPr>
+                </pic:pic>
+              </a:graphicData>
+            </a:graphic>
+          </wp:inline>
+        </w:drawing>
       </w:r>
     </w:p>
     <w:p>
       <w:pPr>
-        <w:pStyle w:val="ListParagraph"/>
-        <w:numPr>
-          <w:ilvl w:val="0"/>
-          <w:numId w:val="9"/>
-        </w:numPr>
-        <w:spacing w:before="120" w:after="120" w:line="276" w:lineRule="auto"/>
-        <w:rPr>
-          <w:rFonts w:ascii="Times New Roman" w:hAnsi="Times New Roman" w:cs="Times New Roman"/>
-        </w:rPr>
-      </w:pPr>
-      <w:r>
-        <w:rPr>
-          <w:rFonts w:ascii="Times New Roman" w:hAnsi="Times New Roman" w:cs="Times New Roman"/>
-        </w:rPr>
-        <w:t>If we have tested and added together the mean squared error for each fold against the others, calculate the average of the running total of mean squared errors for that value K to get the average mean squared error and store it for that K.</w:t>
+        <w:spacing w:line="276" w:lineRule="auto"/>
+        <w:rPr>
+          <w:rFonts w:ascii="Times New Roman" w:hAnsi="Times New Roman" w:cs="Times New Roman"/>
+        </w:rPr>
+      </w:pPr>
+      <w:r>
+        <w:rPr>
+          <w:rFonts w:ascii="Times New Roman" w:hAnsi="Times New Roman" w:cs="Times New Roman"/>
+          <w:noProof/>
+        </w:rPr>
+        <w:drawing>
+          <wp:inline distT="0" distB="0" distL="0" distR="0" wp14:anchorId="189CA191" wp14:editId="4BEEE5C2">
+            <wp:extent cx="2982097" cy="2236572"/>
+            <wp:effectExtent l="0" t="0" r="2540" b="0"/>
+            <wp:docPr id="7" name="Picture 7"/>
+            <wp:cNvGraphicFramePr>
+              <a:graphicFrameLocks xmlns:a="http://schemas.openxmlformats.org/drawingml/2006/main" noChangeAspect="1"/>
+            </wp:cNvGraphicFramePr>
+            <a:graphic xmlns:a="http://schemas.openxmlformats.org/drawingml/2006/main">
+              <a:graphicData uri="http://schemas.openxmlformats.org/drawingml/2006/picture">
+                <pic:pic xmlns:pic="http://schemas.openxmlformats.org/drawingml/2006/picture">
+                  <pic:nvPicPr>
+                    <pic:cNvPr id="1" name="data1order1.png"/>
+                    <pic:cNvPicPr/>
+                  </pic:nvPicPr>
+                  <pic:blipFill>
+                    <a:blip r:embed="rId11" cstate="print">
+                      <a:extLst>
+                        <a:ext uri="{28A0092B-C50C-407E-A947-70E740481C1C}">
+                          <a14:useLocalDpi xmlns:a14="http://schemas.microsoft.com/office/drawing/2010/main" val="0"/>
+                        </a:ext>
+                      </a:extLst>
+                    </a:blip>
+                    <a:stretch>
+                      <a:fillRect/>
+                    </a:stretch>
+                  </pic:blipFill>
+                  <pic:spPr>
+                    <a:xfrm>
+                      <a:off x="0" y="0"/>
+                      <a:ext cx="2982097" cy="2236572"/>
+                    </a:xfrm>
+                    <a:prstGeom prst="rect">
+                      <a:avLst/>
+                    </a:prstGeom>
+                  </pic:spPr>
+                </pic:pic>
+              </a:graphicData>
+            </a:graphic>
+          </wp:inline>
+        </w:drawing>
+      </w:r>
+      <w:r>
+        <w:rPr>
+          <w:rFonts w:ascii="Times New Roman" w:hAnsi="Times New Roman" w:cs="Times New Roman"/>
+          <w:noProof/>
+        </w:rPr>
+        <w:drawing>
+          <wp:inline distT="0" distB="0" distL="0" distR="0" wp14:anchorId="26F11227" wp14:editId="0952315F">
+            <wp:extent cx="2932670" cy="2199502"/>
+            <wp:effectExtent l="0" t="0" r="1270" b="0"/>
+            <wp:docPr id="8" name="Picture 8"/>
+            <wp:cNvGraphicFramePr>
+              <a:graphicFrameLocks xmlns:a="http://schemas.openxmlformats.org/drawingml/2006/main" noChangeAspect="1"/>
+            </wp:cNvGraphicFramePr>
+            <a:graphic xmlns:a="http://schemas.openxmlformats.org/drawingml/2006/main">
+              <a:graphicData uri="http://schemas.openxmlformats.org/drawingml/2006/picture">
+                <pic:pic xmlns:pic="http://schemas.openxmlformats.org/drawingml/2006/picture">
+                  <pic:nvPicPr>
+                    <pic:cNvPr id="1" name="data1order1.png"/>
+                    <pic:cNvPicPr/>
+                  </pic:nvPicPr>
+                  <pic:blipFill>
+                    <a:blip r:embed="rId12" cstate="print">
+                      <a:extLst>
+                        <a:ext uri="{28A0092B-C50C-407E-A947-70E740481C1C}">
+                          <a14:useLocalDpi xmlns:a14="http://schemas.microsoft.com/office/drawing/2010/main" val="0"/>
+                        </a:ext>
+                      </a:extLst>
+                    </a:blip>
+                    <a:stretch>
+                      <a:fillRect/>
+                    </a:stretch>
+                  </pic:blipFill>
+                  <pic:spPr>
+                    <a:xfrm>
+                      <a:off x="0" y="0"/>
+                      <a:ext cx="2932670" cy="2199502"/>
+                    </a:xfrm>
+                    <a:prstGeom prst="rect">
+                      <a:avLst/>
+                    </a:prstGeom>
+                  </pic:spPr>
+                </pic:pic>
+              </a:graphicData>
+            </a:graphic>
+          </wp:inline>
+        </w:drawing>
       </w:r>
     </w:p>
     <w:p>
       <w:pPr>
-        <w:pStyle w:val="ListParagraph"/>
-        <w:numPr>
-          <w:ilvl w:val="0"/>
-          <w:numId w:val="9"/>
-        </w:numPr>
-        <w:spacing w:before="120" w:after="120" w:line="276" w:lineRule="auto"/>
-        <w:rPr>
-          <w:rFonts w:ascii="Times New Roman" w:hAnsi="Times New Roman" w:cs="Times New Roman"/>
-        </w:rPr>
-      </w:pPr>
-      <w:r>
-        <w:rPr>
-          <w:rFonts w:ascii="Times New Roman" w:hAnsi="Times New Roman" w:cs="Times New Roman"/>
-        </w:rPr>
-        <w:t>If not out of K values, go to step 2 and choose the next value K.</w:t>
+        <w:spacing w:line="276" w:lineRule="auto"/>
+        <w:rPr>
+          <w:rFonts w:ascii="Times New Roman" w:hAnsi="Times New Roman" w:cs="Times New Roman"/>
+        </w:rPr>
+      </w:pPr>
+      <w:r>
+        <w:rPr>
+          <w:rFonts w:ascii="Times New Roman" w:hAnsi="Times New Roman" w:cs="Times New Roman"/>
+          <w:noProof/>
+        </w:rPr>
+        <w:drawing>
+          <wp:inline distT="0" distB="0" distL="0" distR="0" wp14:anchorId="189CA191" wp14:editId="4BEEE5C2">
+            <wp:extent cx="2982097" cy="2236572"/>
+            <wp:effectExtent l="0" t="0" r="2540" b="0"/>
+            <wp:docPr id="9" name="Picture 9"/>
+            <wp:cNvGraphicFramePr>
+              <a:graphicFrameLocks xmlns:a="http://schemas.openxmlformats.org/drawingml/2006/main" noChangeAspect="1"/>
+            </wp:cNvGraphicFramePr>
+            <a:graphic xmlns:a="http://schemas.openxmlformats.org/drawingml/2006/main">
+              <a:graphicData uri="http://schemas.openxmlformats.org/drawingml/2006/picture">
+                <pic:pic xmlns:pic="http://schemas.openxmlformats.org/drawingml/2006/picture">
+                  <pic:nvPicPr>
+                    <pic:cNvPr id="1" name="data1order1.png"/>
+                    <pic:cNvPicPr/>
+                  </pic:nvPicPr>
+                  <pic:blipFill>
+                    <a:blip r:embed="rId13" cstate="print">
+                      <a:extLst>
+                        <a:ext uri="{28A0092B-C50C-407E-A947-70E740481C1C}">
+                          <a14:useLocalDpi xmlns:a14="http://schemas.microsoft.com/office/drawing/2010/main" val="0"/>
+                        </a:ext>
+                      </a:extLst>
+                    </a:blip>
+                    <a:stretch>
+                      <a:fillRect/>
+                    </a:stretch>
+                  </pic:blipFill>
+                  <pic:spPr>
+                    <a:xfrm>
+                      <a:off x="0" y="0"/>
+                      <a:ext cx="2982097" cy="2236572"/>
+                    </a:xfrm>
+                    <a:prstGeom prst="rect">
+                      <a:avLst/>
+                    </a:prstGeom>
+                  </pic:spPr>
+                </pic:pic>
+              </a:graphicData>
+            </a:graphic>
+          </wp:inline>
+        </w:drawing>
+      </w:r>
+      <w:r>
+        <w:rPr>
+          <w:rFonts w:ascii="Times New Roman" w:hAnsi="Times New Roman" w:cs="Times New Roman"/>
+          <w:noProof/>
+        </w:rPr>
+        <w:drawing>
+          <wp:inline distT="0" distB="0" distL="0" distR="0" wp14:anchorId="26F11227" wp14:editId="0952315F">
+            <wp:extent cx="2932670" cy="2199502"/>
+            <wp:effectExtent l="0" t="0" r="1270" b="0"/>
+            <wp:docPr id="10" name="Picture 10"/>
+            <wp:cNvGraphicFramePr>
+              <a:graphicFrameLocks xmlns:a="http://schemas.openxmlformats.org/drawingml/2006/main" noChangeAspect="1"/>
+            </wp:cNvGraphicFramePr>
+            <a:graphic xmlns:a="http://schemas.openxmlformats.org/drawingml/2006/main">
+              <a:graphicData uri="http://schemas.openxmlformats.org/drawingml/2006/picture">
+                <pic:pic xmlns:pic="http://schemas.openxmlformats.org/drawingml/2006/picture">
+                  <pic:nvPicPr>
+                    <pic:cNvPr id="1" name="data1order1.png"/>
+                    <pic:cNvPicPr/>
+                  </pic:nvPicPr>
+                  <pic:blipFill>
+                    <a:blip r:embed="rId14" cstate="print">
+                      <a:extLst>
+                        <a:ext uri="{28A0092B-C50C-407E-A947-70E740481C1C}">
+                          <a14:useLocalDpi xmlns:a14="http://schemas.microsoft.com/office/drawing/2010/main" val="0"/>
+                        </a:ext>
+                      </a:extLst>
+                    </a:blip>
+                    <a:stretch>
+                      <a:fillRect/>
+                    </a:stretch>
+                  </pic:blipFill>
+                  <pic:spPr>
+                    <a:xfrm>
+                      <a:off x="0" y="0"/>
+                      <a:ext cx="2932670" cy="2199502"/>
+                    </a:xfrm>
+                    <a:prstGeom prst="rect">
+                      <a:avLst/>
+                    </a:prstGeom>
+                  </pic:spPr>
+                </pic:pic>
+              </a:graphicData>
+            </a:graphic>
+          </wp:inline>
+        </w:drawing>
       </w:r>
     </w:p>
     <w:p>
       <w:pPr>
-        <w:pStyle w:val="ListParagraph"/>
-        <w:numPr>
-          <w:ilvl w:val="0"/>
-          <w:numId w:val="9"/>
-        </w:numPr>
-        <w:spacing w:before="120" w:after="120" w:line="276" w:lineRule="auto"/>
-        <w:rPr>
-          <w:rFonts w:ascii="Times New Roman" w:hAnsi="Times New Roman" w:cs="Times New Roman"/>
-        </w:rPr>
-      </w:pPr>
-      <w:r>
-        <w:rPr>
-          <w:rFonts w:ascii="Times New Roman" w:hAnsi="Times New Roman" w:cs="Times New Roman"/>
-        </w:rPr>
-        <w:t>Find the lowest average mean squared</w:t>
-      </w:r>
-      <w:r>
-        <w:rPr>
-          <w:rFonts w:ascii="Times New Roman" w:hAnsi="Times New Roman" w:cs="Times New Roman"/>
-        </w:rPr>
-        <w:t xml:space="preserve"> error value created from the K’s.</w:t>
-      </w:r>
-      <w:r>
-        <w:rPr>
-          <w:rFonts w:ascii="Times New Roman" w:hAnsi="Times New Roman" w:cs="Times New Roman"/>
-        </w:rPr>
-        <w:t xml:space="preserve"> This is the K value that should be used for the test set.</w:t>
+        <w:spacing w:line="276" w:lineRule="auto"/>
+        <w:rPr>
+          <w:rFonts w:ascii="Times New Roman" w:hAnsi="Times New Roman" w:cs="Times New Roman"/>
+        </w:rPr>
+      </w:pPr>
+      <w:r>
+        <w:rPr>
+          <w:rFonts w:ascii="Times New Roman" w:hAnsi="Times New Roman" w:cs="Times New Roman"/>
+          <w:noProof/>
+        </w:rPr>
+        <w:lastRenderedPageBreak/>
+        <w:drawing>
+          <wp:inline distT="0" distB="0" distL="0" distR="0" wp14:anchorId="189CA191" wp14:editId="4BEEE5C2">
+            <wp:extent cx="2982097" cy="2236572"/>
+            <wp:effectExtent l="0" t="0" r="2540" b="0"/>
+            <wp:docPr id="11" name="Picture 11"/>
+            <wp:cNvGraphicFramePr>
+              <a:graphicFrameLocks xmlns:a="http://schemas.openxmlformats.org/drawingml/2006/main" noChangeAspect="1"/>
+            </wp:cNvGraphicFramePr>
+            <a:graphic xmlns:a="http://schemas.openxmlformats.org/drawingml/2006/main">
+              <a:graphicData uri="http://schemas.openxmlformats.org/drawingml/2006/picture">
+                <pic:pic xmlns:pic="http://schemas.openxmlformats.org/drawingml/2006/picture">
+                  <pic:nvPicPr>
+                    <pic:cNvPr id="1" name="data1order1.png"/>
+                    <pic:cNvPicPr/>
+                  </pic:nvPicPr>
+                  <pic:blipFill>
+                    <a:blip r:embed="rId15" cstate="print">
+                      <a:extLst>
+                        <a:ext uri="{28A0092B-C50C-407E-A947-70E740481C1C}">
+                          <a14:useLocalDpi xmlns:a14="http://schemas.microsoft.com/office/drawing/2010/main" val="0"/>
+                        </a:ext>
+                      </a:extLst>
+                    </a:blip>
+                    <a:stretch>
+                      <a:fillRect/>
+                    </a:stretch>
+                  </pic:blipFill>
+                  <pic:spPr>
+                    <a:xfrm>
+                      <a:off x="0" y="0"/>
+                      <a:ext cx="2982097" cy="2236572"/>
+                    </a:xfrm>
+                    <a:prstGeom prst="rect">
+                      <a:avLst/>
+                    </a:prstGeom>
+                  </pic:spPr>
+                </pic:pic>
+              </a:graphicData>
+            </a:graphic>
+          </wp:inline>
+        </w:drawing>
+      </w:r>
+      <w:r>
+        <w:rPr>
+          <w:rFonts w:ascii="Times New Roman" w:hAnsi="Times New Roman" w:cs="Times New Roman"/>
+          <w:noProof/>
+        </w:rPr>
+        <w:drawing>
+          <wp:inline distT="0" distB="0" distL="0" distR="0" wp14:anchorId="26F11227" wp14:editId="0952315F">
+            <wp:extent cx="2932670" cy="2199502"/>
+            <wp:effectExtent l="0" t="0" r="1270" b="0"/>
+            <wp:docPr id="12" name="Picture 12"/>
+            <wp:cNvGraphicFramePr>
+              <a:graphicFrameLocks xmlns:a="http://schemas.openxmlformats.org/drawingml/2006/main" noChangeAspect="1"/>
+            </wp:cNvGraphicFramePr>
+            <a:graphic xmlns:a="http://schemas.openxmlformats.org/drawingml/2006/main">
+              <a:graphicData uri="http://schemas.openxmlformats.org/drawingml/2006/picture">
+                <pic:pic xmlns:pic="http://schemas.openxmlformats.org/drawingml/2006/picture">
+                  <pic:nvPicPr>
+                    <pic:cNvPr id="1" name="data1order1.png"/>
+                    <pic:cNvPicPr/>
+                  </pic:nvPicPr>
+                  <pic:blipFill>
+                    <a:blip r:embed="rId16" cstate="print">
+                      <a:extLst>
+                        <a:ext uri="{28A0092B-C50C-407E-A947-70E740481C1C}">
+                          <a14:useLocalDpi xmlns:a14="http://schemas.microsoft.com/office/drawing/2010/main" val="0"/>
+                        </a:ext>
+                      </a:extLst>
+                    </a:blip>
+                    <a:stretch>
+                      <a:fillRect/>
+                    </a:stretch>
+                  </pic:blipFill>
+                  <pic:spPr>
+                    <a:xfrm>
+                      <a:off x="0" y="0"/>
+                      <a:ext cx="2932670" cy="2199502"/>
+                    </a:xfrm>
+                    <a:prstGeom prst="rect">
+                      <a:avLst/>
+                    </a:prstGeom>
+                  </pic:spPr>
+                </pic:pic>
+              </a:graphicData>
+            </a:graphic>
+          </wp:inline>
+        </w:drawing>
       </w:r>
     </w:p>
     <w:p>
       <w:pPr>
-        <w:spacing w:before="120" w:after="120" w:line="276" w:lineRule="auto"/>
-        <w:ind w:firstLine="720"/>
-        <w:rPr>
-          <w:rFonts w:ascii="Times New Roman" w:hAnsi="Times New Roman" w:cs="Times New Roman"/>
-        </w:rPr>
-      </w:pPr>
-      <w:r>
-        <w:rPr>
-          <w:rFonts w:ascii="Times New Roman" w:hAnsi="Times New Roman" w:cs="Times New Roman"/>
-          <w:b/>
-        </w:rPr>
-        <w:t>Observations</w:t>
-      </w:r>
-      <w:r>
-        <w:rPr>
-          <w:rFonts w:ascii="Times New Roman" w:hAnsi="Times New Roman" w:cs="Times New Roman"/>
-          <w:b/>
-        </w:rPr>
-        <w:t>:</w:t>
-      </w:r>
-      <w:r>
-        <w:rPr>
-          <w:rFonts w:ascii="Times New Roman" w:hAnsi="Times New Roman" w:cs="Times New Roman"/>
-        </w:rPr>
-        <w:t xml:space="preserve"> When running cross validation for my implementation, the average mean squared error values noticeably decreased as K increased. This is likely due to following a more general tren</w:t>
-      </w:r>
-      <w:r>
-        <w:rPr>
-          <w:rFonts w:ascii="Times New Roman" w:hAnsi="Times New Roman" w:cs="Times New Roman"/>
-        </w:rPr>
-        <w:t>d as more users are chosen, which resulted</w:t>
-      </w:r>
-      <w:r>
-        <w:rPr>
-          <w:rFonts w:ascii="Times New Roman" w:hAnsi="Times New Roman" w:cs="Times New Roman"/>
-        </w:rPr>
-        <w:t xml:space="preserve"> in better performance on average</w:t>
-      </w:r>
-      <w:r>
-        <w:rPr>
-          <w:rFonts w:ascii="Times New Roman" w:hAnsi="Times New Roman" w:cs="Times New Roman"/>
-        </w:rPr>
-        <w:t>. These general trends are much more defined in a data set with so many examples (like the training data provided</w:t>
-      </w:r>
-      <w:proofErr w:type="gramStart"/>
-      <w:r>
-        <w:rPr>
-          <w:rFonts w:ascii="Times New Roman" w:hAnsi="Times New Roman" w:cs="Times New Roman"/>
-        </w:rPr>
-        <w:t>), and</w:t>
-      </w:r>
-      <w:proofErr w:type="gramEnd"/>
-      <w:r>
-        <w:rPr>
-          <w:rFonts w:ascii="Times New Roman" w:hAnsi="Times New Roman" w:cs="Times New Roman"/>
-        </w:rPr>
-        <w:t xml:space="preserve"> yield more accurate results over the thousands of different examples tested. If I were to continue increasing K, I would expect the average mean squared error to stop increasing and actually decrease at some point, however. This is because eventually, the prediction would just approach the average for all users, instead of the most similar ones.</w:t>
-      </w:r>
-    </w:p>
-    <w:p>
-      <w:pPr>
-        <w:spacing w:before="120" w:after="120" w:line="276" w:lineRule="auto"/>
-        <w:ind w:firstLine="720"/>
-        <w:rPr>
-          <w:rFonts w:ascii="Times New Roman" w:hAnsi="Times New Roman" w:cs="Times New Roman"/>
-        </w:rPr>
-      </w:pPr>
-      <w:r>
-        <w:rPr>
-          <w:rFonts w:ascii="Times New Roman" w:hAnsi="Times New Roman" w:cs="Times New Roman"/>
-        </w:rPr>
-        <w:lastRenderedPageBreak/>
-        <w:t>I also noticed that validating a fold took substantially longer performance-wise than just testing the test set with K=3. (~10 minutes per fold, vs 6 for the one test set). I think this is due to the different accesses into each dictionary adding overhead with the folds.</w:t>
-      </w:r>
-    </w:p>
-    <w:p>
-      <w:pPr>
-        <w:spacing w:before="120" w:after="120" w:line="276" w:lineRule="auto"/>
-        <w:ind w:left="720"/>
-        <w:rPr>
-          <w:rFonts w:ascii="Times New Roman" w:hAnsi="Times New Roman" w:cs="Times New Roman"/>
-        </w:rPr>
-      </w:pPr>
-      <w:r>
-        <w:rPr>
-          <w:rFonts w:ascii="Times New Roman" w:hAnsi="Times New Roman" w:cs="Times New Roman"/>
-        </w:rPr>
-        <w:t xml:space="preserve">The </w:t>
-      </w:r>
-      <w:r>
-        <w:rPr>
-          <w:rFonts w:ascii="Times New Roman" w:hAnsi="Times New Roman" w:cs="Times New Roman"/>
-        </w:rPr>
-        <w:t>average mean squared error for each K value (1, 3, 5, 7, 9) follows:</w:t>
-      </w:r>
-    </w:p>
-    <w:p>
-      <w:pPr>
-        <w:pStyle w:val="ListParagraph"/>
-        <w:numPr>
-          <w:ilvl w:val="0"/>
-          <w:numId w:val="10"/>
-        </w:numPr>
-        <w:spacing w:before="120" w:after="120" w:line="276" w:lineRule="auto"/>
-        <w:rPr>
-          <w:rFonts w:ascii="Times New Roman" w:hAnsi="Times New Roman" w:cs="Times New Roman"/>
-          <w:b/>
-        </w:rPr>
-      </w:pPr>
-      <w:r>
-        <w:rPr>
-          <w:rFonts w:ascii="Times New Roman" w:hAnsi="Times New Roman" w:cs="Times New Roman"/>
-        </w:rPr>
-        <w:t xml:space="preserve">K=1: </w:t>
-      </w:r>
-      <w:r>
-        <w:rPr>
-          <w:rFonts w:ascii="Times New Roman" w:hAnsi="Times New Roman" w:cs="Times New Roman"/>
-          <w:b/>
-        </w:rPr>
-        <w:t>2.30442856943</w:t>
-      </w:r>
-    </w:p>
-    <w:p>
-      <w:pPr>
-        <w:pStyle w:val="ListParagraph"/>
-        <w:numPr>
-          <w:ilvl w:val="0"/>
-          <w:numId w:val="10"/>
-        </w:numPr>
-        <w:spacing w:before="120" w:after="120" w:line="276" w:lineRule="auto"/>
-        <w:rPr>
-          <w:rFonts w:ascii="Times New Roman" w:hAnsi="Times New Roman" w:cs="Times New Roman"/>
-        </w:rPr>
-      </w:pPr>
-      <w:r>
-        <w:rPr>
-          <w:rFonts w:ascii="Times New Roman" w:hAnsi="Times New Roman" w:cs="Times New Roman"/>
-        </w:rPr>
-        <w:t xml:space="preserve">K=3: </w:t>
-      </w:r>
-      <w:r>
-        <w:rPr>
-          <w:rFonts w:ascii="Times New Roman" w:hAnsi="Times New Roman" w:cs="Times New Roman"/>
-          <w:b/>
-        </w:rPr>
-        <w:t>1.66527123692</w:t>
-      </w:r>
-    </w:p>
-    <w:p>
-      <w:pPr>
-        <w:pStyle w:val="ListParagraph"/>
-        <w:numPr>
-          <w:ilvl w:val="0"/>
-          <w:numId w:val="10"/>
-        </w:numPr>
-        <w:spacing w:before="120" w:after="120" w:line="276" w:lineRule="auto"/>
-        <w:rPr>
-          <w:rFonts w:ascii="Times New Roman" w:hAnsi="Times New Roman" w:cs="Times New Roman"/>
-        </w:rPr>
-      </w:pPr>
-      <w:r>
-        <w:rPr>
-          <w:rFonts w:ascii="Times New Roman" w:hAnsi="Times New Roman" w:cs="Times New Roman"/>
-        </w:rPr>
-        <w:t xml:space="preserve">K=5: </w:t>
-      </w:r>
-      <w:r>
-        <w:rPr>
-          <w:rFonts w:ascii="Times New Roman" w:hAnsi="Times New Roman" w:cs="Times New Roman"/>
-          <w:b/>
-        </w:rPr>
-        <w:t>1.56653052192</w:t>
-      </w:r>
-    </w:p>
-    <w:p>
-      <w:pPr>
-        <w:pStyle w:val="ListParagraph"/>
-        <w:numPr>
-          <w:ilvl w:val="0"/>
-          <w:numId w:val="10"/>
-        </w:numPr>
-        <w:spacing w:before="120" w:after="120" w:line="276" w:lineRule="auto"/>
-        <w:rPr>
-          <w:rFonts w:ascii="Times New Roman" w:hAnsi="Times New Roman" w:cs="Times New Roman"/>
-        </w:rPr>
-      </w:pPr>
-      <w:r>
-        <w:rPr>
-          <w:rFonts w:ascii="Times New Roman" w:hAnsi="Times New Roman" w:cs="Times New Roman"/>
-        </w:rPr>
-        <w:t xml:space="preserve">K=7: </w:t>
-      </w:r>
-      <w:r>
-        <w:rPr>
-          <w:rFonts w:ascii="Times New Roman" w:hAnsi="Times New Roman" w:cs="Times New Roman"/>
-          <w:b/>
-        </w:rPr>
-        <w:t>1.53358492419</w:t>
-      </w:r>
-    </w:p>
-    <w:p>
-      <w:pPr>
-        <w:pStyle w:val="ListParagraph"/>
-        <w:numPr>
-          <w:ilvl w:val="0"/>
-          <w:numId w:val="10"/>
-        </w:numPr>
-        <w:spacing w:before="120" w:after="120" w:line="276" w:lineRule="auto"/>
-        <w:rPr>
-          <w:rFonts w:ascii="Times New Roman" w:hAnsi="Times New Roman" w:cs="Times New Roman"/>
-        </w:rPr>
-      </w:pPr>
-      <w:r>
-        <w:rPr>
-          <w:rFonts w:ascii="Times New Roman" w:hAnsi="Times New Roman" w:cs="Times New Roman"/>
-        </w:rPr>
-        <w:t xml:space="preserve">K=9: </w:t>
-      </w:r>
-      <w:r>
-        <w:rPr>
-          <w:rFonts w:ascii="Times New Roman" w:hAnsi="Times New Roman" w:cs="Times New Roman"/>
-          <w:b/>
-        </w:rPr>
-        <w:t>1.51243688182</w:t>
-      </w:r>
-    </w:p>
-    <w:p>
-      <w:pPr>
-        <w:spacing w:before="120" w:after="120" w:line="276" w:lineRule="auto"/>
-        <w:ind w:firstLine="720"/>
-        <w:rPr>
-          <w:rFonts w:ascii="Times New Roman" w:hAnsi="Times New Roman" w:cs="Times New Roman"/>
-        </w:rPr>
-      </w:pPr>
-      <w:r>
-        <w:rPr>
-          <w:rFonts w:ascii="Times New Roman" w:hAnsi="Times New Roman" w:cs="Times New Roman"/>
-        </w:rPr>
-        <w:t>It’s also</w:t>
-      </w:r>
-      <w:r>
-        <w:rPr>
-          <w:rFonts w:ascii="Times New Roman" w:hAnsi="Times New Roman" w:cs="Times New Roman"/>
-        </w:rPr>
-        <w:t xml:space="preserve"> worth noting </w:t>
-      </w:r>
-      <w:r>
-        <w:rPr>
-          <w:rFonts w:ascii="Times New Roman" w:hAnsi="Times New Roman" w:cs="Times New Roman"/>
-        </w:rPr>
-        <w:t>that the</w:t>
-      </w:r>
-      <w:r>
-        <w:rPr>
-          <w:rFonts w:ascii="Times New Roman" w:hAnsi="Times New Roman" w:cs="Times New Roman"/>
-        </w:rPr>
-        <w:t xml:space="preserve"> mean squared error on the test set for K=9, the best K value according to cross validation</w:t>
-      </w:r>
-      <w:r>
-        <w:rPr>
-          <w:rFonts w:ascii="Times New Roman" w:hAnsi="Times New Roman" w:cs="Times New Roman"/>
-        </w:rPr>
-        <w:t>, was</w:t>
-      </w:r>
-      <w:r>
-        <w:rPr>
-          <w:rFonts w:ascii="Times New Roman" w:hAnsi="Times New Roman" w:cs="Times New Roman"/>
-        </w:rPr>
-        <w:t xml:space="preserve">: </w:t>
-      </w:r>
-      <w:r>
-        <w:rPr>
-          <w:rFonts w:ascii="Times New Roman" w:hAnsi="Times New Roman" w:cs="Times New Roman"/>
-          <w:b/>
-        </w:rPr>
-        <w:t>1.3312959859</w:t>
-      </w:r>
-      <w:r>
-        <w:rPr>
-          <w:rFonts w:ascii="Times New Roman" w:hAnsi="Times New Roman" w:cs="Times New Roman"/>
-        </w:rPr>
-        <w:t xml:space="preserve"> (which was lower than the error for K=3).</w:t>
-      </w:r>
+        <w:spacing w:before="120" w:line="276" w:lineRule="auto"/>
+        <w:rPr>
+          <w:rFonts w:ascii="Times New Roman" w:hAnsi="Times New Roman" w:cs="Times New Roman"/>
+        </w:rPr>
+      </w:pPr>
     </w:p>
     <w:p>
       <w:pPr>
@@ -1463,251 +3227,45 @@
           <w:rFonts w:ascii="Times New Roman" w:hAnsi="Times New Roman" w:cs="Times New Roman"/>
         </w:rPr>
       </w:pPr>
-      <w:hyperlink r:id="rId5" w:history="1">
+      <w:hyperlink r:id="rId17" w:history="1">
         <w:r>
           <w:rPr>
             <w:rStyle w:val="Hyperlink"/>
             <w:rFonts w:ascii="Times New Roman" w:hAnsi="Times New Roman" w:cs="Times New Roman"/>
           </w:rPr>
-          <w:t>https://stackoverflow.com/questions/3282823/get-the-key-corresponding-to-the-minimum-value-within-a-dictionary</w:t>
+          <w:t>https://stackoverflow.com/questions/3777861/setting-y-axis-limit-in-matplotlib</w:t>
         </w:r>
       </w:hyperlink>
       <w:r>
         <w:rPr>
           <w:rFonts w:ascii="Times New Roman" w:hAnsi="Times New Roman" w:cs="Times New Roman"/>
         </w:rPr>
-        <w:t xml:space="preserve"> (used to find corresponding key to a minimum value in a dictionary)</w:t>
-      </w:r>
-    </w:p>
-    <w:p>
-      <w:pPr>
-        <w:pStyle w:val="ListParagraph"/>
-        <w:numPr>
-          <w:ilvl w:val="0"/>
-          <w:numId w:val="7"/>
-        </w:numPr>
-        <w:spacing w:before="120" w:after="120" w:line="276" w:lineRule="auto"/>
-        <w:rPr>
-          <w:rFonts w:ascii="Times New Roman" w:hAnsi="Times New Roman" w:cs="Times New Roman"/>
-        </w:rPr>
-      </w:pPr>
-      <w:hyperlink r:id="rId6" w:history="1">
-        <w:r>
-          <w:rPr>
-            <w:rStyle w:val="Hyperlink"/>
-            <w:rFonts w:ascii="Times New Roman" w:hAnsi="Times New Roman" w:cs="Times New Roman"/>
-          </w:rPr>
-          <w:t>https://stackoverflow.com/questions/26584003/output-to-the-same-line-overwriting-previous</w:t>
-        </w:r>
-      </w:hyperlink>
-      <w:r>
-        <w:rPr>
-          <w:rFonts w:ascii="Times New Roman" w:hAnsi="Times New Roman" w:cs="Times New Roman"/>
-        </w:rPr>
-        <w:t xml:space="preserve"> (used to create the progress indicators for each fold/testing the test set)</w:t>
-      </w:r>
-    </w:p>
-    <w:p>
-      <w:pPr>
-        <w:spacing w:before="120" w:after="120" w:line="276" w:lineRule="auto"/>
-        <w:rPr>
-          <w:rFonts w:ascii="Times New Roman" w:hAnsi="Times New Roman" w:cs="Times New Roman"/>
-        </w:rPr>
-      </w:pPr>
-    </w:p>
-    <w:p>
-      <w:pPr>
-        <w:tabs>
-          <w:tab w:val="left" w:pos="560"/>
-          <w:tab w:val="left" w:pos="1120"/>
-          <w:tab w:val="left" w:pos="1680"/>
-          <w:tab w:val="left" w:pos="2240"/>
-          <w:tab w:val="left" w:pos="2800"/>
-          <w:tab w:val="left" w:pos="3360"/>
-          <w:tab w:val="left" w:pos="3920"/>
-          <w:tab w:val="left" w:pos="4480"/>
-          <w:tab w:val="left" w:pos="5040"/>
-          <w:tab w:val="left" w:pos="5600"/>
-          <w:tab w:val="left" w:pos="6160"/>
-          <w:tab w:val="left" w:pos="6720"/>
-        </w:tabs>
-        <w:autoSpaceDE w:val="0"/>
-        <w:autoSpaceDN w:val="0"/>
-        <w:adjustRightInd w:val="0"/>
-        <w:rPr>
-          <w:rFonts w:ascii="Menlo" w:hAnsi="Menlo" w:cs="Menlo"/>
-          <w:color w:val="000000"/>
-          <w:sz w:val="22"/>
-          <w:szCs w:val="22"/>
-        </w:rPr>
-      </w:pPr>
-      <w:r>
-        <w:rPr>
-          <w:rFonts w:ascii="Menlo" w:hAnsi="Menlo" w:cs="Menlo"/>
-          <w:color w:val="000000"/>
-          <w:sz w:val="22"/>
-          <w:szCs w:val="22"/>
-        </w:rPr>
-        <w:t>Mean squared error for data/synthetic-1.csv Degree 9 3.71807083629</w:t>
-      </w:r>
-    </w:p>
-    <w:p>
-      <w:pPr>
-        <w:spacing w:before="120" w:after="120" w:line="276" w:lineRule="auto"/>
-        <w:rPr>
-          <w:rFonts w:ascii="Menlo" w:hAnsi="Menlo" w:cs="Menlo"/>
-          <w:color w:val="000000"/>
-          <w:sz w:val="22"/>
-          <w:szCs w:val="22"/>
-        </w:rPr>
-      </w:pPr>
-      <w:r>
-        <w:rPr>
-          <w:rFonts w:ascii="Menlo" w:hAnsi="Menlo" w:cs="Menlo"/>
-          <w:color w:val="000000"/>
-          <w:sz w:val="22"/>
-          <w:szCs w:val="22"/>
-        </w:rPr>
-        <w:t>Weights [1.8593309374557587, 0.469029295044813, 1.0009040266195355, 0.02823990158445133, 0.3483149945881487, -0.254162867611155, 0.0025154290154203013, 0.1387823738059825, -0.014979951454633354, -0.02102694450334377]</w:t>
-      </w:r>
-    </w:p>
-    <w:p>
-      <w:pPr>
-        <w:tabs>
-          <w:tab w:val="left" w:pos="560"/>
-          <w:tab w:val="left" w:pos="1120"/>
-          <w:tab w:val="left" w:pos="1680"/>
-          <w:tab w:val="left" w:pos="2240"/>
-          <w:tab w:val="left" w:pos="2800"/>
-          <w:tab w:val="left" w:pos="3360"/>
-          <w:tab w:val="left" w:pos="3920"/>
-          <w:tab w:val="left" w:pos="4480"/>
-          <w:tab w:val="left" w:pos="5040"/>
-          <w:tab w:val="left" w:pos="5600"/>
-          <w:tab w:val="left" w:pos="6160"/>
-          <w:tab w:val="left" w:pos="6720"/>
-        </w:tabs>
-        <w:autoSpaceDE w:val="0"/>
-        <w:autoSpaceDN w:val="0"/>
-        <w:adjustRightInd w:val="0"/>
-        <w:rPr>
-          <w:rFonts w:ascii="Menlo" w:hAnsi="Menlo" w:cs="Menlo"/>
-          <w:color w:val="000000"/>
-          <w:sz w:val="22"/>
-          <w:szCs w:val="22"/>
-        </w:rPr>
-      </w:pPr>
-      <w:r>
-        <w:rPr>
-          <w:rFonts w:ascii="Menlo" w:hAnsi="Menlo" w:cs="Menlo"/>
-          <w:color w:val="000000"/>
-          <w:sz w:val="22"/>
-          <w:szCs w:val="22"/>
-        </w:rPr>
-        <w:t>Mean squared error for data/synthetic-3.csv Degree 9 0.353643751764</w:t>
-      </w:r>
-    </w:p>
-    <w:p>
-      <w:pPr>
-        <w:spacing w:before="120" w:after="120" w:line="276" w:lineRule="auto"/>
-        <w:rPr>
-          <w:rFonts w:ascii="Menlo" w:hAnsi="Menlo" w:cs="Menlo"/>
-          <w:color w:val="000000"/>
-          <w:sz w:val="22"/>
-          <w:szCs w:val="22"/>
-        </w:rPr>
-      </w:pPr>
-      <w:r>
-        <w:rPr>
-          <w:rFonts w:ascii="Menlo" w:hAnsi="Menlo" w:cs="Menlo"/>
-          <w:color w:val="000000"/>
-          <w:sz w:val="22"/>
-          <w:szCs w:val="22"/>
-        </w:rPr>
-        <w:t>Weights [0.28532819186358716, 0.07814955691534739, 0.2712829944326238, 0.1072025390680838, -0.015972541046617345, -0.026648880978534153, -0.2947663830572262, -0.03149825327229785, 0.0791039847402398, 0.007755762483492536]</w:t>
-      </w:r>
-    </w:p>
-    <w:p>
-      <w:pPr>
-        <w:tabs>
-          <w:tab w:val="left" w:pos="560"/>
-          <w:tab w:val="left" w:pos="1120"/>
-          <w:tab w:val="left" w:pos="1680"/>
-          <w:tab w:val="left" w:pos="2240"/>
-          <w:tab w:val="left" w:pos="2800"/>
-          <w:tab w:val="left" w:pos="3360"/>
-          <w:tab w:val="left" w:pos="3920"/>
-          <w:tab w:val="left" w:pos="4480"/>
-          <w:tab w:val="left" w:pos="5040"/>
-          <w:tab w:val="left" w:pos="5600"/>
-          <w:tab w:val="left" w:pos="6160"/>
-          <w:tab w:val="left" w:pos="6720"/>
-        </w:tabs>
-        <w:autoSpaceDE w:val="0"/>
-        <w:autoSpaceDN w:val="0"/>
-        <w:adjustRightInd w:val="0"/>
-        <w:rPr>
-          <w:rFonts w:ascii="Menlo" w:hAnsi="Menlo" w:cs="Menlo"/>
-          <w:color w:val="000000"/>
-          <w:sz w:val="22"/>
-          <w:szCs w:val="22"/>
-        </w:rPr>
-      </w:pPr>
-      <w:r>
-        <w:rPr>
-          <w:rFonts w:ascii="Menlo" w:hAnsi="Menlo" w:cs="Menlo"/>
-          <w:color w:val="000000"/>
-          <w:sz w:val="22"/>
-          <w:szCs w:val="22"/>
-        </w:rPr>
-        <w:t>Mean squared error for data/synthetic-2.csv Degree 9 12.8524562324</w:t>
-      </w:r>
-    </w:p>
-    <w:p>
-      <w:pPr>
-        <w:tabs>
-          <w:tab w:val="left" w:pos="560"/>
-          <w:tab w:val="left" w:pos="1120"/>
-          <w:tab w:val="left" w:pos="1680"/>
-          <w:tab w:val="left" w:pos="2240"/>
-          <w:tab w:val="left" w:pos="2800"/>
-          <w:tab w:val="left" w:pos="3360"/>
-          <w:tab w:val="left" w:pos="3920"/>
-          <w:tab w:val="left" w:pos="4480"/>
-          <w:tab w:val="left" w:pos="5040"/>
-          <w:tab w:val="left" w:pos="5600"/>
-          <w:tab w:val="left" w:pos="6160"/>
-          <w:tab w:val="left" w:pos="6720"/>
-        </w:tabs>
-        <w:autoSpaceDE w:val="0"/>
-        <w:autoSpaceDN w:val="0"/>
-        <w:adjustRightInd w:val="0"/>
-        <w:rPr>
-          <w:rFonts w:ascii="Menlo" w:hAnsi="Menlo" w:cs="Menlo"/>
-          <w:color w:val="000000"/>
-          <w:sz w:val="22"/>
-          <w:szCs w:val="22"/>
-        </w:rPr>
-      </w:pPr>
-      <w:r>
-        <w:rPr>
-          <w:rFonts w:ascii="Menlo" w:hAnsi="Menlo" w:cs="Menlo"/>
-          <w:color w:val="000000"/>
-          <w:sz w:val="22"/>
-          <w:szCs w:val="22"/>
-        </w:rPr>
-        <w:t>Weights [-4.1919341790314135, 3.1626238520441317, 0.48418632994009536, 3.6504176341522476, 0.9890263470101822, 1.597811277741065, -0.6978045698203058, -2.226252006643883, 0.13613283979548946, 0.37993946918413085]</w:t>
-      </w:r>
-      <w:bookmarkStart w:id="0" w:name="_GoBack"/>
-      <w:bookmarkEnd w:id="0"/>
-    </w:p>
-    <w:p>
-      <w:pPr>
-        <w:spacing w:before="120" w:after="120" w:line="276" w:lineRule="auto"/>
-        <w:rPr>
-          <w:rFonts w:ascii="Times New Roman" w:hAnsi="Times New Roman" w:cs="Times New Roman"/>
-        </w:rPr>
-      </w:pPr>
+        <w:t xml:space="preserve"> </w:t>
+      </w:r>
+      <w:r>
+        <w:rPr>
+          <w:rFonts w:ascii="Times New Roman" w:hAnsi="Times New Roman" w:cs="Times New Roman"/>
+        </w:rPr>
+        <w:t xml:space="preserve">(used to </w:t>
+      </w:r>
+      <w:r>
+        <w:rPr>
+          <w:rFonts w:ascii="Times New Roman" w:hAnsi="Times New Roman" w:cs="Times New Roman"/>
+        </w:rPr>
+        <w:t>set axes on each plot so line would run through</w:t>
+      </w:r>
+      <w:r>
+        <w:rPr>
+          <w:rFonts w:ascii="Times New Roman" w:hAnsi="Times New Roman" w:cs="Times New Roman"/>
+        </w:rPr>
+        <w:t xml:space="preserve"> the edges</w:t>
+      </w:r>
+      <w:r>
+        <w:rPr>
+          <w:rFonts w:ascii="Times New Roman" w:hAnsi="Times New Roman" w:cs="Times New Roman"/>
+        </w:rPr>
+        <w:t>)</w:t>
+      </w:r>
     </w:p>
     <w:sectPr>
       <w:pgSz w:w="12240" w:h="15840"/>
@@ -3079,7 +4637,6 @@
   <w:style w:type="character" w:default="1" w:styleId="DefaultParagraphFont">
     <w:name w:val="Default Paragraph Font"/>
     <w:uiPriority w:val="1"/>
-    <w:semiHidden/>
     <w:unhideWhenUsed/>
   </w:style>
   <w:style w:type="table" w:default="1" w:styleId="TableNormal">
@@ -3163,6 +4720,22 @@
       <w:sz w:val="26"/>
       <w:szCs w:val="26"/>
     </w:rPr>
+  </w:style>
+  <w:style w:type="table" w:styleId="TableGrid">
+    <w:name w:val="Table Grid"/>
+    <w:basedOn w:val="TableNormal"/>
+    <w:uiPriority w:val="39"/>
+    <w:rsid w:val="00D5300D"/>
+    <w:tblPr>
+      <w:tblBorders>
+        <w:top w:val="single" w:sz="4" w:space="0" w:color="auto"/>
+        <w:left w:val="single" w:sz="4" w:space="0" w:color="auto"/>
+        <w:bottom w:val="single" w:sz="4" w:space="0" w:color="auto"/>
+        <w:right w:val="single" w:sz="4" w:space="0" w:color="auto"/>
+        <w:insideH w:val="single" w:sz="4" w:space="0" w:color="auto"/>
+        <w:insideV w:val="single" w:sz="4" w:space="0" w:color="auto"/>
+      </w:tblBorders>
+    </w:tblPr>
   </w:style>
 </w:styles>
 </file>

</xml_diff>

<commit_message>
Implemented L2 Regularization for bonus Implemented the extra credit and made changes to the report.
</commit_message>
<xml_diff>
--- a/Program3Report.docx
+++ b/Program3Report.docx
@@ -69,8 +69,6 @@
         </w:rPr>
         <w:t xml:space="preserve"> - Report</w:t>
       </w:r>
-      <w:bookmarkStart w:id="0" w:name="_GoBack"/>
-      <w:bookmarkEnd w:id="0"/>
     </w:p>
     <w:p>
       <w:pPr>
@@ -827,14 +825,10 @@
         <w:rPr>
           <w:rFonts w:ascii="Times New Roman" w:hAnsi="Times New Roman" w:cs="Times New Roman"/>
         </w:rPr>
-        <w:t xml:space="preserve"> on the next page</w:t>
-      </w:r>
-      <w:r>
-        <w:rPr>
-          <w:rFonts w:ascii="Times New Roman" w:hAnsi="Times New Roman" w:cs="Times New Roman"/>
-        </w:rPr>
         <w:t>:</w:t>
       </w:r>
+      <w:bookmarkStart w:id="0" w:name="_GoBack"/>
+      <w:bookmarkEnd w:id="0"/>
     </w:p>
     <w:tbl>
       <w:tblPr>
@@ -1374,45 +1368,27 @@
                 <w:sz w:val="20"/>
                 <w:szCs w:val="20"/>
               </w:rPr>
-              <w:t>[1.8593309374557587, 0.469029295044813, 1.0009040266195355, 0.02823990</w:t>
-            </w:r>
-            <w:r>
-              <w:rPr>
-                <w:rFonts w:ascii="Menlo" w:hAnsi="Menlo" w:cs="Menlo"/>
-                <w:color w:val="000000"/>
-                <w:sz w:val="20"/>
-                <w:szCs w:val="20"/>
-              </w:rPr>
-              <w:t xml:space="preserve">158445133, 0.3483149945881487, </w:t>
-            </w:r>
-          </w:p>
-          <w:p>
-            <w:pPr>
-              <w:spacing w:line="276" w:lineRule="auto"/>
-              <w:rPr>
-                <w:rFonts w:ascii="Menlo" w:hAnsi="Menlo" w:cs="Menlo"/>
-                <w:color w:val="000000"/>
-                <w:sz w:val="20"/>
-                <w:szCs w:val="20"/>
-              </w:rPr>
-            </w:pPr>
-            <w:r>
-              <w:rPr>
-                <w:rFonts w:ascii="Menlo" w:hAnsi="Menlo" w:cs="Menlo"/>
-                <w:color w:val="000000"/>
-                <w:sz w:val="20"/>
-                <w:szCs w:val="20"/>
-              </w:rPr>
-              <w:t>-</w:t>
-            </w:r>
-            <w:r>
-              <w:rPr>
-                <w:rFonts w:ascii="Menlo" w:hAnsi="Menlo" w:cs="Menlo"/>
-                <w:color w:val="000000"/>
-                <w:sz w:val="20"/>
-                <w:szCs w:val="20"/>
-              </w:rPr>
-              <w:t xml:space="preserve">0.254162867611155, 0.0025154290154203013, 0.1387823738059825, </w:t>
+              <w:t xml:space="preserve">[1.8593309374557587, 0.469029295044813, 1.0009040266195355, 0.02823990158445133, 0.3483149945881487, </w:t>
+            </w:r>
+          </w:p>
+          <w:p>
+            <w:pPr>
+              <w:spacing w:line="276" w:lineRule="auto"/>
+              <w:rPr>
+                <w:rFonts w:ascii="Menlo" w:hAnsi="Menlo" w:cs="Menlo"/>
+                <w:color w:val="000000"/>
+                <w:sz w:val="20"/>
+                <w:szCs w:val="20"/>
+              </w:rPr>
+            </w:pPr>
+            <w:r>
+              <w:rPr>
+                <w:rFonts w:ascii="Menlo" w:hAnsi="Menlo" w:cs="Menlo"/>
+                <w:color w:val="000000"/>
+                <w:sz w:val="20"/>
+                <w:szCs w:val="20"/>
+              </w:rPr>
+              <w:t xml:space="preserve">-0.254162867611155, 0.0025154290154203013, 0.1387823738059825, </w:t>
             </w:r>
           </w:p>
           <w:p>
@@ -1479,16 +1455,7 @@
                 <w:sz w:val="20"/>
                 <w:szCs w:val="20"/>
               </w:rPr>
-              <w:t>synthetic-2</w:t>
-            </w:r>
-            <w:r>
-              <w:rPr>
-                <w:rFonts w:ascii="Menlo" w:hAnsi="Menlo" w:cs="Menlo"/>
-                <w:color w:val="000000"/>
-                <w:sz w:val="20"/>
-                <w:szCs w:val="20"/>
-              </w:rPr>
-              <w:t>.csv</w:t>
+              <w:t>synthetic-2.csv</w:t>
             </w:r>
           </w:p>
         </w:tc>
@@ -1968,16 +1935,7 @@
                 <w:sz w:val="20"/>
                 <w:szCs w:val="20"/>
               </w:rPr>
-              <w:t>synthetic-3</w:t>
-            </w:r>
-            <w:r>
-              <w:rPr>
-                <w:rFonts w:ascii="Menlo" w:hAnsi="Menlo" w:cs="Menlo"/>
-                <w:color w:val="000000"/>
-                <w:sz w:val="20"/>
-                <w:szCs w:val="20"/>
-              </w:rPr>
-              <w:t>.csv</w:t>
+              <w:t>synthetic-3.csv</w:t>
             </w:r>
           </w:p>
         </w:tc>
@@ -2097,16 +2055,7 @@
                 <w:sz w:val="20"/>
                 <w:szCs w:val="20"/>
               </w:rPr>
-              <w:t>synthetic-3</w:t>
-            </w:r>
-            <w:r>
-              <w:rPr>
-                <w:rFonts w:ascii="Menlo" w:hAnsi="Menlo" w:cs="Menlo"/>
-                <w:color w:val="000000"/>
-                <w:sz w:val="20"/>
-                <w:szCs w:val="20"/>
-              </w:rPr>
-              <w:t>.csv</w:t>
+              <w:t>synthetic-3.csv</w:t>
             </w:r>
           </w:p>
         </w:tc>
@@ -2595,108 +2544,6 @@
             <wp:extent cx="2982097" cy="2236573"/>
             <wp:effectExtent l="0" t="0" r="2540" b="0"/>
             <wp:docPr id="2" name="Picture 2"/>
-            <wp:cNvGraphicFramePr>
-              <a:graphicFrameLocks xmlns:a="http://schemas.openxmlformats.org/drawingml/2006/main" noChangeAspect="1"/>
-            </wp:cNvGraphicFramePr>
-            <a:graphic xmlns:a="http://schemas.openxmlformats.org/drawingml/2006/main">
-              <a:graphicData uri="http://schemas.openxmlformats.org/drawingml/2006/picture">
-                <pic:pic xmlns:pic="http://schemas.openxmlformats.org/drawingml/2006/picture">
-                  <pic:nvPicPr>
-                    <pic:cNvPr id="1" name="data1order1.png"/>
-                    <pic:cNvPicPr/>
-                  </pic:nvPicPr>
-                  <pic:blipFill>
-                    <a:blip r:embed="rId5" cstate="print">
-                      <a:extLst>
-                        <a:ext uri="{28A0092B-C50C-407E-A947-70E740481C1C}">
-                          <a14:useLocalDpi xmlns:a14="http://schemas.microsoft.com/office/drawing/2010/main" val="0"/>
-                        </a:ext>
-                      </a:extLst>
-                    </a:blip>
-                    <a:stretch>
-                      <a:fillRect/>
-                    </a:stretch>
-                  </pic:blipFill>
-                  <pic:spPr>
-                    <a:xfrm>
-                      <a:off x="0" y="0"/>
-                      <a:ext cx="3019628" cy="2264721"/>
-                    </a:xfrm>
-                    <a:prstGeom prst="rect">
-                      <a:avLst/>
-                    </a:prstGeom>
-                  </pic:spPr>
-                </pic:pic>
-              </a:graphicData>
-            </a:graphic>
-          </wp:inline>
-        </w:drawing>
-      </w:r>
-      <w:r>
-        <w:rPr>
-          <w:rFonts w:ascii="Times New Roman" w:hAnsi="Times New Roman" w:cs="Times New Roman"/>
-          <w:noProof/>
-        </w:rPr>
-        <w:drawing>
-          <wp:inline distT="0" distB="0" distL="0" distR="0">
-            <wp:extent cx="2932670" cy="2199503"/>
-            <wp:effectExtent l="0" t="0" r="1270" b="0"/>
-            <wp:docPr id="1" name="Picture 1"/>
-            <wp:cNvGraphicFramePr>
-              <a:graphicFrameLocks xmlns:a="http://schemas.openxmlformats.org/drawingml/2006/main" noChangeAspect="1"/>
-            </wp:cNvGraphicFramePr>
-            <a:graphic xmlns:a="http://schemas.openxmlformats.org/drawingml/2006/main">
-              <a:graphicData uri="http://schemas.openxmlformats.org/drawingml/2006/picture">
-                <pic:pic xmlns:pic="http://schemas.openxmlformats.org/drawingml/2006/picture">
-                  <pic:nvPicPr>
-                    <pic:cNvPr id="1" name="data1order1.png"/>
-                    <pic:cNvPicPr/>
-                  </pic:nvPicPr>
-                  <pic:blipFill>
-                    <a:blip r:embed="rId6" cstate="print">
-                      <a:extLst>
-                        <a:ext uri="{28A0092B-C50C-407E-A947-70E740481C1C}">
-                          <a14:useLocalDpi xmlns:a14="http://schemas.microsoft.com/office/drawing/2010/main" val="0"/>
-                        </a:ext>
-                      </a:extLst>
-                    </a:blip>
-                    <a:stretch>
-                      <a:fillRect/>
-                    </a:stretch>
-                  </pic:blipFill>
-                  <pic:spPr>
-                    <a:xfrm>
-                      <a:off x="0" y="0"/>
-                      <a:ext cx="2932670" cy="2199503"/>
-                    </a:xfrm>
-                    <a:prstGeom prst="rect">
-                      <a:avLst/>
-                    </a:prstGeom>
-                  </pic:spPr>
-                </pic:pic>
-              </a:graphicData>
-            </a:graphic>
-          </wp:inline>
-        </w:drawing>
-      </w:r>
-    </w:p>
-    <w:p>
-      <w:pPr>
-        <w:spacing w:line="276" w:lineRule="auto"/>
-        <w:rPr>
-          <w:rFonts w:ascii="Times New Roman" w:hAnsi="Times New Roman" w:cs="Times New Roman"/>
-        </w:rPr>
-      </w:pPr>
-      <w:r>
-        <w:rPr>
-          <w:rFonts w:ascii="Times New Roman" w:hAnsi="Times New Roman" w:cs="Times New Roman"/>
-          <w:noProof/>
-        </w:rPr>
-        <w:drawing>
-          <wp:inline distT="0" distB="0" distL="0" distR="0" wp14:anchorId="189CA191" wp14:editId="4BEEE5C2">
-            <wp:extent cx="2982097" cy="2236572"/>
-            <wp:effectExtent l="0" t="0" r="2540" b="0"/>
-            <wp:docPr id="3" name="Picture 3"/>
             <wp:cNvGraphicFramePr>
               <a:graphicFrameLocks xmlns:a="http://schemas.openxmlformats.org/drawingml/2006/main" noChangeAspect="1"/>
             </wp:cNvGraphicFramePr>
@@ -2722,7 +2569,7 @@
                   <pic:spPr>
                     <a:xfrm>
                       <a:off x="0" y="0"/>
-                      <a:ext cx="2982097" cy="2236572"/>
+                      <a:ext cx="3019628" cy="2264721"/>
                     </a:xfrm>
                     <a:prstGeom prst="rect">
                       <a:avLst/>
@@ -2740,10 +2587,10 @@
           <w:noProof/>
         </w:rPr>
         <w:drawing>
-          <wp:inline distT="0" distB="0" distL="0" distR="0" wp14:anchorId="26F11227" wp14:editId="0952315F">
-            <wp:extent cx="2932670" cy="2199502"/>
+          <wp:inline distT="0" distB="0" distL="0" distR="0">
+            <wp:extent cx="2932670" cy="2199503"/>
             <wp:effectExtent l="0" t="0" r="1270" b="0"/>
-            <wp:docPr id="4" name="Picture 4"/>
+            <wp:docPr id="1" name="Picture 1"/>
             <wp:cNvGraphicFramePr>
               <a:graphicFrameLocks xmlns:a="http://schemas.openxmlformats.org/drawingml/2006/main" noChangeAspect="1"/>
             </wp:cNvGraphicFramePr>
@@ -2769,7 +2616,7 @@
                   <pic:spPr>
                     <a:xfrm>
                       <a:off x="0" y="0"/>
-                      <a:ext cx="2932670" cy="2199502"/>
+                      <a:ext cx="2932670" cy="2199503"/>
                     </a:xfrm>
                     <a:prstGeom prst="rect">
                       <a:avLst/>
@@ -2794,12 +2641,11 @@
           <w:rFonts w:ascii="Times New Roman" w:hAnsi="Times New Roman" w:cs="Times New Roman"/>
           <w:noProof/>
         </w:rPr>
-        <w:lastRenderedPageBreak/>
         <w:drawing>
           <wp:inline distT="0" distB="0" distL="0" distR="0" wp14:anchorId="189CA191" wp14:editId="4BEEE5C2">
             <wp:extent cx="2982097" cy="2236572"/>
             <wp:effectExtent l="0" t="0" r="2540" b="0"/>
-            <wp:docPr id="5" name="Picture 5"/>
+            <wp:docPr id="3" name="Picture 3"/>
             <wp:cNvGraphicFramePr>
               <a:graphicFrameLocks xmlns:a="http://schemas.openxmlformats.org/drawingml/2006/main" noChangeAspect="1"/>
             </wp:cNvGraphicFramePr>
@@ -2846,7 +2692,7 @@
           <wp:inline distT="0" distB="0" distL="0" distR="0" wp14:anchorId="26F11227" wp14:editId="0952315F">
             <wp:extent cx="2932670" cy="2199502"/>
             <wp:effectExtent l="0" t="0" r="1270" b="0"/>
-            <wp:docPr id="6" name="Picture 6"/>
+            <wp:docPr id="4" name="Picture 4"/>
             <wp:cNvGraphicFramePr>
               <a:graphicFrameLocks xmlns:a="http://schemas.openxmlformats.org/drawingml/2006/main" noChangeAspect="1"/>
             </wp:cNvGraphicFramePr>
@@ -2897,11 +2743,12 @@
           <w:rFonts w:ascii="Times New Roman" w:hAnsi="Times New Roman" w:cs="Times New Roman"/>
           <w:noProof/>
         </w:rPr>
+        <w:lastRenderedPageBreak/>
         <w:drawing>
           <wp:inline distT="0" distB="0" distL="0" distR="0" wp14:anchorId="189CA191" wp14:editId="4BEEE5C2">
             <wp:extent cx="2982097" cy="2236572"/>
             <wp:effectExtent l="0" t="0" r="2540" b="0"/>
-            <wp:docPr id="7" name="Picture 7"/>
+            <wp:docPr id="5" name="Picture 5"/>
             <wp:cNvGraphicFramePr>
               <a:graphicFrameLocks xmlns:a="http://schemas.openxmlformats.org/drawingml/2006/main" noChangeAspect="1"/>
             </wp:cNvGraphicFramePr>
@@ -2948,7 +2795,7 @@
           <wp:inline distT="0" distB="0" distL="0" distR="0" wp14:anchorId="26F11227" wp14:editId="0952315F">
             <wp:extent cx="2932670" cy="2199502"/>
             <wp:effectExtent l="0" t="0" r="1270" b="0"/>
-            <wp:docPr id="8" name="Picture 8"/>
+            <wp:docPr id="6" name="Picture 6"/>
             <wp:cNvGraphicFramePr>
               <a:graphicFrameLocks xmlns:a="http://schemas.openxmlformats.org/drawingml/2006/main" noChangeAspect="1"/>
             </wp:cNvGraphicFramePr>
@@ -3003,7 +2850,7 @@
           <wp:inline distT="0" distB="0" distL="0" distR="0" wp14:anchorId="189CA191" wp14:editId="4BEEE5C2">
             <wp:extent cx="2982097" cy="2236572"/>
             <wp:effectExtent l="0" t="0" r="2540" b="0"/>
-            <wp:docPr id="9" name="Picture 9"/>
+            <wp:docPr id="7" name="Picture 7"/>
             <wp:cNvGraphicFramePr>
               <a:graphicFrameLocks xmlns:a="http://schemas.openxmlformats.org/drawingml/2006/main" noChangeAspect="1"/>
             </wp:cNvGraphicFramePr>
@@ -3050,7 +2897,7 @@
           <wp:inline distT="0" distB="0" distL="0" distR="0" wp14:anchorId="26F11227" wp14:editId="0952315F">
             <wp:extent cx="2932670" cy="2199502"/>
             <wp:effectExtent l="0" t="0" r="1270" b="0"/>
-            <wp:docPr id="10" name="Picture 10"/>
+            <wp:docPr id="8" name="Picture 8"/>
             <wp:cNvGraphicFramePr>
               <a:graphicFrameLocks xmlns:a="http://schemas.openxmlformats.org/drawingml/2006/main" noChangeAspect="1"/>
             </wp:cNvGraphicFramePr>
@@ -3101,12 +2948,11 @@
           <w:rFonts w:ascii="Times New Roman" w:hAnsi="Times New Roman" w:cs="Times New Roman"/>
           <w:noProof/>
         </w:rPr>
-        <w:lastRenderedPageBreak/>
         <w:drawing>
           <wp:inline distT="0" distB="0" distL="0" distR="0" wp14:anchorId="189CA191" wp14:editId="4BEEE5C2">
             <wp:extent cx="2982097" cy="2236572"/>
             <wp:effectExtent l="0" t="0" r="2540" b="0"/>
-            <wp:docPr id="11" name="Picture 11"/>
+            <wp:docPr id="9" name="Picture 9"/>
             <wp:cNvGraphicFramePr>
               <a:graphicFrameLocks xmlns:a="http://schemas.openxmlformats.org/drawingml/2006/main" noChangeAspect="1"/>
             </wp:cNvGraphicFramePr>
@@ -3153,7 +2999,7 @@
           <wp:inline distT="0" distB="0" distL="0" distR="0" wp14:anchorId="26F11227" wp14:editId="0952315F">
             <wp:extent cx="2932670" cy="2199502"/>
             <wp:effectExtent l="0" t="0" r="1270" b="0"/>
-            <wp:docPr id="12" name="Picture 12"/>
+            <wp:docPr id="10" name="Picture 10"/>
             <wp:cNvGraphicFramePr>
               <a:graphicFrameLocks xmlns:a="http://schemas.openxmlformats.org/drawingml/2006/main" noChangeAspect="1"/>
             </wp:cNvGraphicFramePr>
@@ -3194,7 +3040,1495 @@
     </w:p>
     <w:p>
       <w:pPr>
+        <w:spacing w:line="276" w:lineRule="auto"/>
+        <w:rPr>
+          <w:rFonts w:ascii="Times New Roman" w:hAnsi="Times New Roman" w:cs="Times New Roman"/>
+        </w:rPr>
+      </w:pPr>
+      <w:r>
+        <w:rPr>
+          <w:rFonts w:ascii="Times New Roman" w:hAnsi="Times New Roman" w:cs="Times New Roman"/>
+          <w:noProof/>
+        </w:rPr>
+        <w:lastRenderedPageBreak/>
+        <w:drawing>
+          <wp:inline distT="0" distB="0" distL="0" distR="0" wp14:anchorId="189CA191" wp14:editId="4BEEE5C2">
+            <wp:extent cx="2982097" cy="2236572"/>
+            <wp:effectExtent l="0" t="0" r="2540" b="0"/>
+            <wp:docPr id="11" name="Picture 11"/>
+            <wp:cNvGraphicFramePr>
+              <a:graphicFrameLocks xmlns:a="http://schemas.openxmlformats.org/drawingml/2006/main" noChangeAspect="1"/>
+            </wp:cNvGraphicFramePr>
+            <a:graphic xmlns:a="http://schemas.openxmlformats.org/drawingml/2006/main">
+              <a:graphicData uri="http://schemas.openxmlformats.org/drawingml/2006/picture">
+                <pic:pic xmlns:pic="http://schemas.openxmlformats.org/drawingml/2006/picture">
+                  <pic:nvPicPr>
+                    <pic:cNvPr id="1" name="data1order1.png"/>
+                    <pic:cNvPicPr/>
+                  </pic:nvPicPr>
+                  <pic:blipFill>
+                    <a:blip r:embed="rId17" cstate="print">
+                      <a:extLst>
+                        <a:ext uri="{28A0092B-C50C-407E-A947-70E740481C1C}">
+                          <a14:useLocalDpi xmlns:a14="http://schemas.microsoft.com/office/drawing/2010/main" val="0"/>
+                        </a:ext>
+                      </a:extLst>
+                    </a:blip>
+                    <a:stretch>
+                      <a:fillRect/>
+                    </a:stretch>
+                  </pic:blipFill>
+                  <pic:spPr>
+                    <a:xfrm>
+                      <a:off x="0" y="0"/>
+                      <a:ext cx="2982097" cy="2236572"/>
+                    </a:xfrm>
+                    <a:prstGeom prst="rect">
+                      <a:avLst/>
+                    </a:prstGeom>
+                  </pic:spPr>
+                </pic:pic>
+              </a:graphicData>
+            </a:graphic>
+          </wp:inline>
+        </w:drawing>
+      </w:r>
+      <w:r>
+        <w:rPr>
+          <w:rFonts w:ascii="Times New Roman" w:hAnsi="Times New Roman" w:cs="Times New Roman"/>
+          <w:noProof/>
+        </w:rPr>
+        <w:drawing>
+          <wp:inline distT="0" distB="0" distL="0" distR="0" wp14:anchorId="26F11227" wp14:editId="0952315F">
+            <wp:extent cx="2932670" cy="2199502"/>
+            <wp:effectExtent l="0" t="0" r="1270" b="0"/>
+            <wp:docPr id="12" name="Picture 12"/>
+            <wp:cNvGraphicFramePr>
+              <a:graphicFrameLocks xmlns:a="http://schemas.openxmlformats.org/drawingml/2006/main" noChangeAspect="1"/>
+            </wp:cNvGraphicFramePr>
+            <a:graphic xmlns:a="http://schemas.openxmlformats.org/drawingml/2006/main">
+              <a:graphicData uri="http://schemas.openxmlformats.org/drawingml/2006/picture">
+                <pic:pic xmlns:pic="http://schemas.openxmlformats.org/drawingml/2006/picture">
+                  <pic:nvPicPr>
+                    <pic:cNvPr id="1" name="data1order1.png"/>
+                    <pic:cNvPicPr/>
+                  </pic:nvPicPr>
+                  <pic:blipFill>
+                    <a:blip r:embed="rId18" cstate="print">
+                      <a:extLst>
+                        <a:ext uri="{28A0092B-C50C-407E-A947-70E740481C1C}">
+                          <a14:useLocalDpi xmlns:a14="http://schemas.microsoft.com/office/drawing/2010/main" val="0"/>
+                        </a:ext>
+                      </a:extLst>
+                    </a:blip>
+                    <a:stretch>
+                      <a:fillRect/>
+                    </a:stretch>
+                  </pic:blipFill>
+                  <pic:spPr>
+                    <a:xfrm>
+                      <a:off x="0" y="0"/>
+                      <a:ext cx="2932670" cy="2199502"/>
+                    </a:xfrm>
+                    <a:prstGeom prst="rect">
+                      <a:avLst/>
+                    </a:prstGeom>
+                  </pic:spPr>
+                </pic:pic>
+              </a:graphicData>
+            </a:graphic>
+          </wp:inline>
+        </w:drawing>
+      </w:r>
+    </w:p>
+    <w:p>
+      <w:pPr>
+        <w:spacing w:before="120" w:after="120" w:line="276" w:lineRule="auto"/>
+        <w:rPr>
+          <w:rFonts w:ascii="Times New Roman" w:hAnsi="Times New Roman" w:cs="Times New Roman"/>
+          <w:b/>
+        </w:rPr>
+      </w:pPr>
+      <w:r>
+        <w:rPr>
+          <w:rFonts w:ascii="Times New Roman" w:hAnsi="Times New Roman" w:cs="Times New Roman"/>
+          <w:b/>
+        </w:rPr>
+        <w:t>Bonus: Polynomial Regression with Regularization</w:t>
+      </w:r>
+    </w:p>
+    <w:p>
+      <w:pPr>
+        <w:spacing w:after="120" w:line="276" w:lineRule="auto"/>
+        <w:ind w:firstLine="720"/>
+        <w:rPr>
+          <w:rFonts w:ascii="Times New Roman" w:hAnsi="Times New Roman" w:cs="Times New Roman"/>
+        </w:rPr>
+      </w:pPr>
+      <w:r>
+        <w:rPr>
+          <w:rFonts w:ascii="Times New Roman" w:hAnsi="Times New Roman" w:cs="Times New Roman"/>
+        </w:rPr>
+        <w:t>Program3</w:t>
+      </w:r>
+      <w:r>
+        <w:rPr>
+          <w:rFonts w:ascii="Times New Roman" w:hAnsi="Times New Roman" w:cs="Times New Roman"/>
+        </w:rPr>
+        <w:t>Regularization</w:t>
+      </w:r>
+      <w:r>
+        <w:rPr>
+          <w:rFonts w:ascii="Times New Roman" w:hAnsi="Times New Roman" w:cs="Times New Roman"/>
+        </w:rPr>
+        <w:t>.py</w:t>
+      </w:r>
+      <w:r>
+        <w:rPr>
+          <w:rFonts w:ascii="Times New Roman" w:hAnsi="Times New Roman" w:cs="Times New Roman"/>
+        </w:rPr>
+        <w:t xml:space="preserve"> extends Program3.py and</w:t>
+      </w:r>
+      <w:r>
+        <w:rPr>
+          <w:rFonts w:ascii="Times New Roman" w:hAnsi="Times New Roman" w:cs="Times New Roman"/>
+        </w:rPr>
+        <w:t xml:space="preserve"> implements polynomial regression using gradient descent</w:t>
+      </w:r>
+      <w:r>
+        <w:rPr>
+          <w:rFonts w:ascii="Times New Roman" w:hAnsi="Times New Roman" w:cs="Times New Roman"/>
+        </w:rPr>
+        <w:t xml:space="preserve"> with L2 </w:t>
+      </w:r>
+      <w:r>
+        <w:rPr>
+          <w:rFonts w:ascii="Times New Roman" w:hAnsi="Times New Roman" w:cs="Times New Roman"/>
+        </w:rPr>
+        <w:t>regularization</w:t>
+      </w:r>
+      <w:r>
+        <w:rPr>
+          <w:rFonts w:ascii="Times New Roman" w:hAnsi="Times New Roman" w:cs="Times New Roman"/>
+        </w:rPr>
+        <w:t>.</w:t>
+      </w:r>
+      <w:r>
+        <w:rPr>
+          <w:rFonts w:ascii="Times New Roman" w:hAnsi="Times New Roman" w:cs="Times New Roman"/>
+        </w:rPr>
+        <w:t xml:space="preserve"> It is implemented in Python 2 </w:t>
+      </w:r>
+      <w:r>
+        <w:rPr>
+          <w:rFonts w:ascii="Times New Roman" w:hAnsi="Times New Roman" w:cs="Times New Roman"/>
+        </w:rPr>
+        <w:t xml:space="preserve">and uses the same packages as Program3.py, outlined in part 1. </w:t>
+      </w:r>
+      <w:r>
+        <w:rPr>
+          <w:rFonts w:ascii="Times New Roman" w:hAnsi="Times New Roman" w:cs="Times New Roman"/>
+        </w:rPr>
+        <w:t>For this part, Program3</w:t>
+      </w:r>
+      <w:r>
+        <w:rPr>
+          <w:rFonts w:ascii="Times New Roman" w:hAnsi="Times New Roman" w:cs="Times New Roman"/>
+        </w:rPr>
+        <w:t>Regularization</w:t>
+      </w:r>
+      <w:r>
+        <w:rPr>
+          <w:rFonts w:ascii="Times New Roman" w:hAnsi="Times New Roman" w:cs="Times New Roman"/>
+        </w:rPr>
+        <w:t xml:space="preserve">.py </w:t>
+      </w:r>
+      <w:r>
+        <w:rPr>
+          <w:rFonts w:ascii="Times New Roman" w:hAnsi="Times New Roman" w:cs="Times New Roman"/>
+        </w:rPr>
+        <w:t>is run with the following command:</w:t>
+      </w:r>
+    </w:p>
+    <w:p>
+      <w:pPr>
+        <w:spacing w:after="120" w:line="276" w:lineRule="auto"/>
+        <w:rPr>
+          <w:rFonts w:ascii="Menlo" w:hAnsi="Menlo" w:cs="Times New Roman"/>
+          <w:color w:val="000000"/>
+        </w:rPr>
+      </w:pPr>
+      <w:r>
+        <w:rPr>
+          <w:rFonts w:ascii="Menlo" w:hAnsi="Menlo" w:cs="Times New Roman"/>
+          <w:color w:val="000000"/>
+        </w:rPr>
+        <w:t>$</w:t>
+      </w:r>
+      <w:r>
+        <w:t xml:space="preserve"> </w:t>
+      </w:r>
+      <w:r>
+        <w:rPr>
+          <w:rFonts w:ascii="Menlo" w:hAnsi="Menlo" w:cs="Times New Roman"/>
+          <w:color w:val="000000"/>
+        </w:rPr>
+        <w:t>python Program3</w:t>
+      </w:r>
+      <w:r>
+        <w:rPr>
+          <w:rFonts w:ascii="Menlo" w:hAnsi="Menlo" w:cs="Times New Roman"/>
+          <w:color w:val="000000"/>
+        </w:rPr>
+        <w:t>Regularization</w:t>
+      </w:r>
+      <w:r>
+        <w:rPr>
+          <w:rFonts w:ascii="Menlo" w:hAnsi="Menlo" w:cs="Times New Roman"/>
+          <w:color w:val="000000"/>
+        </w:rPr>
+        <w:t xml:space="preserve">.py </w:t>
+      </w:r>
+      <w:r>
+        <w:rPr>
+          <w:rFonts w:ascii="Menlo" w:hAnsi="Menlo" w:cs="Times New Roman"/>
+          <w:color w:val="000000"/>
+        </w:rPr>
+        <w:t>[filename] [order]</w:t>
+      </w:r>
+      <w:r>
+        <w:rPr>
+          <w:rFonts w:ascii="Menlo" w:hAnsi="Menlo" w:cs="Times New Roman"/>
+          <w:color w:val="000000"/>
+        </w:rPr>
+        <w:t xml:space="preserve"> [lambda]</w:t>
+      </w:r>
+    </w:p>
+    <w:p>
+      <w:pPr>
+        <w:spacing w:after="120" w:line="276" w:lineRule="auto"/>
+        <w:ind w:firstLine="720"/>
+        <w:rPr>
+          <w:rFonts w:ascii="Times New Roman" w:hAnsi="Times New Roman" w:cs="Times New Roman"/>
+        </w:rPr>
+      </w:pPr>
+      <w:r>
+        <w:rPr>
+          <w:rFonts w:ascii="Times New Roman" w:hAnsi="Times New Roman" w:cs="Times New Roman"/>
+        </w:rPr>
+        <w:t>Where [filename</w:t>
+      </w:r>
+      <w:r>
+        <w:rPr>
+          <w:rFonts w:ascii="Times New Roman" w:hAnsi="Times New Roman" w:cs="Times New Roman"/>
+        </w:rPr>
+        <w:t xml:space="preserve">] should be replaced with </w:t>
+      </w:r>
+      <w:r>
+        <w:rPr>
+          <w:rFonts w:ascii="Times New Roman" w:hAnsi="Times New Roman" w:cs="Times New Roman"/>
+        </w:rPr>
+        <w:t>the training file name</w:t>
+      </w:r>
+      <w:r>
+        <w:rPr>
+          <w:rFonts w:ascii="Times New Roman" w:hAnsi="Times New Roman" w:cs="Times New Roman"/>
+        </w:rPr>
+        <w:t xml:space="preserve">, </w:t>
+      </w:r>
+      <w:r>
+        <w:rPr>
+          <w:rFonts w:ascii="Times New Roman" w:hAnsi="Times New Roman" w:cs="Times New Roman"/>
+        </w:rPr>
+        <w:t>[order] should be replaced with the polynomial order of weights that the regression algorithm should use</w:t>
+      </w:r>
+      <w:r>
+        <w:rPr>
+          <w:rFonts w:ascii="Times New Roman" w:hAnsi="Times New Roman" w:cs="Times New Roman"/>
+        </w:rPr>
+        <w:t xml:space="preserve">, and [lambda] should be replaced with the </w:t>
+      </w:r>
+      <w:r>
+        <w:rPr>
+          <w:rFonts w:ascii="Times New Roman" w:hAnsi="Times New Roman" w:cs="Times New Roman"/>
+        </w:rPr>
+        <w:t>L2 Regularization constant. Because this is an extension of Program3.py, all implementation decisions in part 1 apply to this part as well. That being said, t</w:t>
+      </w:r>
+      <w:r>
+        <w:rPr>
+          <w:rFonts w:ascii="Times New Roman" w:hAnsi="Times New Roman" w:cs="Times New Roman"/>
+        </w:rPr>
+        <w:t xml:space="preserve">here </w:t>
+      </w:r>
+      <w:r>
+        <w:rPr>
+          <w:rFonts w:ascii="Times New Roman" w:hAnsi="Times New Roman" w:cs="Times New Roman"/>
+        </w:rPr>
+        <w:t>was an additional implementation decision worth mentioning:</w:t>
+      </w:r>
+    </w:p>
+    <w:p>
+      <w:pPr>
+        <w:pStyle w:val="ListParagraph"/>
+        <w:numPr>
+          <w:ilvl w:val="0"/>
+          <w:numId w:val="13"/>
+        </w:numPr>
+        <w:spacing w:after="120" w:line="276" w:lineRule="auto"/>
+        <w:rPr>
+          <w:rFonts w:ascii="Times New Roman" w:hAnsi="Times New Roman" w:cs="Times New Roman"/>
+        </w:rPr>
+      </w:pPr>
+      <w:r>
+        <w:rPr>
+          <w:rFonts w:ascii="Times New Roman" w:hAnsi="Times New Roman" w:cs="Times New Roman"/>
+        </w:rPr>
+        <w:t>Lambda = 1.0 was used arbitrarily as the L2 regularization constant for this part.</w:t>
+      </w:r>
+    </w:p>
+    <w:p>
+      <w:pPr>
+        <w:spacing w:after="120" w:line="276" w:lineRule="auto"/>
+        <w:rPr>
+          <w:rFonts w:ascii="Times New Roman" w:hAnsi="Times New Roman" w:cs="Times New Roman"/>
+        </w:rPr>
+      </w:pPr>
+    </w:p>
+    <w:p>
+      <w:pPr>
+        <w:spacing w:after="120" w:line="276" w:lineRule="auto"/>
+        <w:rPr>
+          <w:rFonts w:ascii="Times New Roman" w:hAnsi="Times New Roman" w:cs="Times New Roman"/>
+          <w:i/>
+        </w:rPr>
+      </w:pPr>
+      <w:r>
+        <w:rPr>
+          <w:rFonts w:ascii="Times New Roman" w:hAnsi="Times New Roman" w:cs="Times New Roman"/>
+          <w:i/>
+        </w:rPr>
+        <w:t>Did regularization</w:t>
+      </w:r>
+      <w:r>
+        <w:rPr>
+          <w:rFonts w:ascii="Times New Roman" w:hAnsi="Times New Roman" w:cs="Times New Roman"/>
+          <w:i/>
+        </w:rPr>
+        <w:t xml:space="preserve"> </w:t>
+      </w:r>
+      <w:r>
+        <w:rPr>
+          <w:rFonts w:ascii="Times New Roman" w:hAnsi="Times New Roman" w:cs="Times New Roman"/>
+          <w:i/>
+        </w:rPr>
+        <w:t>make a difference?  Why do you think that it did or didn’t?</w:t>
+      </w:r>
+    </w:p>
+    <w:p>
+      <w:pPr>
+        <w:spacing w:after="120" w:line="276" w:lineRule="auto"/>
+        <w:ind w:firstLine="720"/>
+        <w:rPr>
+          <w:rFonts w:ascii="Times New Roman" w:hAnsi="Times New Roman" w:cs="Times New Roman"/>
+        </w:rPr>
+      </w:pPr>
+      <w:r>
+        <w:rPr>
+          <w:rFonts w:ascii="Times New Roman" w:hAnsi="Times New Roman" w:cs="Times New Roman"/>
+        </w:rPr>
+        <w:t>Regularization made a difference in the mean squared errors in that they were larger with L2 regularization, which was expected. Additionally, the models for synthetic-1.csv and synthetic-3.csv actually reached the &lt;0.01 stopping condition for weight changes I outlined in part 1, preventing iteration counts much greater than the hard limit I set at 100,000 iterations and resulting in a much faster runtime. I think that the regularization penalized overly complex modeling by limiting the magnitude of the overall weight vector in the modified cost function, penalizing the extreme curves associated with large weight values and resulting in a more general model. Overall, the use of L2 normalization with lambda = 1.0 greatly generalized the models and resulted in reaching the stopping condition in gradient descent much faster.</w:t>
+      </w:r>
+    </w:p>
+    <w:p>
+      <w:pPr>
+        <w:spacing w:after="120" w:line="276" w:lineRule="auto"/>
+        <w:rPr>
+          <w:rFonts w:ascii="Times New Roman" w:hAnsi="Times New Roman" w:cs="Times New Roman"/>
+        </w:rPr>
+      </w:pPr>
+    </w:p>
+    <w:p>
+      <w:pPr>
+        <w:spacing w:after="120" w:line="276" w:lineRule="auto"/>
+        <w:rPr>
+          <w:rFonts w:ascii="Times New Roman" w:hAnsi="Times New Roman" w:cs="Times New Roman"/>
+        </w:rPr>
+      </w:pPr>
+    </w:p>
+    <w:p>
+      <w:pPr>
+        <w:spacing w:after="120" w:line="276" w:lineRule="auto"/>
+        <w:ind w:firstLine="720"/>
+        <w:rPr>
+          <w:rFonts w:ascii="Times New Roman" w:hAnsi="Times New Roman" w:cs="Times New Roman"/>
+        </w:rPr>
+      </w:pPr>
+      <w:r>
+        <w:rPr>
+          <w:rFonts w:ascii="Times New Roman" w:hAnsi="Times New Roman" w:cs="Times New Roman"/>
+        </w:rPr>
+        <w:lastRenderedPageBreak/>
+        <w:t>Here are the results of running the L2 Program3Regularlization.py with each dataset as an order 9 polynomial with Lambda = 1.0:</w:t>
+      </w:r>
+    </w:p>
+    <w:p>
+      <w:pPr>
         <w:spacing w:before="120" w:line="276" w:lineRule="auto"/>
+        <w:rPr>
+          <w:rFonts w:ascii="Times New Roman" w:hAnsi="Times New Roman" w:cs="Times New Roman"/>
+        </w:rPr>
+      </w:pPr>
+    </w:p>
+    <w:tbl>
+      <w:tblPr>
+        <w:tblStyle w:val="TableGrid"/>
+        <w:tblW w:w="0" w:type="auto"/>
+        <w:tblLook w:val="04A0" w:firstRow="1" w:lastRow="0" w:firstColumn="1" w:lastColumn="0" w:noHBand="0" w:noVBand="1"/>
+      </w:tblPr>
+      <w:tblGrid>
+        <w:gridCol w:w="1738"/>
+        <w:gridCol w:w="818"/>
+        <w:gridCol w:w="2077"/>
+        <w:gridCol w:w="3267"/>
+        <w:gridCol w:w="1450"/>
+      </w:tblGrid>
+      <w:tr>
+        <w:tc>
+          <w:tcPr>
+            <w:tcW w:w="1738" w:type="dxa"/>
+          </w:tcPr>
+          <w:p>
+            <w:pPr>
+              <w:spacing w:before="120" w:line="276" w:lineRule="auto"/>
+              <w:rPr>
+                <w:rFonts w:ascii="Times New Roman" w:hAnsi="Times New Roman" w:cs="Times New Roman"/>
+              </w:rPr>
+            </w:pPr>
+            <w:r>
+              <w:rPr>
+                <w:rFonts w:ascii="Times New Roman" w:hAnsi="Times New Roman" w:cs="Times New Roman"/>
+              </w:rPr>
+              <w:t>Training Set</w:t>
+            </w:r>
+          </w:p>
+        </w:tc>
+        <w:tc>
+          <w:tcPr>
+            <w:tcW w:w="818" w:type="dxa"/>
+          </w:tcPr>
+          <w:p>
+            <w:pPr>
+              <w:spacing w:before="120" w:line="276" w:lineRule="auto"/>
+              <w:rPr>
+                <w:rFonts w:ascii="Times New Roman" w:hAnsi="Times New Roman" w:cs="Times New Roman"/>
+              </w:rPr>
+            </w:pPr>
+            <w:r>
+              <w:rPr>
+                <w:rFonts w:ascii="Times New Roman" w:hAnsi="Times New Roman" w:cs="Times New Roman"/>
+              </w:rPr>
+              <w:t>Order</w:t>
+            </w:r>
+          </w:p>
+        </w:tc>
+        <w:tc>
+          <w:tcPr>
+            <w:tcW w:w="2077" w:type="dxa"/>
+          </w:tcPr>
+          <w:p>
+            <w:pPr>
+              <w:spacing w:before="120" w:line="276" w:lineRule="auto"/>
+              <w:rPr>
+                <w:rFonts w:ascii="Times New Roman" w:hAnsi="Times New Roman" w:cs="Times New Roman"/>
+              </w:rPr>
+            </w:pPr>
+            <w:r>
+              <w:rPr>
+                <w:rFonts w:ascii="Times New Roman" w:hAnsi="Times New Roman" w:cs="Times New Roman"/>
+              </w:rPr>
+              <w:t>Mean Squared Error</w:t>
+            </w:r>
+          </w:p>
+        </w:tc>
+        <w:tc>
+          <w:tcPr>
+            <w:tcW w:w="3267" w:type="dxa"/>
+          </w:tcPr>
+          <w:p>
+            <w:pPr>
+              <w:spacing w:before="120" w:line="276" w:lineRule="auto"/>
+              <w:rPr>
+                <w:rFonts w:ascii="Times New Roman" w:hAnsi="Times New Roman" w:cs="Times New Roman"/>
+              </w:rPr>
+            </w:pPr>
+            <w:r>
+              <w:rPr>
+                <w:rFonts w:ascii="Times New Roman" w:hAnsi="Times New Roman" w:cs="Times New Roman"/>
+              </w:rPr>
+              <w:t>Weights (</w:t>
+            </w:r>
+            <w:r>
+              <w:rPr>
+                <w:rFonts w:ascii="Times New Roman" w:hAnsi="Times New Roman" w:cs="Times New Roman"/>
+              </w:rPr>
+              <w:t>θ</w:t>
+            </w:r>
+            <w:r>
+              <w:rPr>
+                <w:rFonts w:ascii="Times New Roman" w:hAnsi="Times New Roman" w:cs="Times New Roman"/>
+                <w:vertAlign w:val="subscript"/>
+              </w:rPr>
+              <w:t>0</w:t>
+            </w:r>
+            <w:r>
+              <w:rPr>
+                <w:rFonts w:ascii="Times New Roman" w:hAnsi="Times New Roman" w:cs="Times New Roman"/>
+              </w:rPr>
+              <w:t xml:space="preserve">, </w:t>
+            </w:r>
+            <w:r>
+              <w:rPr>
+                <w:rFonts w:ascii="Times New Roman" w:hAnsi="Times New Roman" w:cs="Times New Roman"/>
+              </w:rPr>
+              <w:t>θ</w:t>
+            </w:r>
+            <w:r>
+              <w:rPr>
+                <w:rFonts w:ascii="Times New Roman" w:hAnsi="Times New Roman" w:cs="Times New Roman"/>
+                <w:vertAlign w:val="subscript"/>
+              </w:rPr>
+              <w:t>1</w:t>
+            </w:r>
+            <w:r>
+              <w:rPr>
+                <w:rFonts w:ascii="Times New Roman" w:hAnsi="Times New Roman" w:cs="Times New Roman"/>
+              </w:rPr>
+              <w:t xml:space="preserve">, …, </w:t>
+            </w:r>
+            <w:r>
+              <w:rPr>
+                <w:rFonts w:ascii="Times New Roman" w:hAnsi="Times New Roman" w:cs="Times New Roman"/>
+              </w:rPr>
+              <w:t>θ</w:t>
+            </w:r>
+            <w:r>
+              <w:rPr>
+                <w:rFonts w:ascii="Times New Roman" w:hAnsi="Times New Roman" w:cs="Times New Roman"/>
+                <w:vertAlign w:val="subscript"/>
+              </w:rPr>
+              <w:t>9</w:t>
+            </w:r>
+            <w:r>
+              <w:rPr>
+                <w:rFonts w:ascii="Times New Roman" w:hAnsi="Times New Roman" w:cs="Times New Roman"/>
+              </w:rPr>
+              <w:t>)</w:t>
+            </w:r>
+          </w:p>
+        </w:tc>
+        <w:tc>
+          <w:tcPr>
+            <w:tcW w:w="1450" w:type="dxa"/>
+          </w:tcPr>
+          <w:p>
+            <w:pPr>
+              <w:spacing w:before="120" w:line="276" w:lineRule="auto"/>
+              <w:rPr>
+                <w:rFonts w:ascii="Times New Roman" w:hAnsi="Times New Roman" w:cs="Times New Roman"/>
+              </w:rPr>
+            </w:pPr>
+            <w:r>
+              <w:rPr>
+                <w:rFonts w:ascii="Times New Roman" w:hAnsi="Times New Roman" w:cs="Times New Roman"/>
+              </w:rPr>
+              <w:t>Lambda</w:t>
+            </w:r>
+          </w:p>
+        </w:tc>
+      </w:tr>
+      <w:tr>
+        <w:tc>
+          <w:tcPr>
+            <w:tcW w:w="1738" w:type="dxa"/>
+          </w:tcPr>
+          <w:p>
+            <w:pPr>
+              <w:spacing w:before="120" w:line="276" w:lineRule="auto"/>
+              <w:rPr>
+                <w:rFonts w:ascii="Menlo" w:hAnsi="Menlo" w:cs="Menlo"/>
+                <w:sz w:val="20"/>
+                <w:szCs w:val="20"/>
+              </w:rPr>
+            </w:pPr>
+            <w:r>
+              <w:rPr>
+                <w:rFonts w:ascii="Menlo" w:hAnsi="Menlo" w:cs="Menlo"/>
+                <w:color w:val="000000"/>
+                <w:sz w:val="20"/>
+                <w:szCs w:val="20"/>
+              </w:rPr>
+              <w:t>synthetic-1.csv</w:t>
+            </w:r>
+          </w:p>
+        </w:tc>
+        <w:tc>
+          <w:tcPr>
+            <w:tcW w:w="818" w:type="dxa"/>
+          </w:tcPr>
+          <w:p>
+            <w:pPr>
+              <w:spacing w:before="120" w:line="276" w:lineRule="auto"/>
+              <w:rPr>
+                <w:rFonts w:ascii="Menlo" w:hAnsi="Menlo" w:cs="Menlo"/>
+                <w:sz w:val="20"/>
+                <w:szCs w:val="20"/>
+              </w:rPr>
+            </w:pPr>
+            <w:r>
+              <w:rPr>
+                <w:rFonts w:ascii="Menlo" w:hAnsi="Menlo" w:cs="Menlo"/>
+                <w:sz w:val="20"/>
+                <w:szCs w:val="20"/>
+              </w:rPr>
+              <w:t>9</w:t>
+            </w:r>
+          </w:p>
+        </w:tc>
+        <w:tc>
+          <w:tcPr>
+            <w:tcW w:w="2077" w:type="dxa"/>
+          </w:tcPr>
+          <w:p>
+            <w:pPr>
+              <w:spacing w:before="120" w:line="276" w:lineRule="auto"/>
+              <w:rPr>
+                <w:rFonts w:ascii="Menlo" w:hAnsi="Menlo" w:cs="Menlo"/>
+                <w:sz w:val="20"/>
+                <w:szCs w:val="20"/>
+              </w:rPr>
+            </w:pPr>
+            <w:r>
+              <w:rPr>
+                <w:rFonts w:ascii="Menlo" w:hAnsi="Menlo" w:cs="Menlo"/>
+                <w:color w:val="000000"/>
+                <w:sz w:val="20"/>
+                <w:szCs w:val="20"/>
+              </w:rPr>
+              <w:t>4.58551780587</w:t>
+            </w:r>
+          </w:p>
+        </w:tc>
+        <w:tc>
+          <w:tcPr>
+            <w:tcW w:w="3267" w:type="dxa"/>
+          </w:tcPr>
+          <w:p>
+            <w:pPr>
+              <w:spacing w:line="276" w:lineRule="auto"/>
+              <w:rPr>
+                <w:rFonts w:ascii="Menlo" w:hAnsi="Menlo" w:cs="Menlo"/>
+                <w:color w:val="000000"/>
+                <w:sz w:val="20"/>
+                <w:szCs w:val="20"/>
+              </w:rPr>
+            </w:pPr>
+            <w:r>
+              <w:rPr>
+                <w:rFonts w:ascii="Menlo" w:hAnsi="Menlo" w:cs="Menlo"/>
+                <w:color w:val="000000"/>
+                <w:sz w:val="20"/>
+                <w:szCs w:val="20"/>
+              </w:rPr>
+              <w:t xml:space="preserve">[0.7779996231599843, </w:t>
+            </w:r>
+          </w:p>
+          <w:p>
+            <w:pPr>
+              <w:spacing w:line="276" w:lineRule="auto"/>
+              <w:rPr>
+                <w:rFonts w:ascii="Menlo" w:hAnsi="Menlo" w:cs="Menlo"/>
+                <w:color w:val="000000"/>
+                <w:sz w:val="20"/>
+                <w:szCs w:val="20"/>
+              </w:rPr>
+            </w:pPr>
+            <w:r>
+              <w:rPr>
+                <w:rFonts w:ascii="Menlo" w:hAnsi="Menlo" w:cs="Menlo"/>
+                <w:color w:val="000000"/>
+                <w:sz w:val="20"/>
+                <w:szCs w:val="20"/>
+              </w:rPr>
+              <w:t xml:space="preserve">-0.06500072262704903, 0.41443610347628196, </w:t>
+            </w:r>
+          </w:p>
+          <w:p>
+            <w:pPr>
+              <w:spacing w:line="276" w:lineRule="auto"/>
+              <w:rPr>
+                <w:rFonts w:ascii="Menlo" w:hAnsi="Menlo" w:cs="Menlo"/>
+                <w:color w:val="000000"/>
+                <w:sz w:val="20"/>
+                <w:szCs w:val="20"/>
+              </w:rPr>
+            </w:pPr>
+            <w:r>
+              <w:rPr>
+                <w:rFonts w:ascii="Menlo" w:hAnsi="Menlo" w:cs="Menlo"/>
+                <w:color w:val="000000"/>
+                <w:sz w:val="20"/>
+                <w:szCs w:val="20"/>
+              </w:rPr>
+              <w:t xml:space="preserve">-0.0010403668289569643, 0.4056229561718044, 0.013062958093027868, 0.3386107518790766, 0.04054403546709581, </w:t>
+            </w:r>
+          </w:p>
+          <w:p>
+            <w:pPr>
+              <w:spacing w:line="276" w:lineRule="auto"/>
+              <w:rPr>
+                <w:rFonts w:ascii="Menlo" w:hAnsi="Menlo" w:cs="Menlo"/>
+                <w:color w:val="000000"/>
+                <w:sz w:val="20"/>
+                <w:szCs w:val="20"/>
+              </w:rPr>
+            </w:pPr>
+            <w:r>
+              <w:rPr>
+                <w:rFonts w:ascii="Menlo" w:hAnsi="Menlo" w:cs="Menlo"/>
+                <w:color w:val="000000"/>
+                <w:sz w:val="20"/>
+                <w:szCs w:val="20"/>
+              </w:rPr>
+              <w:t xml:space="preserve">-0.0924452449741846, </w:t>
+            </w:r>
+          </w:p>
+          <w:p>
+            <w:pPr>
+              <w:spacing w:line="276" w:lineRule="auto"/>
+              <w:rPr>
+                <w:rFonts w:ascii="Menlo" w:hAnsi="Menlo" w:cs="Menlo"/>
+                <w:sz w:val="20"/>
+                <w:szCs w:val="20"/>
+              </w:rPr>
+            </w:pPr>
+            <w:r>
+              <w:rPr>
+                <w:rFonts w:ascii="Menlo" w:hAnsi="Menlo" w:cs="Menlo"/>
+                <w:color w:val="000000"/>
+                <w:sz w:val="20"/>
+                <w:szCs w:val="20"/>
+              </w:rPr>
+              <w:t>-0.01070085716081117]</w:t>
+            </w:r>
+          </w:p>
+        </w:tc>
+        <w:tc>
+          <w:tcPr>
+            <w:tcW w:w="1450" w:type="dxa"/>
+          </w:tcPr>
+          <w:p>
+            <w:pPr>
+              <w:spacing w:before="120" w:line="276" w:lineRule="auto"/>
+              <w:rPr>
+                <w:rFonts w:ascii="Menlo" w:hAnsi="Menlo" w:cs="Menlo"/>
+                <w:sz w:val="20"/>
+                <w:szCs w:val="20"/>
+              </w:rPr>
+            </w:pPr>
+            <w:r>
+              <w:rPr>
+                <w:rFonts w:ascii="Menlo" w:hAnsi="Menlo" w:cs="Menlo"/>
+                <w:sz w:val="20"/>
+                <w:szCs w:val="20"/>
+              </w:rPr>
+              <w:t>1</w:t>
+            </w:r>
+          </w:p>
+        </w:tc>
+      </w:tr>
+      <w:tr>
+        <w:tc>
+          <w:tcPr>
+            <w:tcW w:w="1738" w:type="dxa"/>
+          </w:tcPr>
+          <w:p>
+            <w:pPr>
+              <w:spacing w:before="120" w:line="276" w:lineRule="auto"/>
+              <w:rPr>
+                <w:rFonts w:ascii="Menlo" w:hAnsi="Menlo" w:cs="Menlo"/>
+                <w:sz w:val="20"/>
+                <w:szCs w:val="20"/>
+              </w:rPr>
+            </w:pPr>
+            <w:r>
+              <w:rPr>
+                <w:rFonts w:ascii="Menlo" w:hAnsi="Menlo" w:cs="Menlo"/>
+                <w:color w:val="000000"/>
+                <w:sz w:val="20"/>
+                <w:szCs w:val="20"/>
+              </w:rPr>
+              <w:t>synthetic-2</w:t>
+            </w:r>
+            <w:r>
+              <w:rPr>
+                <w:rFonts w:ascii="Menlo" w:hAnsi="Menlo" w:cs="Menlo"/>
+                <w:color w:val="000000"/>
+                <w:sz w:val="20"/>
+                <w:szCs w:val="20"/>
+              </w:rPr>
+              <w:t>.csv</w:t>
+            </w:r>
+          </w:p>
+        </w:tc>
+        <w:tc>
+          <w:tcPr>
+            <w:tcW w:w="818" w:type="dxa"/>
+          </w:tcPr>
+          <w:p>
+            <w:pPr>
+              <w:spacing w:before="120" w:line="276" w:lineRule="auto"/>
+              <w:rPr>
+                <w:rFonts w:ascii="Menlo" w:hAnsi="Menlo" w:cs="Menlo"/>
+                <w:sz w:val="20"/>
+                <w:szCs w:val="20"/>
+              </w:rPr>
+            </w:pPr>
+            <w:r>
+              <w:rPr>
+                <w:rFonts w:ascii="Menlo" w:hAnsi="Menlo" w:cs="Menlo"/>
+                <w:sz w:val="20"/>
+                <w:szCs w:val="20"/>
+              </w:rPr>
+              <w:t>9</w:t>
+            </w:r>
+          </w:p>
+        </w:tc>
+        <w:tc>
+          <w:tcPr>
+            <w:tcW w:w="2077" w:type="dxa"/>
+          </w:tcPr>
+          <w:p>
+            <w:pPr>
+              <w:spacing w:before="120" w:line="276" w:lineRule="auto"/>
+              <w:rPr>
+                <w:rFonts w:ascii="Menlo" w:hAnsi="Menlo" w:cs="Menlo"/>
+                <w:sz w:val="20"/>
+                <w:szCs w:val="20"/>
+              </w:rPr>
+            </w:pPr>
+            <w:r>
+              <w:rPr>
+                <w:rFonts w:ascii="Menlo" w:hAnsi="Menlo" w:cs="Menlo"/>
+                <w:color w:val="000000"/>
+                <w:sz w:val="20"/>
+                <w:szCs w:val="20"/>
+              </w:rPr>
+              <w:t>21.9269666499</w:t>
+            </w:r>
+          </w:p>
+        </w:tc>
+        <w:tc>
+          <w:tcPr>
+            <w:tcW w:w="3267" w:type="dxa"/>
+          </w:tcPr>
+          <w:p>
+            <w:pPr>
+              <w:spacing w:line="276" w:lineRule="auto"/>
+              <w:rPr>
+                <w:rFonts w:ascii="Menlo" w:hAnsi="Menlo" w:cs="Menlo"/>
+                <w:color w:val="000000"/>
+                <w:sz w:val="20"/>
+                <w:szCs w:val="20"/>
+              </w:rPr>
+            </w:pPr>
+            <w:r>
+              <w:rPr>
+                <w:rFonts w:ascii="Menlo" w:hAnsi="Menlo" w:cs="Menlo"/>
+                <w:color w:val="000000"/>
+                <w:sz w:val="20"/>
+                <w:szCs w:val="20"/>
+              </w:rPr>
+              <w:t xml:space="preserve">[-1.4635651122217426, 1.7107245747992184, </w:t>
+            </w:r>
+          </w:p>
+          <w:p>
+            <w:pPr>
+              <w:spacing w:line="276" w:lineRule="auto"/>
+              <w:rPr>
+                <w:rFonts w:ascii="Menlo" w:hAnsi="Menlo" w:cs="Menlo"/>
+                <w:color w:val="000000"/>
+                <w:sz w:val="20"/>
+                <w:szCs w:val="20"/>
+              </w:rPr>
+            </w:pPr>
+            <w:r>
+              <w:rPr>
+                <w:rFonts w:ascii="Menlo" w:hAnsi="Menlo" w:cs="Menlo"/>
+                <w:color w:val="000000"/>
+                <w:sz w:val="20"/>
+                <w:szCs w:val="20"/>
+              </w:rPr>
+              <w:t xml:space="preserve">-0.5666002451408378, 0.9001914901968202, </w:t>
+            </w:r>
+          </w:p>
+          <w:p>
+            <w:pPr>
+              <w:spacing w:line="276" w:lineRule="auto"/>
+              <w:rPr>
+                <w:rFonts w:ascii="Menlo" w:hAnsi="Menlo" w:cs="Menlo"/>
+                <w:color w:val="000000"/>
+                <w:sz w:val="20"/>
+                <w:szCs w:val="20"/>
+              </w:rPr>
+            </w:pPr>
+            <w:r>
+              <w:rPr>
+                <w:rFonts w:ascii="Menlo" w:hAnsi="Menlo" w:cs="Menlo"/>
+                <w:color w:val="000000"/>
+                <w:sz w:val="20"/>
+                <w:szCs w:val="20"/>
+              </w:rPr>
+              <w:t xml:space="preserve">-0.29972152557591225, 0.4523947265655499, </w:t>
+            </w:r>
+          </w:p>
+          <w:p>
+            <w:pPr>
+              <w:spacing w:line="276" w:lineRule="auto"/>
+              <w:rPr>
+                <w:rFonts w:ascii="Menlo" w:hAnsi="Menlo" w:cs="Menlo"/>
+                <w:color w:val="000000"/>
+                <w:sz w:val="20"/>
+                <w:szCs w:val="20"/>
+              </w:rPr>
+            </w:pPr>
+            <w:r>
+              <w:rPr>
+                <w:rFonts w:ascii="Menlo" w:hAnsi="Menlo" w:cs="Menlo"/>
+                <w:color w:val="000000"/>
+                <w:sz w:val="20"/>
+                <w:szCs w:val="20"/>
+              </w:rPr>
+              <w:t xml:space="preserve">-0.0510800298409283, </w:t>
+            </w:r>
+          </w:p>
+          <w:p>
+            <w:pPr>
+              <w:spacing w:line="276" w:lineRule="auto"/>
+              <w:rPr>
+                <w:rFonts w:ascii="Menlo" w:hAnsi="Menlo" w:cs="Menlo"/>
+                <w:color w:val="000000"/>
+                <w:sz w:val="20"/>
+                <w:szCs w:val="20"/>
+              </w:rPr>
+            </w:pPr>
+            <w:r>
+              <w:rPr>
+                <w:rFonts w:ascii="Menlo" w:hAnsi="Menlo" w:cs="Menlo"/>
+                <w:color w:val="000000"/>
+                <w:sz w:val="20"/>
+                <w:szCs w:val="20"/>
+              </w:rPr>
+              <w:t xml:space="preserve">-0.22014061297106308, 0.06648727273325665, </w:t>
+            </w:r>
+          </w:p>
+          <w:p>
+            <w:pPr>
+              <w:spacing w:line="276" w:lineRule="auto"/>
+              <w:rPr>
+                <w:rFonts w:ascii="Menlo" w:hAnsi="Menlo" w:cs="Menlo"/>
+                <w:color w:val="000000"/>
+                <w:sz w:val="20"/>
+                <w:szCs w:val="20"/>
+              </w:rPr>
+            </w:pPr>
+            <w:r>
+              <w:rPr>
+                <w:rFonts w:ascii="Menlo" w:hAnsi="Menlo" w:cs="Menlo"/>
+                <w:color w:val="000000"/>
+                <w:sz w:val="20"/>
+                <w:szCs w:val="20"/>
+              </w:rPr>
+              <w:t>-0.024209644515050182]</w:t>
+            </w:r>
+          </w:p>
+        </w:tc>
+        <w:tc>
+          <w:tcPr>
+            <w:tcW w:w="1450" w:type="dxa"/>
+          </w:tcPr>
+          <w:p>
+            <w:pPr>
+              <w:spacing w:before="120" w:line="276" w:lineRule="auto"/>
+              <w:rPr>
+                <w:rFonts w:ascii="Menlo" w:hAnsi="Menlo" w:cs="Menlo"/>
+                <w:color w:val="000000"/>
+                <w:sz w:val="20"/>
+                <w:szCs w:val="20"/>
+              </w:rPr>
+            </w:pPr>
+            <w:r>
+              <w:rPr>
+                <w:rFonts w:ascii="Menlo" w:hAnsi="Menlo" w:cs="Menlo"/>
+                <w:color w:val="000000"/>
+                <w:sz w:val="20"/>
+                <w:szCs w:val="20"/>
+              </w:rPr>
+              <w:t>1</w:t>
+            </w:r>
+          </w:p>
+        </w:tc>
+      </w:tr>
+      <w:tr>
+        <w:tc>
+          <w:tcPr>
+            <w:tcW w:w="1738" w:type="dxa"/>
+          </w:tcPr>
+          <w:p>
+            <w:pPr>
+              <w:spacing w:before="120" w:line="276" w:lineRule="auto"/>
+              <w:rPr>
+                <w:rFonts w:ascii="Menlo" w:hAnsi="Menlo" w:cs="Menlo"/>
+                <w:sz w:val="20"/>
+                <w:szCs w:val="20"/>
+              </w:rPr>
+            </w:pPr>
+            <w:r>
+              <w:rPr>
+                <w:rFonts w:ascii="Menlo" w:hAnsi="Menlo" w:cs="Menlo"/>
+                <w:color w:val="000000"/>
+                <w:sz w:val="20"/>
+                <w:szCs w:val="20"/>
+              </w:rPr>
+              <w:t>synthetic-3</w:t>
+            </w:r>
+            <w:r>
+              <w:rPr>
+                <w:rFonts w:ascii="Menlo" w:hAnsi="Menlo" w:cs="Menlo"/>
+                <w:color w:val="000000"/>
+                <w:sz w:val="20"/>
+                <w:szCs w:val="20"/>
+              </w:rPr>
+              <w:t>.csv</w:t>
+            </w:r>
+          </w:p>
+        </w:tc>
+        <w:tc>
+          <w:tcPr>
+            <w:tcW w:w="818" w:type="dxa"/>
+          </w:tcPr>
+          <w:p>
+            <w:pPr>
+              <w:spacing w:before="120" w:line="276" w:lineRule="auto"/>
+              <w:rPr>
+                <w:rFonts w:ascii="Menlo" w:hAnsi="Menlo" w:cs="Menlo"/>
+                <w:sz w:val="20"/>
+                <w:szCs w:val="20"/>
+              </w:rPr>
+            </w:pPr>
+            <w:r>
+              <w:rPr>
+                <w:rFonts w:ascii="Menlo" w:hAnsi="Menlo" w:cs="Menlo"/>
+                <w:sz w:val="20"/>
+                <w:szCs w:val="20"/>
+              </w:rPr>
+              <w:t>9</w:t>
+            </w:r>
+          </w:p>
+        </w:tc>
+        <w:tc>
+          <w:tcPr>
+            <w:tcW w:w="2077" w:type="dxa"/>
+          </w:tcPr>
+          <w:p>
+            <w:pPr>
+              <w:spacing w:before="120" w:line="276" w:lineRule="auto"/>
+              <w:rPr>
+                <w:rFonts w:ascii="Menlo" w:hAnsi="Menlo" w:cs="Menlo"/>
+                <w:sz w:val="20"/>
+                <w:szCs w:val="20"/>
+              </w:rPr>
+            </w:pPr>
+            <w:r>
+              <w:rPr>
+                <w:rFonts w:ascii="Menlo" w:hAnsi="Menlo" w:cs="Menlo"/>
+                <w:color w:val="000000"/>
+                <w:sz w:val="20"/>
+                <w:szCs w:val="20"/>
+              </w:rPr>
+              <w:t>0.411858656927</w:t>
+            </w:r>
+          </w:p>
+        </w:tc>
+        <w:tc>
+          <w:tcPr>
+            <w:tcW w:w="3267" w:type="dxa"/>
+          </w:tcPr>
+          <w:p>
+            <w:pPr>
+              <w:spacing w:line="276" w:lineRule="auto"/>
+              <w:rPr>
+                <w:rFonts w:ascii="Menlo" w:hAnsi="Menlo" w:cs="Menlo"/>
+                <w:color w:val="000000"/>
+                <w:sz w:val="20"/>
+                <w:szCs w:val="20"/>
+              </w:rPr>
+            </w:pPr>
+            <w:r>
+              <w:rPr>
+                <w:rFonts w:ascii="Menlo" w:hAnsi="Menlo" w:cs="Menlo"/>
+                <w:color w:val="000000"/>
+                <w:sz w:val="20"/>
+                <w:szCs w:val="20"/>
+              </w:rPr>
+              <w:t xml:space="preserve">[0.11801513413947413, 0.02075637597190514, 0.04162732500719578, 0.0107510484168716, </w:t>
+            </w:r>
+          </w:p>
+          <w:p>
+            <w:pPr>
+              <w:spacing w:line="276" w:lineRule="auto"/>
+              <w:rPr>
+                <w:rFonts w:ascii="Menlo" w:hAnsi="Menlo" w:cs="Menlo"/>
+                <w:color w:val="000000"/>
+                <w:sz w:val="20"/>
+                <w:szCs w:val="20"/>
+              </w:rPr>
+            </w:pPr>
+            <w:r>
+              <w:rPr>
+                <w:rFonts w:ascii="Menlo" w:hAnsi="Menlo" w:cs="Menlo"/>
+                <w:color w:val="000000"/>
+                <w:sz w:val="20"/>
+                <w:szCs w:val="20"/>
+              </w:rPr>
+              <w:t xml:space="preserve">-0.04800932659453256, 0.006734994647959479, </w:t>
+            </w:r>
+          </w:p>
+          <w:p>
+            <w:pPr>
+              <w:spacing w:line="276" w:lineRule="auto"/>
+              <w:rPr>
+                <w:rFonts w:ascii="Menlo" w:hAnsi="Menlo" w:cs="Menlo"/>
+                <w:color w:val="000000"/>
+                <w:sz w:val="20"/>
+                <w:szCs w:val="20"/>
+              </w:rPr>
+            </w:pPr>
+            <w:r>
+              <w:rPr>
+                <w:rFonts w:ascii="Menlo" w:hAnsi="Menlo" w:cs="Menlo"/>
+                <w:color w:val="000000"/>
+                <w:sz w:val="20"/>
+                <w:szCs w:val="20"/>
+              </w:rPr>
+              <w:t xml:space="preserve">-0.12384352908438873, </w:t>
+            </w:r>
+          </w:p>
+          <w:p>
+            <w:pPr>
+              <w:spacing w:line="276" w:lineRule="auto"/>
+              <w:rPr>
+                <w:rFonts w:ascii="Menlo" w:hAnsi="Menlo" w:cs="Menlo"/>
+                <w:sz w:val="20"/>
+                <w:szCs w:val="20"/>
+              </w:rPr>
+            </w:pPr>
+            <w:r>
+              <w:rPr>
+                <w:rFonts w:ascii="Menlo" w:hAnsi="Menlo" w:cs="Menlo"/>
+                <w:color w:val="000000"/>
+                <w:sz w:val="20"/>
+                <w:szCs w:val="20"/>
+              </w:rPr>
+              <w:t>-0.008627194534793096, 0.04056379695199585, 0.0013414256979435045]</w:t>
+            </w:r>
+          </w:p>
+        </w:tc>
+        <w:tc>
+          <w:tcPr>
+            <w:tcW w:w="1450" w:type="dxa"/>
+          </w:tcPr>
+          <w:p>
+            <w:pPr>
+              <w:spacing w:before="120" w:line="276" w:lineRule="auto"/>
+              <w:rPr>
+                <w:rFonts w:ascii="Menlo" w:hAnsi="Menlo" w:cs="Menlo"/>
+                <w:sz w:val="20"/>
+                <w:szCs w:val="20"/>
+              </w:rPr>
+            </w:pPr>
+            <w:r>
+              <w:rPr>
+                <w:rFonts w:ascii="Menlo" w:hAnsi="Menlo" w:cs="Menlo"/>
+                <w:sz w:val="20"/>
+                <w:szCs w:val="20"/>
+              </w:rPr>
+              <w:t>1</w:t>
+            </w:r>
+          </w:p>
+        </w:tc>
+      </w:tr>
+    </w:tbl>
+    <w:p>
+      <w:pPr>
+        <w:spacing w:before="120" w:line="276" w:lineRule="auto"/>
+        <w:rPr>
+          <w:rFonts w:ascii="Times New Roman" w:hAnsi="Times New Roman" w:cs="Times New Roman"/>
+        </w:rPr>
+      </w:pPr>
+    </w:p>
+    <w:p>
+      <w:pPr>
+        <w:spacing w:before="120" w:after="120" w:line="276" w:lineRule="auto"/>
+        <w:ind w:firstLine="720"/>
+        <w:rPr>
+          <w:rFonts w:ascii="Times New Roman" w:hAnsi="Times New Roman" w:cs="Times New Roman"/>
+        </w:rPr>
+      </w:pPr>
+    </w:p>
+    <w:p>
+      <w:pPr>
+        <w:spacing w:before="120" w:after="120" w:line="276" w:lineRule="auto"/>
+        <w:ind w:firstLine="720"/>
+        <w:rPr>
+          <w:rFonts w:ascii="Times New Roman" w:hAnsi="Times New Roman" w:cs="Times New Roman"/>
+        </w:rPr>
+      </w:pPr>
+    </w:p>
+    <w:p>
+      <w:pPr>
+        <w:spacing w:before="120" w:after="120" w:line="276" w:lineRule="auto"/>
+        <w:ind w:firstLine="720"/>
+        <w:rPr>
+          <w:rFonts w:ascii="Times New Roman" w:hAnsi="Times New Roman" w:cs="Times New Roman"/>
+        </w:rPr>
+      </w:pPr>
+    </w:p>
+    <w:p>
+      <w:pPr>
+        <w:spacing w:before="120" w:after="120" w:line="276" w:lineRule="auto"/>
+        <w:rPr>
+          <w:rFonts w:ascii="Times New Roman" w:hAnsi="Times New Roman" w:cs="Times New Roman"/>
+        </w:rPr>
+      </w:pPr>
+    </w:p>
+    <w:p>
+      <w:pPr>
+        <w:spacing w:before="120" w:after="120" w:line="276" w:lineRule="auto"/>
+        <w:ind w:firstLine="720"/>
+        <w:rPr>
+          <w:rFonts w:ascii="Times New Roman" w:hAnsi="Times New Roman" w:cs="Times New Roman"/>
+        </w:rPr>
+      </w:pPr>
+    </w:p>
+    <w:p>
+      <w:pPr>
+        <w:spacing w:before="120" w:after="120" w:line="276" w:lineRule="auto"/>
+        <w:ind w:firstLine="720"/>
+        <w:rPr>
+          <w:rFonts w:ascii="Times New Roman" w:hAnsi="Times New Roman" w:cs="Times New Roman"/>
+        </w:rPr>
+      </w:pPr>
+    </w:p>
+    <w:p>
+      <w:pPr>
+        <w:spacing w:before="120" w:after="120" w:line="276" w:lineRule="auto"/>
+        <w:ind w:firstLine="720"/>
+        <w:rPr>
+          <w:rFonts w:ascii="Times New Roman" w:hAnsi="Times New Roman" w:cs="Times New Roman"/>
+        </w:rPr>
+      </w:pPr>
+      <w:r>
+        <w:rPr>
+          <w:rFonts w:ascii="Times New Roman" w:hAnsi="Times New Roman" w:cs="Times New Roman"/>
+        </w:rPr>
+        <w:lastRenderedPageBreak/>
+        <w:t xml:space="preserve">Here are </w:t>
+      </w:r>
+      <w:r>
+        <w:rPr>
+          <w:rFonts w:ascii="Times New Roman" w:hAnsi="Times New Roman" w:cs="Times New Roman"/>
+        </w:rPr>
+        <w:t>the</w:t>
+      </w:r>
+      <w:r>
+        <w:rPr>
+          <w:rFonts w:ascii="Times New Roman" w:hAnsi="Times New Roman" w:cs="Times New Roman"/>
+        </w:rPr>
+        <w:t xml:space="preserve"> regression lines </w:t>
+      </w:r>
+      <w:r>
+        <w:rPr>
+          <w:rFonts w:ascii="Times New Roman" w:hAnsi="Times New Roman" w:cs="Times New Roman"/>
+        </w:rPr>
+        <w:t>for e</w:t>
+      </w:r>
+      <w:r>
+        <w:rPr>
+          <w:rFonts w:ascii="Times New Roman" w:hAnsi="Times New Roman" w:cs="Times New Roman"/>
+        </w:rPr>
+        <w:t>ach data set using L2 Regularization with lambda = 1.0:</w:t>
+      </w:r>
+    </w:p>
+    <w:p>
+      <w:pPr>
+        <w:spacing w:line="276" w:lineRule="auto"/>
+        <w:rPr>
+          <w:rFonts w:ascii="Times New Roman" w:hAnsi="Times New Roman" w:cs="Times New Roman"/>
+        </w:rPr>
+      </w:pPr>
+      <w:r>
+        <w:rPr>
+          <w:rFonts w:ascii="Times New Roman" w:hAnsi="Times New Roman" w:cs="Times New Roman"/>
+          <w:noProof/>
+        </w:rPr>
+        <w:drawing>
+          <wp:inline distT="0" distB="0" distL="0" distR="0" wp14:anchorId="14200F58" wp14:editId="2CF967FB">
+            <wp:extent cx="2932533" cy="2199400"/>
+            <wp:effectExtent l="0" t="0" r="1270" b="0"/>
+            <wp:docPr id="16" name="Picture 16"/>
+            <wp:cNvGraphicFramePr>
+              <a:graphicFrameLocks xmlns:a="http://schemas.openxmlformats.org/drawingml/2006/main" noChangeAspect="1"/>
+            </wp:cNvGraphicFramePr>
+            <a:graphic xmlns:a="http://schemas.openxmlformats.org/drawingml/2006/main">
+              <a:graphicData uri="http://schemas.openxmlformats.org/drawingml/2006/picture">
+                <pic:pic xmlns:pic="http://schemas.openxmlformats.org/drawingml/2006/picture">
+                  <pic:nvPicPr>
+                    <pic:cNvPr id="1" name="data1order1.png"/>
+                    <pic:cNvPicPr/>
+                  </pic:nvPicPr>
+                  <pic:blipFill>
+                    <a:blip r:embed="rId19" cstate="print">
+                      <a:extLst>
+                        <a:ext uri="{28A0092B-C50C-407E-A947-70E740481C1C}">
+                          <a14:useLocalDpi xmlns:a14="http://schemas.microsoft.com/office/drawing/2010/main" val="0"/>
+                        </a:ext>
+                      </a:extLst>
+                    </a:blip>
+                    <a:stretch>
+                      <a:fillRect/>
+                    </a:stretch>
+                  </pic:blipFill>
+                  <pic:spPr>
+                    <a:xfrm>
+                      <a:off x="0" y="0"/>
+                      <a:ext cx="2942119" cy="2206589"/>
+                    </a:xfrm>
+                    <a:prstGeom prst="rect">
+                      <a:avLst/>
+                    </a:prstGeom>
+                  </pic:spPr>
+                </pic:pic>
+              </a:graphicData>
+            </a:graphic>
+          </wp:inline>
+        </w:drawing>
+      </w:r>
+      <w:r>
+        <w:rPr>
+          <w:rFonts w:ascii="Times New Roman" w:hAnsi="Times New Roman" w:cs="Times New Roman"/>
+          <w:noProof/>
+        </w:rPr>
+        <w:drawing>
+          <wp:inline distT="0" distB="0" distL="0" distR="0" wp14:anchorId="6FF37BFB" wp14:editId="6AE8468A">
+            <wp:extent cx="2932669" cy="2199502"/>
+            <wp:effectExtent l="0" t="0" r="1270" b="0"/>
+            <wp:docPr id="18" name="Picture 18"/>
+            <wp:cNvGraphicFramePr>
+              <a:graphicFrameLocks xmlns:a="http://schemas.openxmlformats.org/drawingml/2006/main" noChangeAspect="1"/>
+            </wp:cNvGraphicFramePr>
+            <a:graphic xmlns:a="http://schemas.openxmlformats.org/drawingml/2006/main">
+              <a:graphicData uri="http://schemas.openxmlformats.org/drawingml/2006/picture">
+                <pic:pic xmlns:pic="http://schemas.openxmlformats.org/drawingml/2006/picture">
+                  <pic:nvPicPr>
+                    <pic:cNvPr id="1" name="data1order1.png"/>
+                    <pic:cNvPicPr/>
+                  </pic:nvPicPr>
+                  <pic:blipFill>
+                    <a:blip r:embed="rId20" cstate="print">
+                      <a:extLst>
+                        <a:ext uri="{28A0092B-C50C-407E-A947-70E740481C1C}">
+                          <a14:useLocalDpi xmlns:a14="http://schemas.microsoft.com/office/drawing/2010/main" val="0"/>
+                        </a:ext>
+                      </a:extLst>
+                    </a:blip>
+                    <a:stretch>
+                      <a:fillRect/>
+                    </a:stretch>
+                  </pic:blipFill>
+                  <pic:spPr>
+                    <a:xfrm>
+                      <a:off x="0" y="0"/>
+                      <a:ext cx="2932669" cy="2199502"/>
+                    </a:xfrm>
+                    <a:prstGeom prst="rect">
+                      <a:avLst/>
+                    </a:prstGeom>
+                  </pic:spPr>
+                </pic:pic>
+              </a:graphicData>
+            </a:graphic>
+          </wp:inline>
+        </w:drawing>
+      </w:r>
+    </w:p>
+    <w:p>
+      <w:pPr>
+        <w:spacing w:line="276" w:lineRule="auto"/>
+        <w:rPr>
+          <w:rFonts w:ascii="Times New Roman" w:hAnsi="Times New Roman" w:cs="Times New Roman"/>
+        </w:rPr>
+      </w:pPr>
+      <w:r>
+        <w:rPr>
+          <w:rFonts w:ascii="Times New Roman" w:hAnsi="Times New Roman" w:cs="Times New Roman"/>
+          <w:noProof/>
+        </w:rPr>
+        <w:drawing>
+          <wp:inline distT="0" distB="0" distL="0" distR="0" wp14:anchorId="7716C6D2" wp14:editId="3FD660CC">
+            <wp:extent cx="2932669" cy="2199502"/>
+            <wp:effectExtent l="0" t="0" r="1270" b="0"/>
+            <wp:docPr id="17" name="Picture 17"/>
+            <wp:cNvGraphicFramePr>
+              <a:graphicFrameLocks xmlns:a="http://schemas.openxmlformats.org/drawingml/2006/main" noChangeAspect="1"/>
+            </wp:cNvGraphicFramePr>
+            <a:graphic xmlns:a="http://schemas.openxmlformats.org/drawingml/2006/main">
+              <a:graphicData uri="http://schemas.openxmlformats.org/drawingml/2006/picture">
+                <pic:pic xmlns:pic="http://schemas.openxmlformats.org/drawingml/2006/picture">
+                  <pic:nvPicPr>
+                    <pic:cNvPr id="1" name="data1order1.png"/>
+                    <pic:cNvPicPr/>
+                  </pic:nvPicPr>
+                  <pic:blipFill>
+                    <a:blip r:embed="rId21" cstate="print">
+                      <a:extLst>
+                        <a:ext uri="{28A0092B-C50C-407E-A947-70E740481C1C}">
+                          <a14:useLocalDpi xmlns:a14="http://schemas.microsoft.com/office/drawing/2010/main" val="0"/>
+                        </a:ext>
+                      </a:extLst>
+                    </a:blip>
+                    <a:stretch>
+                      <a:fillRect/>
+                    </a:stretch>
+                  </pic:blipFill>
+                  <pic:spPr>
+                    <a:xfrm>
+                      <a:off x="0" y="0"/>
+                      <a:ext cx="2932669" cy="2199502"/>
+                    </a:xfrm>
+                    <a:prstGeom prst="rect">
+                      <a:avLst/>
+                    </a:prstGeom>
+                  </pic:spPr>
+                </pic:pic>
+              </a:graphicData>
+            </a:graphic>
+          </wp:inline>
+        </w:drawing>
+      </w:r>
+    </w:p>
+    <w:p>
+      <w:pPr>
+        <w:spacing w:line="276" w:lineRule="auto"/>
         <w:rPr>
           <w:rFonts w:ascii="Times New Roman" w:hAnsi="Times New Roman" w:cs="Times New Roman"/>
         </w:rPr>
@@ -3227,7 +4561,7 @@
           <w:rFonts w:ascii="Times New Roman" w:hAnsi="Times New Roman" w:cs="Times New Roman"/>
         </w:rPr>
       </w:pPr>
-      <w:hyperlink r:id="rId17" w:history="1">
+      <w:hyperlink r:id="rId22" w:history="1">
         <w:r>
           <w:rPr>
             <w:rStyle w:val="Hyperlink"/>
@@ -3277,6 +4611,44 @@
 </w:document>
 </file>
 
+<file path=word/endnotes.xml><?xml version="1.0" encoding="utf-8"?>
+<w:endnotes xmlns:wpc="http://schemas.microsoft.com/office/word/2010/wordprocessingCanvas" xmlns:cx="http://schemas.microsoft.com/office/drawing/2014/chartex" xmlns:cx1="http://schemas.microsoft.com/office/drawing/2015/9/8/chartex" xmlns:cx2="http://schemas.microsoft.com/office/drawing/2015/10/21/chartex" xmlns:cx3="http://schemas.microsoft.com/office/drawing/2016/5/9/chartex" xmlns:cx4="http://schemas.microsoft.com/office/drawing/2016/5/10/chartex" xmlns:cx5="http://schemas.microsoft.com/office/drawing/2016/5/11/chartex" xmlns:cx6="http://schemas.microsoft.com/office/drawing/2016/5/12/chartex" xmlns:cx7="http://schemas.microsoft.com/office/drawing/2016/5/13/chartex" xmlns:cx8="http://schemas.microsoft.com/office/drawing/2016/5/14/chartex" xmlns:mc="http://schemas.openxmlformats.org/markup-compatibility/2006" xmlns:aink="http://schemas.microsoft.com/office/drawing/2016/ink" xmlns:am3d="http://schemas.microsoft.com/office/drawing/2017/model3d" xmlns:o="urn:schemas-microsoft-com:office:office" xmlns:r="http://schemas.openxmlformats.org/officeDocument/2006/relationships" xmlns:m="http://schemas.openxmlformats.org/officeDocument/2006/math" xmlns:v="urn:schemas-microsoft-com:vml" xmlns:wp14="http://schemas.microsoft.com/office/word/2010/wordprocessingDrawing" xmlns:wp="http://schemas.openxmlformats.org/drawingml/2006/wordprocessingDrawing" xmlns:w10="urn:schemas-microsoft-com:office:word" xmlns:w="http://schemas.openxmlformats.org/wordprocessingml/2006/main" xmlns:w14="http://schemas.microsoft.com/office/word/2010/wordml" xmlns:w15="http://schemas.microsoft.com/office/word/2012/wordml" xmlns:w16cid="http://schemas.microsoft.com/office/word/2016/wordml/cid" xmlns:w16se="http://schemas.microsoft.com/office/word/2015/wordml/symex" xmlns:wpg="http://schemas.microsoft.com/office/word/2010/wordprocessingGroup" xmlns:wpi="http://schemas.microsoft.com/office/word/2010/wordprocessingInk" xmlns:wne="http://schemas.microsoft.com/office/word/2006/wordml" xmlns:wps="http://schemas.microsoft.com/office/word/2010/wordprocessingShape" mc:Ignorable="w14 w15 w16se w16cid wp14">
+  <w:endnote w:type="separator" w:id="-1">
+    <w:p>
+      <w:r>
+        <w:separator/>
+      </w:r>
+    </w:p>
+  </w:endnote>
+  <w:endnote w:type="continuationSeparator" w:id="0">
+    <w:p>
+      <w:r>
+        <w:continuationSeparator/>
+      </w:r>
+    </w:p>
+  </w:endnote>
+</w:endnotes>
+</file>
+
+<file path=word/footnotes.xml><?xml version="1.0" encoding="utf-8"?>
+<w:footnotes xmlns:wpc="http://schemas.microsoft.com/office/word/2010/wordprocessingCanvas" xmlns:cx="http://schemas.microsoft.com/office/drawing/2014/chartex" xmlns:cx1="http://schemas.microsoft.com/office/drawing/2015/9/8/chartex" xmlns:cx2="http://schemas.microsoft.com/office/drawing/2015/10/21/chartex" xmlns:cx3="http://schemas.microsoft.com/office/drawing/2016/5/9/chartex" xmlns:cx4="http://schemas.microsoft.com/office/drawing/2016/5/10/chartex" xmlns:cx5="http://schemas.microsoft.com/office/drawing/2016/5/11/chartex" xmlns:cx6="http://schemas.microsoft.com/office/drawing/2016/5/12/chartex" xmlns:cx7="http://schemas.microsoft.com/office/drawing/2016/5/13/chartex" xmlns:cx8="http://schemas.microsoft.com/office/drawing/2016/5/14/chartex" xmlns:mc="http://schemas.openxmlformats.org/markup-compatibility/2006" xmlns:aink="http://schemas.microsoft.com/office/drawing/2016/ink" xmlns:am3d="http://schemas.microsoft.com/office/drawing/2017/model3d" xmlns:o="urn:schemas-microsoft-com:office:office" xmlns:r="http://schemas.openxmlformats.org/officeDocument/2006/relationships" xmlns:m="http://schemas.openxmlformats.org/officeDocument/2006/math" xmlns:v="urn:schemas-microsoft-com:vml" xmlns:wp14="http://schemas.microsoft.com/office/word/2010/wordprocessingDrawing" xmlns:wp="http://schemas.openxmlformats.org/drawingml/2006/wordprocessingDrawing" xmlns:w10="urn:schemas-microsoft-com:office:word" xmlns:w="http://schemas.openxmlformats.org/wordprocessingml/2006/main" xmlns:w14="http://schemas.microsoft.com/office/word/2010/wordml" xmlns:w15="http://schemas.microsoft.com/office/word/2012/wordml" xmlns:w16cid="http://schemas.microsoft.com/office/word/2016/wordml/cid" xmlns:w16se="http://schemas.microsoft.com/office/word/2015/wordml/symex" xmlns:wpg="http://schemas.microsoft.com/office/word/2010/wordprocessingGroup" xmlns:wpi="http://schemas.microsoft.com/office/word/2010/wordprocessingInk" xmlns:wne="http://schemas.microsoft.com/office/word/2006/wordml" xmlns:wps="http://schemas.microsoft.com/office/word/2010/wordprocessingShape" mc:Ignorable="w14 w15 w16se w16cid wp14">
+  <w:footnote w:type="separator" w:id="-1">
+    <w:p>
+      <w:r>
+        <w:separator/>
+      </w:r>
+    </w:p>
+  </w:footnote>
+  <w:footnote w:type="continuationSeparator" w:id="0">
+    <w:p>
+      <w:r>
+        <w:continuationSeparator/>
+      </w:r>
+    </w:p>
+  </w:footnote>
+</w:footnotes>
+</file>
+
 <file path=word/numbering.xml><?xml version="1.0" encoding="utf-8"?>
 <w:numbering xmlns:wpc="http://schemas.microsoft.com/office/word/2010/wordprocessingCanvas" xmlns:cx="http://schemas.microsoft.com/office/drawing/2014/chartex" xmlns:cx1="http://schemas.microsoft.com/office/drawing/2015/9/8/chartex" xmlns:cx2="http://schemas.microsoft.com/office/drawing/2015/10/21/chartex" xmlns:cx3="http://schemas.microsoft.com/office/drawing/2016/5/9/chartex" xmlns:cx4="http://schemas.microsoft.com/office/drawing/2016/5/10/chartex" xmlns:cx5="http://schemas.microsoft.com/office/drawing/2016/5/11/chartex" xmlns:cx6="http://schemas.microsoft.com/office/drawing/2016/5/12/chartex" xmlns:cx7="http://schemas.microsoft.com/office/drawing/2016/5/13/chartex" xmlns:cx8="http://schemas.microsoft.com/office/drawing/2016/5/14/chartex" xmlns:mc="http://schemas.openxmlformats.org/markup-compatibility/2006" xmlns:aink="http://schemas.microsoft.com/office/drawing/2016/ink" xmlns:am3d="http://schemas.microsoft.com/office/drawing/2017/model3d" xmlns:o="urn:schemas-microsoft-com:office:office" xmlns:r="http://schemas.openxmlformats.org/officeDocument/2006/relationships" xmlns:m="http://schemas.openxmlformats.org/officeDocument/2006/math" xmlns:v="urn:schemas-microsoft-com:vml" xmlns:wp14="http://schemas.microsoft.com/office/word/2010/wordprocessingDrawing" xmlns:wp="http://schemas.openxmlformats.org/drawingml/2006/wordprocessingDrawing" xmlns:w10="urn:schemas-microsoft-com:office:word" xmlns:w="http://schemas.openxmlformats.org/wordprocessingml/2006/main" xmlns:w14="http://schemas.microsoft.com/office/word/2010/wordml" xmlns:w15="http://schemas.microsoft.com/office/word/2012/wordml" xmlns:w16cid="http://schemas.microsoft.com/office/word/2016/wordml/cid" xmlns:w16se="http://schemas.microsoft.com/office/word/2015/wordml/symex" xmlns:wpg="http://schemas.microsoft.com/office/word/2010/wordprocessingGroup" xmlns:wpi="http://schemas.microsoft.com/office/word/2010/wordprocessingInk" xmlns:wne="http://schemas.microsoft.com/office/word/2006/wordml" xmlns:wps="http://schemas.microsoft.com/office/word/2010/wordprocessingShape" mc:Ignorable="w14 w15 w16se w16cid wp14">
   <w:abstractNum w:abstractNumId="0" w15:restartNumberingAfterBreak="0">
@@ -3369,6 +4741,95 @@
     </w:lvl>
   </w:abstractNum>
   <w:abstractNum w:abstractNumId="1" w15:restartNumberingAfterBreak="0">
+    <w:nsid w:val="06F0510C"/>
+    <w:multiLevelType w:val="hybridMultilevel"/>
+    <w:tmpl w:val="F3FA5C92"/>
+    <w:lvl w:ilvl="0" w:tplc="0409000F">
+      <w:start w:val="1"/>
+      <w:numFmt w:val="decimal"/>
+      <w:lvlText w:val="%1."/>
+      <w:lvlJc w:val="left"/>
+      <w:pPr>
+        <w:ind w:left="720" w:hanging="360"/>
+      </w:pPr>
+      <w:rPr>
+        <w:rFonts w:hint="default"/>
+      </w:rPr>
+    </w:lvl>
+    <w:lvl w:ilvl="1" w:tplc="04090019" w:tentative="1">
+      <w:start w:val="1"/>
+      <w:numFmt w:val="lowerLetter"/>
+      <w:lvlText w:val="%2."/>
+      <w:lvlJc w:val="left"/>
+      <w:pPr>
+        <w:ind w:left="1440" w:hanging="360"/>
+      </w:pPr>
+    </w:lvl>
+    <w:lvl w:ilvl="2" w:tplc="0409001B" w:tentative="1">
+      <w:start w:val="1"/>
+      <w:numFmt w:val="lowerRoman"/>
+      <w:lvlText w:val="%3."/>
+      <w:lvlJc w:val="right"/>
+      <w:pPr>
+        <w:ind w:left="2160" w:hanging="180"/>
+      </w:pPr>
+    </w:lvl>
+    <w:lvl w:ilvl="3" w:tplc="0409000F" w:tentative="1">
+      <w:start w:val="1"/>
+      <w:numFmt w:val="decimal"/>
+      <w:lvlText w:val="%4."/>
+      <w:lvlJc w:val="left"/>
+      <w:pPr>
+        <w:ind w:left="2880" w:hanging="360"/>
+      </w:pPr>
+    </w:lvl>
+    <w:lvl w:ilvl="4" w:tplc="04090019" w:tentative="1">
+      <w:start w:val="1"/>
+      <w:numFmt w:val="lowerLetter"/>
+      <w:lvlText w:val="%5."/>
+      <w:lvlJc w:val="left"/>
+      <w:pPr>
+        <w:ind w:left="3600" w:hanging="360"/>
+      </w:pPr>
+    </w:lvl>
+    <w:lvl w:ilvl="5" w:tplc="0409001B" w:tentative="1">
+      <w:start w:val="1"/>
+      <w:numFmt w:val="lowerRoman"/>
+      <w:lvlText w:val="%6."/>
+      <w:lvlJc w:val="right"/>
+      <w:pPr>
+        <w:ind w:left="4320" w:hanging="180"/>
+      </w:pPr>
+    </w:lvl>
+    <w:lvl w:ilvl="6" w:tplc="0409000F" w:tentative="1">
+      <w:start w:val="1"/>
+      <w:numFmt w:val="decimal"/>
+      <w:lvlText w:val="%7."/>
+      <w:lvlJc w:val="left"/>
+      <w:pPr>
+        <w:ind w:left="5040" w:hanging="360"/>
+      </w:pPr>
+    </w:lvl>
+    <w:lvl w:ilvl="7" w:tplc="04090019" w:tentative="1">
+      <w:start w:val="1"/>
+      <w:numFmt w:val="lowerLetter"/>
+      <w:lvlText w:val="%8."/>
+      <w:lvlJc w:val="left"/>
+      <w:pPr>
+        <w:ind w:left="5760" w:hanging="360"/>
+      </w:pPr>
+    </w:lvl>
+    <w:lvl w:ilvl="8" w:tplc="0409001B" w:tentative="1">
+      <w:start w:val="1"/>
+      <w:numFmt w:val="lowerRoman"/>
+      <w:lvlText w:val="%9."/>
+      <w:lvlJc w:val="right"/>
+      <w:pPr>
+        <w:ind w:left="6480" w:hanging="180"/>
+      </w:pPr>
+    </w:lvl>
+  </w:abstractNum>
+  <w:abstractNum w:abstractNumId="2" w15:restartNumberingAfterBreak="0">
     <w:nsid w:val="07987F0E"/>
     <w:multiLevelType w:val="hybridMultilevel"/>
     <w:tmpl w:val="0FBE28EC"/>
@@ -3454,7 +4915,7 @@
       </w:pPr>
     </w:lvl>
   </w:abstractNum>
-  <w:abstractNum w:abstractNumId="2" w15:restartNumberingAfterBreak="0">
+  <w:abstractNum w:abstractNumId="3" w15:restartNumberingAfterBreak="0">
     <w:nsid w:val="117B5AF5"/>
     <w:multiLevelType w:val="hybridMultilevel"/>
     <w:tmpl w:val="78280164"/>
@@ -3540,7 +5001,7 @@
       </w:pPr>
     </w:lvl>
   </w:abstractNum>
-  <w:abstractNum w:abstractNumId="3" w15:restartNumberingAfterBreak="0">
+  <w:abstractNum w:abstractNumId="4" w15:restartNumberingAfterBreak="0">
     <w:nsid w:val="1EEB5095"/>
     <w:multiLevelType w:val="hybridMultilevel"/>
     <w:tmpl w:val="6C6C095A"/>
@@ -3653,7 +5114,7 @@
       </w:rPr>
     </w:lvl>
   </w:abstractNum>
-  <w:abstractNum w:abstractNumId="4" w15:restartNumberingAfterBreak="0">
+  <w:abstractNum w:abstractNumId="5" w15:restartNumberingAfterBreak="0">
     <w:nsid w:val="366F0236"/>
     <w:multiLevelType w:val="hybridMultilevel"/>
     <w:tmpl w:val="DFFA19CA"/>
@@ -3743,7 +5204,7 @@
       </w:pPr>
     </w:lvl>
   </w:abstractNum>
-  <w:abstractNum w:abstractNumId="5" w15:restartNumberingAfterBreak="0">
+  <w:abstractNum w:abstractNumId="6" w15:restartNumberingAfterBreak="0">
     <w:nsid w:val="39CB4E03"/>
     <w:multiLevelType w:val="hybridMultilevel"/>
     <w:tmpl w:val="339A14BE"/>
@@ -3856,7 +5317,7 @@
       </w:rPr>
     </w:lvl>
   </w:abstractNum>
-  <w:abstractNum w:abstractNumId="6" w15:restartNumberingAfterBreak="0">
+  <w:abstractNum w:abstractNumId="7" w15:restartNumberingAfterBreak="0">
     <w:nsid w:val="3DBF0AE2"/>
     <w:multiLevelType w:val="hybridMultilevel"/>
     <w:tmpl w:val="7AE63BD6"/>
@@ -3946,7 +5407,7 @@
       </w:pPr>
     </w:lvl>
   </w:abstractNum>
-  <w:abstractNum w:abstractNumId="7" w15:restartNumberingAfterBreak="0">
+  <w:abstractNum w:abstractNumId="8" w15:restartNumberingAfterBreak="0">
     <w:nsid w:val="413C62E7"/>
     <w:multiLevelType w:val="hybridMultilevel"/>
     <w:tmpl w:val="F08E3568"/>
@@ -4032,7 +5493,97 @@
       </w:pPr>
     </w:lvl>
   </w:abstractNum>
-  <w:abstractNum w:abstractNumId="8" w15:restartNumberingAfterBreak="0">
+  <w:abstractNum w:abstractNumId="9" w15:restartNumberingAfterBreak="0">
+    <w:nsid w:val="4B3029CF"/>
+    <w:multiLevelType w:val="hybridMultilevel"/>
+    <w:tmpl w:val="6268AF80"/>
+    <w:lvl w:ilvl="0" w:tplc="0F5821F0">
+      <w:start w:val="1"/>
+      <w:numFmt w:val="decimal"/>
+      <w:lvlText w:val="%1."/>
+      <w:lvlJc w:val="left"/>
+      <w:pPr>
+        <w:ind w:left="360" w:hanging="360"/>
+      </w:pPr>
+      <w:rPr>
+        <w:rFonts w:hint="default"/>
+        <w:b w:val="0"/>
+      </w:rPr>
+    </w:lvl>
+    <w:lvl w:ilvl="1" w:tplc="04090019" w:tentative="1">
+      <w:start w:val="1"/>
+      <w:numFmt w:val="lowerLetter"/>
+      <w:lvlText w:val="%2."/>
+      <w:lvlJc w:val="left"/>
+      <w:pPr>
+        <w:ind w:left="1080" w:hanging="360"/>
+      </w:pPr>
+    </w:lvl>
+    <w:lvl w:ilvl="2" w:tplc="0409001B" w:tentative="1">
+      <w:start w:val="1"/>
+      <w:numFmt w:val="lowerRoman"/>
+      <w:lvlText w:val="%3."/>
+      <w:lvlJc w:val="right"/>
+      <w:pPr>
+        <w:ind w:left="1800" w:hanging="180"/>
+      </w:pPr>
+    </w:lvl>
+    <w:lvl w:ilvl="3" w:tplc="0409000F" w:tentative="1">
+      <w:start w:val="1"/>
+      <w:numFmt w:val="decimal"/>
+      <w:lvlText w:val="%4."/>
+      <w:lvlJc w:val="left"/>
+      <w:pPr>
+        <w:ind w:left="2520" w:hanging="360"/>
+      </w:pPr>
+    </w:lvl>
+    <w:lvl w:ilvl="4" w:tplc="04090019" w:tentative="1">
+      <w:start w:val="1"/>
+      <w:numFmt w:val="lowerLetter"/>
+      <w:lvlText w:val="%5."/>
+      <w:lvlJc w:val="left"/>
+      <w:pPr>
+        <w:ind w:left="3240" w:hanging="360"/>
+      </w:pPr>
+    </w:lvl>
+    <w:lvl w:ilvl="5" w:tplc="0409001B" w:tentative="1">
+      <w:start w:val="1"/>
+      <w:numFmt w:val="lowerRoman"/>
+      <w:lvlText w:val="%6."/>
+      <w:lvlJc w:val="right"/>
+      <w:pPr>
+        <w:ind w:left="3960" w:hanging="180"/>
+      </w:pPr>
+    </w:lvl>
+    <w:lvl w:ilvl="6" w:tplc="0409000F" w:tentative="1">
+      <w:start w:val="1"/>
+      <w:numFmt w:val="decimal"/>
+      <w:lvlText w:val="%7."/>
+      <w:lvlJc w:val="left"/>
+      <w:pPr>
+        <w:ind w:left="4680" w:hanging="360"/>
+      </w:pPr>
+    </w:lvl>
+    <w:lvl w:ilvl="7" w:tplc="04090019" w:tentative="1">
+      <w:start w:val="1"/>
+      <w:numFmt w:val="lowerLetter"/>
+      <w:lvlText w:val="%8."/>
+      <w:lvlJc w:val="left"/>
+      <w:pPr>
+        <w:ind w:left="5400" w:hanging="360"/>
+      </w:pPr>
+    </w:lvl>
+    <w:lvl w:ilvl="8" w:tplc="0409001B" w:tentative="1">
+      <w:start w:val="1"/>
+      <w:numFmt w:val="lowerRoman"/>
+      <w:lvlText w:val="%9."/>
+      <w:lvlJc w:val="right"/>
+      <w:pPr>
+        <w:ind w:left="6120" w:hanging="180"/>
+      </w:pPr>
+    </w:lvl>
+  </w:abstractNum>
+  <w:abstractNum w:abstractNumId="10" w15:restartNumberingAfterBreak="0">
     <w:nsid w:val="561225DE"/>
     <w:multiLevelType w:val="hybridMultilevel"/>
     <w:tmpl w:val="97B6BC14"/>
@@ -4118,7 +5669,7 @@
       </w:pPr>
     </w:lvl>
   </w:abstractNum>
-  <w:abstractNum w:abstractNumId="9" w15:restartNumberingAfterBreak="0">
+  <w:abstractNum w:abstractNumId="11" w15:restartNumberingAfterBreak="0">
     <w:nsid w:val="69B2114D"/>
     <w:multiLevelType w:val="hybridMultilevel"/>
     <w:tmpl w:val="232C9B38"/>
@@ -4207,35 +5758,134 @@
       </w:pPr>
     </w:lvl>
   </w:abstractNum>
+  <w:abstractNum w:abstractNumId="12" w15:restartNumberingAfterBreak="0">
+    <w:nsid w:val="6F376FDC"/>
+    <w:multiLevelType w:val="hybridMultilevel"/>
+    <w:tmpl w:val="7AE63BD6"/>
+    <w:lvl w:ilvl="0" w:tplc="0F5821F0">
+      <w:start w:val="1"/>
+      <w:numFmt w:val="decimal"/>
+      <w:lvlText w:val="%1."/>
+      <w:lvlJc w:val="left"/>
+      <w:pPr>
+        <w:ind w:left="720" w:hanging="360"/>
+      </w:pPr>
+      <w:rPr>
+        <w:rFonts w:hint="default"/>
+        <w:b w:val="0"/>
+      </w:rPr>
+    </w:lvl>
+    <w:lvl w:ilvl="1" w:tplc="04090019" w:tentative="1">
+      <w:start w:val="1"/>
+      <w:numFmt w:val="lowerLetter"/>
+      <w:lvlText w:val="%2."/>
+      <w:lvlJc w:val="left"/>
+      <w:pPr>
+        <w:ind w:left="1440" w:hanging="360"/>
+      </w:pPr>
+    </w:lvl>
+    <w:lvl w:ilvl="2" w:tplc="0409001B" w:tentative="1">
+      <w:start w:val="1"/>
+      <w:numFmt w:val="lowerRoman"/>
+      <w:lvlText w:val="%3."/>
+      <w:lvlJc w:val="right"/>
+      <w:pPr>
+        <w:ind w:left="2160" w:hanging="180"/>
+      </w:pPr>
+    </w:lvl>
+    <w:lvl w:ilvl="3" w:tplc="0409000F" w:tentative="1">
+      <w:start w:val="1"/>
+      <w:numFmt w:val="decimal"/>
+      <w:lvlText w:val="%4."/>
+      <w:lvlJc w:val="left"/>
+      <w:pPr>
+        <w:ind w:left="2880" w:hanging="360"/>
+      </w:pPr>
+    </w:lvl>
+    <w:lvl w:ilvl="4" w:tplc="04090019" w:tentative="1">
+      <w:start w:val="1"/>
+      <w:numFmt w:val="lowerLetter"/>
+      <w:lvlText w:val="%5."/>
+      <w:lvlJc w:val="left"/>
+      <w:pPr>
+        <w:ind w:left="3600" w:hanging="360"/>
+      </w:pPr>
+    </w:lvl>
+    <w:lvl w:ilvl="5" w:tplc="0409001B" w:tentative="1">
+      <w:start w:val="1"/>
+      <w:numFmt w:val="lowerRoman"/>
+      <w:lvlText w:val="%6."/>
+      <w:lvlJc w:val="right"/>
+      <w:pPr>
+        <w:ind w:left="4320" w:hanging="180"/>
+      </w:pPr>
+    </w:lvl>
+    <w:lvl w:ilvl="6" w:tplc="0409000F" w:tentative="1">
+      <w:start w:val="1"/>
+      <w:numFmt w:val="decimal"/>
+      <w:lvlText w:val="%7."/>
+      <w:lvlJc w:val="left"/>
+      <w:pPr>
+        <w:ind w:left="5040" w:hanging="360"/>
+      </w:pPr>
+    </w:lvl>
+    <w:lvl w:ilvl="7" w:tplc="04090019" w:tentative="1">
+      <w:start w:val="1"/>
+      <w:numFmt w:val="lowerLetter"/>
+      <w:lvlText w:val="%8."/>
+      <w:lvlJc w:val="left"/>
+      <w:pPr>
+        <w:ind w:left="5760" w:hanging="360"/>
+      </w:pPr>
+    </w:lvl>
+    <w:lvl w:ilvl="8" w:tplc="0409001B" w:tentative="1">
+      <w:start w:val="1"/>
+      <w:numFmt w:val="lowerRoman"/>
+      <w:lvlText w:val="%9."/>
+      <w:lvlJc w:val="right"/>
+      <w:pPr>
+        <w:ind w:left="6480" w:hanging="180"/>
+      </w:pPr>
+    </w:lvl>
+  </w:abstractNum>
   <w:num w:numId="1">
+    <w:abstractNumId w:val="10"/>
+  </w:num>
+  <w:num w:numId="2">
+    <w:abstractNumId w:val="11"/>
+  </w:num>
+  <w:num w:numId="3">
     <w:abstractNumId w:val="8"/>
   </w:num>
-  <w:num w:numId="2">
-    <w:abstractNumId w:val="9"/>
+  <w:num w:numId="4">
+    <w:abstractNumId w:val="2"/>
   </w:num>
-  <w:num w:numId="3">
+  <w:num w:numId="5">
     <w:abstractNumId w:val="7"/>
   </w:num>
-  <w:num w:numId="4">
-    <w:abstractNumId w:val="1"/>
+  <w:num w:numId="6">
+    <w:abstractNumId w:val="5"/>
   </w:num>
-  <w:num w:numId="5">
+  <w:num w:numId="7">
     <w:abstractNumId w:val="6"/>
   </w:num>
-  <w:num w:numId="6">
-    <w:abstractNumId w:val="4"/>
-  </w:num>
-  <w:num w:numId="7">
-    <w:abstractNumId w:val="5"/>
-  </w:num>
   <w:num w:numId="8">
-    <w:abstractNumId w:val="2"/>
+    <w:abstractNumId w:val="3"/>
   </w:num>
   <w:num w:numId="9">
     <w:abstractNumId w:val="0"/>
   </w:num>
   <w:num w:numId="10">
-    <w:abstractNumId w:val="3"/>
+    <w:abstractNumId w:val="4"/>
+  </w:num>
+  <w:num w:numId="11">
+    <w:abstractNumId w:val="12"/>
+  </w:num>
+  <w:num w:numId="12">
+    <w:abstractNumId w:val="9"/>
+  </w:num>
+  <w:num w:numId="13">
+    <w:abstractNumId w:val="1"/>
   </w:num>
 </w:numbering>
 </file>
@@ -4637,6 +6287,7 @@
   <w:style w:type="character" w:default="1" w:styleId="DefaultParagraphFont">
     <w:name w:val="Default Paragraph Font"/>
     <w:uiPriority w:val="1"/>
+    <w:semiHidden/>
     <w:unhideWhenUsed/>
   </w:style>
   <w:style w:type="table" w:default="1" w:styleId="TableNormal">
@@ -4736,6 +6387,48 @@
         <w:insideV w:val="single" w:sz="4" w:space="0" w:color="auto"/>
       </w:tblBorders>
     </w:tblPr>
+  </w:style>
+  <w:style w:type="paragraph" w:styleId="Header">
+    <w:name w:val="header"/>
+    <w:basedOn w:val="Normal"/>
+    <w:link w:val="HeaderChar"/>
+    <w:uiPriority w:val="99"/>
+    <w:unhideWhenUsed/>
+    <w:rsid w:val="005F05E6"/>
+    <w:pPr>
+      <w:tabs>
+        <w:tab w:val="center" w:pos="4680"/>
+        <w:tab w:val="right" w:pos="9360"/>
+      </w:tabs>
+    </w:pPr>
+  </w:style>
+  <w:style w:type="character" w:customStyle="1" w:styleId="HeaderChar">
+    <w:name w:val="Header Char"/>
+    <w:basedOn w:val="DefaultParagraphFont"/>
+    <w:link w:val="Header"/>
+    <w:uiPriority w:val="99"/>
+    <w:rsid w:val="005F05E6"/>
+  </w:style>
+  <w:style w:type="paragraph" w:styleId="Footer">
+    <w:name w:val="footer"/>
+    <w:basedOn w:val="Normal"/>
+    <w:link w:val="FooterChar"/>
+    <w:uiPriority w:val="99"/>
+    <w:unhideWhenUsed/>
+    <w:rsid w:val="005F05E6"/>
+    <w:pPr>
+      <w:tabs>
+        <w:tab w:val="center" w:pos="4680"/>
+        <w:tab w:val="right" w:pos="9360"/>
+      </w:tabs>
+    </w:pPr>
+  </w:style>
+  <w:style w:type="character" w:customStyle="1" w:styleId="FooterChar">
+    <w:name w:val="Footer Char"/>
+    <w:basedOn w:val="DefaultParagraphFont"/>
+    <w:link w:val="Footer"/>
+    <w:uiPriority w:val="99"/>
+    <w:rsid w:val="005F05E6"/>
   </w:style>
 </w:styles>
 </file>

</xml_diff>